<commit_message>
Changed Background information for Assignment 2
</commit_message>
<xml_diff>
--- a/Assignment 2/assignmnt after TA session.docx
+++ b/Assignment 2/assignmnt after TA session.docx
@@ -1,80 +1,432 @@
 
 <file path=word/document.xml><?xml version="1.0" encoding="utf-8"?>
-<w:document xmlns:ve="http://schemas.openxmlformats.org/markup-compatibility/2006" xmlns:o="urn:schemas-microsoft-com:office:office" xmlns:r="http://schemas.openxmlformats.org/officeDocument/2006/relationships" xmlns:m="http://schemas.openxmlformats.org/officeDocument/2006/math" xmlns:v="urn:schemas-microsoft-com:vml" xmlns:wp="http://schemas.openxmlformats.org/drawingml/2006/wordprocessingDrawing" xmlns:w10="urn:schemas-microsoft-com:office:word" xmlns:w="http://schemas.openxmlformats.org/wordprocessingml/2006/main" xmlns:wne="http://schemas.microsoft.com/office/word/2006/wordml">
+<w:document xmlns:wpc="http://schemas.microsoft.com/office/word/2010/wordprocessingCanvas" xmlns:mc="http://schemas.openxmlformats.org/markup-compatibility/2006" xmlns:o="urn:schemas-microsoft-com:office:office" xmlns:r="http://schemas.openxmlformats.org/officeDocument/2006/relationships" xmlns:m="http://schemas.openxmlformats.org/officeDocument/2006/math" xmlns:v="urn:schemas-microsoft-com:vml" xmlns:wp14="http://schemas.microsoft.com/office/word/2010/wordprocessingDrawing" xmlns:wp="http://schemas.openxmlformats.org/drawingml/2006/wordprocessingDrawing" xmlns:w10="urn:schemas-microsoft-com:office:word" xmlns:w="http://schemas.openxmlformats.org/wordprocessingml/2006/main" xmlns:w14="http://schemas.microsoft.com/office/word/2010/wordml" xmlns:w15="http://schemas.microsoft.com/office/word/2012/wordml" xmlns:wpg="http://schemas.microsoft.com/office/word/2010/wordprocessingGroup" xmlns:wpi="http://schemas.microsoft.com/office/word/2010/wordprocessingInk" xmlns:wne="http://schemas.microsoft.com/office/word/2006/wordml" xmlns:wps="http://schemas.microsoft.com/office/word/2010/wordprocessingShape" mc:Ignorable="w14 w15 wp14">
   <w:body>
     <w:p>
       <w:pPr>
-        <w:pStyle w:val="Heading1"/>
-        <w:rPr>
-          <w:rFonts w:asciiTheme="minorHAnsi" w:hAnsiTheme="minorHAnsi"/>
+        <w:spacing w:after="200" w:line="276" w:lineRule="auto"/>
+        <w:rPr>
+          <w:rFonts w:eastAsiaTheme="majorEastAsia" w:cstheme="majorBidi"/>
+          <w:color w:val="365F91" w:themeColor="accent1" w:themeShade="BF"/>
           <w:sz w:val="28"/>
           <w:szCs w:val="28"/>
         </w:rPr>
       </w:pPr>
       <w:r>
         <w:rPr>
-          <w:rFonts w:asciiTheme="minorHAnsi" w:hAnsiTheme="minorHAnsi"/>
           <w:sz w:val="28"/>
           <w:szCs w:val="28"/>
         </w:rPr>
-        <w:t xml:space="preserve">Problem </w:t>
+        <w:br w:type="page"/>
       </w:r>
     </w:p>
     <w:p>
       <w:pPr>
-        <w:rPr>
-          <w:sz w:val="24"/>
-          <w:szCs w:val="24"/>
-        </w:rPr>
-      </w:pPr>
+        <w:pStyle w:val="Heading1"/>
+        <w:rPr>
+          <w:rFonts w:ascii="Times New Roman" w:hAnsi="Times New Roman" w:cs="Times New Roman"/>
+          <w:sz w:val="28"/>
+          <w:szCs w:val="28"/>
+        </w:rPr>
+      </w:pPr>
+      <w:r>
+        <w:rPr>
+          <w:rFonts w:ascii="Times New Roman" w:hAnsi="Times New Roman" w:cs="Times New Roman"/>
+          <w:sz w:val="28"/>
+          <w:szCs w:val="28"/>
+        </w:rPr>
+        <w:lastRenderedPageBreak/>
+        <w:t xml:space="preserve">Problem </w:t>
+      </w:r>
     </w:p>
     <w:p>
       <w:pPr>
-        <w:pStyle w:val="Heading1"/>
-        <w:rPr>
-          <w:rFonts w:asciiTheme="minorHAnsi" w:hAnsiTheme="minorHAnsi"/>
-          <w:sz w:val="24"/>
-          <w:szCs w:val="24"/>
-        </w:rPr>
-      </w:pPr>
-      <w:r>
-        <w:rPr>
-          <w:rFonts w:asciiTheme="minorHAnsi" w:hAnsiTheme="minorHAnsi"/>
-          <w:sz w:val="24"/>
-          <w:szCs w:val="24"/>
-        </w:rPr>
-        <w:t>Background Information</w:t>
-      </w:r>
+        <w:rPr>
+          <w:rFonts w:ascii="Times New Roman" w:hAnsi="Times New Roman" w:cs="Times New Roman"/>
+          <w:sz w:val="24"/>
+          <w:szCs w:val="24"/>
+        </w:rPr>
+      </w:pPr>
     </w:p>
     <w:p>
       <w:pPr>
-        <w:rPr>
-          <w:sz w:val="24"/>
-          <w:szCs w:val="24"/>
-        </w:rPr>
-      </w:pPr>
-      <w:r>
-        <w:rPr>
-          <w:sz w:val="24"/>
-          <w:szCs w:val="24"/>
-        </w:rPr>
-        <w:t xml:space="preserve">The game of tic </w:t>
-      </w:r>
-      <w:proofErr w:type="spellStart"/>
-      <w:r>
-        <w:rPr>
-          <w:sz w:val="24"/>
-          <w:szCs w:val="24"/>
-        </w:rPr>
-        <w:t>tac</w:t>
-      </w:r>
-      <w:proofErr w:type="spellEnd"/>
-      <w:r>
-        <w:rPr>
-          <w:sz w:val="24"/>
-          <w:szCs w:val="24"/>
-        </w:rPr>
-        <w:t xml:space="preserve"> toe essentially consists of “X” and “O” and the objective of the game is to form a line of “X’s” or “O’s” in horizontal, vertical or diagonal form to win the game. We intend to develop a playable game of TIC TAC TOE, which would be delivered in 3 iterations. The first iteration would provide a GUI for the game, the second iteration would provide with a two player game where users can complete with each other and the third deliverable tends to deliver a game which can be played against the computer at different levels. The game would be developed for both Android and desktop using java platform.</w:t>
+        <w:pStyle w:val="Heading1"/>
+        <w:rPr>
+          <w:rFonts w:ascii="Times New Roman" w:hAnsi="Times New Roman" w:cs="Times New Roman"/>
+          <w:sz w:val="24"/>
+          <w:szCs w:val="24"/>
+        </w:rPr>
+      </w:pPr>
+      <w:r>
+        <w:rPr>
+          <w:rFonts w:ascii="Times New Roman" w:hAnsi="Times New Roman" w:cs="Times New Roman"/>
+          <w:sz w:val="24"/>
+          <w:szCs w:val="24"/>
+        </w:rPr>
+        <w:t>Background Information</w:t>
+      </w:r>
+    </w:p>
+    <w:p>
+      <w:bookmarkStart w:id="0" w:name="_GoBack"/>
+      <w:bookmarkEnd w:id="0"/>
+    </w:p>
+    <w:p>
+      <w:pPr>
+        <w:pStyle w:val="NoSpacing"/>
+        <w:jc w:val="both"/>
+        <w:rPr>
+          <w:rFonts w:ascii="Times New Roman" w:hAnsi="Times New Roman" w:cs="Times New Roman"/>
+          <w:sz w:val="24"/>
+          <w:szCs w:val="24"/>
+        </w:rPr>
+      </w:pPr>
+      <w:r>
+        <w:rPr>
+          <w:rFonts w:ascii="Times New Roman" w:hAnsi="Times New Roman" w:cs="Times New Roman"/>
+          <w:sz w:val="24"/>
+          <w:szCs w:val="24"/>
+        </w:rPr>
+        <w:t>TIC TAC TOE</w:t>
+      </w:r>
+      <w:r>
+        <w:rPr>
+          <w:rFonts w:ascii="Times New Roman" w:hAnsi="Times New Roman" w:cs="Times New Roman"/>
+          <w:sz w:val="24"/>
+          <w:szCs w:val="24"/>
+        </w:rPr>
+        <w:t xml:space="preserve"> is dual player game which can be played between two human players or between human and computer player. It is strategy game in which first player to make simultaneous </w:t>
+      </w:r>
+      <w:r>
+        <w:rPr>
+          <w:rFonts w:ascii="Times New Roman" w:hAnsi="Times New Roman" w:cs="Times New Roman"/>
+          <w:sz w:val="24"/>
+          <w:szCs w:val="24"/>
+        </w:rPr>
+        <w:t>three Noughts or crosses horizontally, vertically or diagonally wins the game.</w:t>
+      </w:r>
+    </w:p>
+    <w:p>
+      <w:pPr>
+        <w:pStyle w:val="NoSpacing"/>
+        <w:jc w:val="both"/>
+        <w:rPr>
+          <w:rFonts w:ascii="Times New Roman" w:hAnsi="Times New Roman" w:cs="Times New Roman"/>
+          <w:sz w:val="24"/>
+          <w:szCs w:val="24"/>
+        </w:rPr>
+      </w:pPr>
+      <w:r>
+        <w:rPr>
+          <w:rFonts w:ascii="Times New Roman" w:hAnsi="Times New Roman" w:cs="Times New Roman"/>
+          <w:sz w:val="24"/>
+          <w:szCs w:val="24"/>
+        </w:rPr>
+        <w:t xml:space="preserve">We used </w:t>
+      </w:r>
+      <w:r>
+        <w:rPr>
+          <w:rFonts w:ascii="Times New Roman" w:hAnsi="Times New Roman" w:cs="Times New Roman"/>
+          <w:b/>
+          <w:sz w:val="24"/>
+          <w:szCs w:val="24"/>
+        </w:rPr>
+        <w:t>Java</w:t>
+      </w:r>
+      <w:r>
+        <w:rPr>
+          <w:rFonts w:ascii="Times New Roman" w:hAnsi="Times New Roman" w:cs="Times New Roman"/>
+          <w:b/>
+          <w:sz w:val="24"/>
+          <w:szCs w:val="24"/>
+        </w:rPr>
+        <w:t>,</w:t>
+      </w:r>
+      <w:r>
+        <w:rPr>
+          <w:rFonts w:ascii="Times New Roman" w:hAnsi="Times New Roman" w:cs="Times New Roman"/>
+          <w:sz w:val="24"/>
+          <w:szCs w:val="24"/>
+        </w:rPr>
+        <w:t xml:space="preserve"> as programming language to build the game</w:t>
+      </w:r>
+      <w:r>
+        <w:rPr>
+          <w:rFonts w:ascii="Times New Roman" w:hAnsi="Times New Roman" w:cs="Times New Roman"/>
+          <w:sz w:val="24"/>
+          <w:szCs w:val="24"/>
+        </w:rPr>
+        <w:t xml:space="preserve"> for Desktops and Android devices</w:t>
+      </w:r>
+      <w:r>
+        <w:rPr>
+          <w:rFonts w:ascii="Times New Roman" w:hAnsi="Times New Roman" w:cs="Times New Roman"/>
+          <w:sz w:val="24"/>
+          <w:szCs w:val="24"/>
+        </w:rPr>
+        <w:t xml:space="preserve">, for building the GUI of the game </w:t>
+      </w:r>
+      <w:r>
+        <w:rPr>
+          <w:rFonts w:ascii="Times New Roman" w:hAnsi="Times New Roman" w:cs="Times New Roman"/>
+          <w:sz w:val="24"/>
+          <w:szCs w:val="24"/>
+        </w:rPr>
+        <w:t xml:space="preserve">for Desktop version </w:t>
+      </w:r>
+      <w:r>
+        <w:rPr>
+          <w:rFonts w:ascii="Times New Roman" w:hAnsi="Times New Roman" w:cs="Times New Roman"/>
+          <w:sz w:val="24"/>
+          <w:szCs w:val="24"/>
+        </w:rPr>
+        <w:t xml:space="preserve">we used </w:t>
+      </w:r>
+      <w:r>
+        <w:rPr>
+          <w:rFonts w:ascii="Times New Roman" w:hAnsi="Times New Roman" w:cs="Times New Roman"/>
+          <w:b/>
+          <w:bCs/>
+          <w:color w:val="252525"/>
+          <w:sz w:val="24"/>
+          <w:szCs w:val="24"/>
+          <w:shd w:val="clear" w:color="auto" w:fill="FFFFFF"/>
+        </w:rPr>
+        <w:t>Java SWING</w:t>
+      </w:r>
+      <w:r>
+        <w:rPr>
+          <w:rFonts w:ascii="Times New Roman" w:hAnsi="Times New Roman" w:cs="Times New Roman"/>
+          <w:bCs/>
+          <w:sz w:val="24"/>
+          <w:szCs w:val="24"/>
+          <w:shd w:val="clear" w:color="auto" w:fill="FFFFFF"/>
+        </w:rPr>
+        <w:t>.</w:t>
+      </w:r>
+      <w:r>
+        <w:rPr>
+          <w:rStyle w:val="apple-converted-space"/>
+          <w:rFonts w:ascii="Times New Roman" w:hAnsi="Times New Roman" w:cs="Times New Roman"/>
+          <w:sz w:val="24"/>
+          <w:szCs w:val="24"/>
+          <w:shd w:val="clear" w:color="auto" w:fill="FFFFFF"/>
+        </w:rPr>
+        <w:t> </w:t>
+      </w:r>
+      <w:r>
+        <w:rPr>
+          <w:rStyle w:val="apple-converted-space"/>
+          <w:rFonts w:ascii="Times New Roman" w:hAnsi="Times New Roman" w:cs="Times New Roman"/>
+          <w:b/>
+          <w:sz w:val="24"/>
+          <w:szCs w:val="24"/>
+          <w:shd w:val="clear" w:color="auto" w:fill="FFFFFF"/>
+        </w:rPr>
+        <w:t>SWING</w:t>
+      </w:r>
+      <w:r>
+        <w:rPr>
+          <w:rStyle w:val="apple-converted-space"/>
+          <w:rFonts w:ascii="Times New Roman" w:hAnsi="Times New Roman" w:cs="Times New Roman"/>
+          <w:sz w:val="24"/>
+          <w:szCs w:val="24"/>
+          <w:shd w:val="clear" w:color="auto" w:fill="FFFFFF"/>
+        </w:rPr>
+        <w:t xml:space="preserve"> </w:t>
+      </w:r>
+      <w:r>
+        <w:rPr>
+          <w:rFonts w:ascii="Times New Roman" w:hAnsi="Times New Roman" w:cs="Times New Roman"/>
+          <w:sz w:val="24"/>
+          <w:szCs w:val="24"/>
+          <w:shd w:val="clear" w:color="auto" w:fill="FFFFFF"/>
+        </w:rPr>
+        <w:t>is a</w:t>
+      </w:r>
+      <w:r>
+        <w:rPr>
+          <w:rFonts w:ascii="Times New Roman" w:hAnsi="Times New Roman" w:cs="Times New Roman"/>
+          <w:sz w:val="24"/>
+          <w:szCs w:val="24"/>
+        </w:rPr>
+        <w:t xml:space="preserve"> </w:t>
+      </w:r>
+      <w:hyperlink r:id="rId8" w:tooltip="Widget toolkit" w:history="1">
+        <w:r>
+          <w:rPr>
+            <w:rStyle w:val="Hyperlink"/>
+            <w:rFonts w:ascii="Times New Roman" w:hAnsi="Times New Roman" w:cs="Times New Roman"/>
+            <w:color w:val="auto"/>
+            <w:sz w:val="24"/>
+            <w:szCs w:val="24"/>
+            <w:u w:val="none"/>
+            <w:shd w:val="clear" w:color="auto" w:fill="FFFFFF"/>
+          </w:rPr>
+          <w:t>widget toolkit</w:t>
+        </w:r>
+      </w:hyperlink>
+      <w:r>
+        <w:rPr>
+          <w:rStyle w:val="apple-converted-space"/>
+          <w:rFonts w:ascii="Times New Roman" w:hAnsi="Times New Roman" w:cs="Times New Roman"/>
+          <w:sz w:val="24"/>
+          <w:szCs w:val="24"/>
+          <w:shd w:val="clear" w:color="auto" w:fill="FFFFFF"/>
+        </w:rPr>
+        <w:t> </w:t>
+      </w:r>
+      <w:r>
+        <w:rPr>
+          <w:rFonts w:ascii="Times New Roman" w:hAnsi="Times New Roman" w:cs="Times New Roman"/>
+          <w:sz w:val="24"/>
+          <w:szCs w:val="24"/>
+          <w:shd w:val="clear" w:color="auto" w:fill="FFFFFF"/>
+        </w:rPr>
+        <w:t>which is an</w:t>
+      </w:r>
+      <w:r>
+        <w:rPr>
+          <w:rStyle w:val="apple-converted-space"/>
+          <w:rFonts w:ascii="Times New Roman" w:hAnsi="Times New Roman" w:cs="Times New Roman"/>
+          <w:sz w:val="24"/>
+          <w:szCs w:val="24"/>
+          <w:shd w:val="clear" w:color="auto" w:fill="FFFFFF"/>
+        </w:rPr>
+        <w:t> </w:t>
+      </w:r>
+      <w:hyperlink r:id="rId9" w:tooltip="Application programming interface" w:history="1">
+        <w:r>
+          <w:rPr>
+            <w:rStyle w:val="Hyperlink"/>
+            <w:rFonts w:ascii="Times New Roman" w:hAnsi="Times New Roman" w:cs="Times New Roman"/>
+            <w:color w:val="auto"/>
+            <w:sz w:val="24"/>
+            <w:szCs w:val="24"/>
+            <w:u w:val="none"/>
+            <w:shd w:val="clear" w:color="auto" w:fill="FFFFFF"/>
+          </w:rPr>
+          <w:t>API</w:t>
+        </w:r>
+      </w:hyperlink>
+      <w:r>
+        <w:rPr>
+          <w:rStyle w:val="apple-converted-space"/>
+          <w:rFonts w:ascii="Times New Roman" w:hAnsi="Times New Roman" w:cs="Times New Roman"/>
+          <w:sz w:val="24"/>
+          <w:szCs w:val="24"/>
+          <w:shd w:val="clear" w:color="auto" w:fill="FFFFFF"/>
+        </w:rPr>
+        <w:t> </w:t>
+      </w:r>
+      <w:r>
+        <w:rPr>
+          <w:rFonts w:ascii="Times New Roman" w:hAnsi="Times New Roman" w:cs="Times New Roman"/>
+          <w:sz w:val="24"/>
+          <w:szCs w:val="24"/>
+          <w:shd w:val="clear" w:color="auto" w:fill="FFFFFF"/>
+        </w:rPr>
+        <w:t>for providing a</w:t>
+      </w:r>
+      <w:r>
+        <w:rPr>
+          <w:rStyle w:val="apple-converted-space"/>
+          <w:rFonts w:ascii="Times New Roman" w:hAnsi="Times New Roman" w:cs="Times New Roman"/>
+          <w:sz w:val="24"/>
+          <w:szCs w:val="24"/>
+          <w:shd w:val="clear" w:color="auto" w:fill="FFFFFF"/>
+        </w:rPr>
+        <w:t> </w:t>
+      </w:r>
+      <w:hyperlink r:id="rId10" w:tooltip="Graphical user interface" w:history="1">
+        <w:r>
+          <w:rPr>
+            <w:rStyle w:val="Hyperlink"/>
+            <w:rFonts w:ascii="Times New Roman" w:hAnsi="Times New Roman" w:cs="Times New Roman"/>
+            <w:color w:val="auto"/>
+            <w:sz w:val="24"/>
+            <w:szCs w:val="24"/>
+            <w:u w:val="none"/>
+            <w:shd w:val="clear" w:color="auto" w:fill="FFFFFF"/>
+          </w:rPr>
+          <w:t>graphical user interface</w:t>
+        </w:r>
+      </w:hyperlink>
+      <w:r>
+        <w:rPr>
+          <w:rStyle w:val="apple-converted-space"/>
+          <w:rFonts w:ascii="Times New Roman" w:hAnsi="Times New Roman" w:cs="Times New Roman"/>
+          <w:sz w:val="24"/>
+          <w:szCs w:val="24"/>
+          <w:shd w:val="clear" w:color="auto" w:fill="FFFFFF"/>
+        </w:rPr>
+        <w:t> </w:t>
+      </w:r>
+      <w:r>
+        <w:rPr>
+          <w:rFonts w:ascii="Times New Roman" w:hAnsi="Times New Roman" w:cs="Times New Roman"/>
+          <w:sz w:val="24"/>
+          <w:szCs w:val="24"/>
+          <w:shd w:val="clear" w:color="auto" w:fill="FFFFFF"/>
+        </w:rPr>
+        <w:t>for Java programs.</w:t>
+      </w:r>
+    </w:p>
+    <w:p>
+      <w:pPr>
+        <w:jc w:val="both"/>
+        <w:rPr>
+          <w:rFonts w:ascii="Times New Roman" w:hAnsi="Times New Roman" w:cs="Times New Roman"/>
+          <w:sz w:val="24"/>
+          <w:szCs w:val="24"/>
+        </w:rPr>
+      </w:pPr>
+      <w:r>
+        <w:rPr>
+          <w:rFonts w:ascii="Times New Roman" w:hAnsi="Times New Roman" w:cs="Times New Roman"/>
+          <w:sz w:val="24"/>
+          <w:szCs w:val="24"/>
+        </w:rPr>
+        <w:t>The first iteration would provide a GUI for the game</w:t>
+      </w:r>
+      <w:r>
+        <w:rPr>
+          <w:rFonts w:ascii="Times New Roman" w:hAnsi="Times New Roman" w:cs="Times New Roman"/>
+          <w:sz w:val="24"/>
+          <w:szCs w:val="24"/>
+        </w:rPr>
+        <w:t xml:space="preserve"> with ability to click and display Noughts or Crosses and buttons for additional functionality of game</w:t>
+      </w:r>
+      <w:r>
+        <w:rPr>
+          <w:rFonts w:ascii="Times New Roman" w:hAnsi="Times New Roman" w:cs="Times New Roman"/>
+          <w:sz w:val="24"/>
+          <w:szCs w:val="24"/>
+        </w:rPr>
+        <w:t xml:space="preserve">, the second iteration would provide with a two player game where users can complete with each other </w:t>
+      </w:r>
+      <w:r>
+        <w:rPr>
+          <w:rFonts w:ascii="Times New Roman" w:hAnsi="Times New Roman" w:cs="Times New Roman"/>
+          <w:sz w:val="24"/>
+          <w:szCs w:val="24"/>
+        </w:rPr>
+        <w:t xml:space="preserve">in Android devices </w:t>
+      </w:r>
+      <w:r>
+        <w:rPr>
+          <w:rFonts w:ascii="Times New Roman" w:hAnsi="Times New Roman" w:cs="Times New Roman"/>
+          <w:sz w:val="24"/>
+          <w:szCs w:val="24"/>
+        </w:rPr>
+        <w:t>and the third deliverable tends to deliver a game which can be played against the computer at different levels</w:t>
+      </w:r>
+      <w:r>
+        <w:rPr>
+          <w:rFonts w:ascii="Times New Roman" w:hAnsi="Times New Roman" w:cs="Times New Roman"/>
+          <w:sz w:val="24"/>
+          <w:szCs w:val="24"/>
+        </w:rPr>
+        <w:t xml:space="preserve"> and more user friendly functionalities.</w:t>
       </w:r>
     </w:p>
     <w:p>
@@ -206,25 +558,7 @@
           <w:sz w:val="24"/>
           <w:szCs w:val="24"/>
         </w:rPr>
-        <w:t xml:space="preserve">Users can enter their </w:t>
-      </w:r>
-      <w:proofErr w:type="gramStart"/>
-      <w:r>
-        <w:rPr>
-          <w:rFonts w:asciiTheme="minorHAnsi" w:hAnsiTheme="minorHAnsi"/>
-          <w:sz w:val="24"/>
-          <w:szCs w:val="24"/>
-        </w:rPr>
-        <w:t>name  and</w:t>
-      </w:r>
-      <w:proofErr w:type="gramEnd"/>
-      <w:r>
-        <w:rPr>
-          <w:rFonts w:asciiTheme="minorHAnsi" w:hAnsiTheme="minorHAnsi"/>
-          <w:sz w:val="24"/>
-          <w:szCs w:val="24"/>
-        </w:rPr>
-        <w:t xml:space="preserve"> can reset the board.</w:t>
+        <w:t>Users can enter their name  and can reset the board.</w:t>
       </w:r>
     </w:p>
     <w:p>
@@ -280,7 +614,6 @@
           <w:szCs w:val="24"/>
         </w:rPr>
       </w:pPr>
-      <w:proofErr w:type="spellStart"/>
       <w:r>
         <w:rPr>
           <w:rFonts w:asciiTheme="minorHAnsi" w:hAnsiTheme="minorHAnsi"/>
@@ -291,7 +624,6 @@
         </w:rPr>
         <w:t>Learnability</w:t>
       </w:r>
-      <w:proofErr w:type="spellEnd"/>
       <w:r>
         <w:rPr>
           <w:rFonts w:asciiTheme="minorHAnsi" w:hAnsiTheme="minorHAnsi"/>
@@ -488,7 +820,6 @@
           <w:szCs w:val="24"/>
         </w:rPr>
       </w:pPr>
-      <w:bookmarkStart w:id="0" w:name="_GoBack"/>
       <w:r>
         <w:rPr>
           <w:noProof/>
@@ -513,10 +844,10 @@
                     </pic:cNvPicPr>
                   </pic:nvPicPr>
                   <pic:blipFill>
-                    <a:blip r:embed="rId5">
+                    <a:blip r:embed="rId11">
                       <a:extLst>
                         <a:ext uri="{28A0092B-C50C-407E-A947-70E740481C1C}">
-                          <a14:useLocalDpi xmlns:a14="http://schemas.microsoft.com/office/drawing/2010/main" xmlns:wps="http://schemas.microsoft.com/office/word/2010/wordprocessingShape" xmlns:wpi="http://schemas.microsoft.com/office/word/2010/wordprocessingInk" xmlns:wpg="http://schemas.microsoft.com/office/word/2010/wordprocessingGroup" xmlns:w15="http://schemas.microsoft.com/office/word/2012/wordml" xmlns:w14="http://schemas.microsoft.com/office/word/2010/wordml" xmlns:w="http://schemas.openxmlformats.org/wordprocessingml/2006/main" xmlns:w10="urn:schemas-microsoft-com:office:word" xmlns:wp14="http://schemas.microsoft.com/office/word/2010/wordprocessingDrawing" xmlns:v="urn:schemas-microsoft-com:vml" xmlns:o="urn:schemas-microsoft-com:office:office" xmlns:mc="http://schemas.openxmlformats.org/markup-compatibility/2006" xmlns:wpc="http://schemas.microsoft.com/office/word/2010/wordprocessingCanvas" xmlns="" val="0"/>
+                          <a14:useLocalDpi xmlns:a14="http://schemas.microsoft.com/office/drawing/2010/main" val="0"/>
                         </a:ext>
                       </a:extLst>
                     </a:blip>
@@ -544,7 +875,6 @@
           </wp:inline>
         </w:drawing>
       </w:r>
-      <w:bookmarkEnd w:id="0"/>
     </w:p>
     <w:p>
       <w:pPr>
@@ -584,7 +914,7 @@
           <w:insideV w:val="nil"/>
         </w:tblBorders>
         <w:tblLayout w:type="fixed"/>
-        <w:tblLook w:val="0600"/>
+        <w:tblLook w:val="0600" w:firstRow="0" w:lastRow="0" w:firstColumn="0" w:lastColumn="0" w:noHBand="1" w:noVBand="1"/>
       </w:tblPr>
       <w:tblGrid>
         <w:gridCol w:w="2640"/>
@@ -903,29 +1233,7 @@
                 <w:szCs w:val="24"/>
                 <w:highlight w:val="white"/>
               </w:rPr>
-              <w:t>Success Guarantee (</w:t>
-            </w:r>
-            <w:proofErr w:type="spellStart"/>
-            <w:r>
-              <w:rPr>
-                <w:rFonts w:eastAsia="Times New Roman" w:cs="Times New Roman"/>
-                <w:color w:val="222222"/>
-                <w:sz w:val="24"/>
-                <w:szCs w:val="24"/>
-                <w:highlight w:val="white"/>
-              </w:rPr>
-              <w:t>Postconditions</w:t>
-            </w:r>
-            <w:proofErr w:type="spellEnd"/>
-            <w:r>
-              <w:rPr>
-                <w:rFonts w:eastAsia="Times New Roman" w:cs="Times New Roman"/>
-                <w:color w:val="222222"/>
-                <w:sz w:val="24"/>
-                <w:szCs w:val="24"/>
-                <w:highlight w:val="white"/>
-              </w:rPr>
-              <w:t>)</w:t>
+              <w:t>Success Guarantee (Postconditions)</w:t>
             </w:r>
           </w:p>
         </w:tc>
@@ -1089,7 +1397,7 @@
           <w:insideV w:val="nil"/>
         </w:tblBorders>
         <w:tblLayout w:type="fixed"/>
-        <w:tblLook w:val="0600"/>
+        <w:tblLook w:val="0600" w:firstRow="0" w:lastRow="0" w:firstColumn="0" w:lastColumn="0" w:noHBand="1" w:noVBand="1"/>
       </w:tblPr>
       <w:tblGrid>
         <w:gridCol w:w="2640"/>
@@ -1481,29 +1789,7 @@
                 <w:szCs w:val="24"/>
                 <w:highlight w:val="white"/>
               </w:rPr>
-              <w:t>Success Guarantee (</w:t>
-            </w:r>
-            <w:proofErr w:type="spellStart"/>
-            <w:r>
-              <w:rPr>
-                <w:rFonts w:eastAsia="Times New Roman" w:cs="Times New Roman"/>
-                <w:color w:val="222222"/>
-                <w:sz w:val="24"/>
-                <w:szCs w:val="24"/>
-                <w:highlight w:val="white"/>
-              </w:rPr>
-              <w:t>Postconditions</w:t>
-            </w:r>
-            <w:proofErr w:type="spellEnd"/>
-            <w:r>
-              <w:rPr>
-                <w:rFonts w:eastAsia="Times New Roman" w:cs="Times New Roman"/>
-                <w:color w:val="222222"/>
-                <w:sz w:val="24"/>
-                <w:szCs w:val="24"/>
-                <w:highlight w:val="white"/>
-              </w:rPr>
-              <w:t>)</w:t>
+              <w:t>Success Guarantee (Postconditions)</w:t>
             </w:r>
           </w:p>
         </w:tc>
@@ -1748,21 +2034,12 @@
                 <w:szCs w:val="24"/>
               </w:rPr>
             </w:pPr>
-            <w:proofErr w:type="gramStart"/>
-            <w:r>
-              <w:rPr>
-                <w:sz w:val="24"/>
-                <w:szCs w:val="24"/>
-              </w:rPr>
-              <w:t>3.a</w:t>
-            </w:r>
-            <w:proofErr w:type="gramEnd"/>
-            <w:r>
-              <w:rPr>
-                <w:sz w:val="24"/>
-                <w:szCs w:val="24"/>
-              </w:rPr>
-              <w:t>. There is no available space on the board, so the board will be reset.</w:t>
+            <w:r>
+              <w:rPr>
+                <w:sz w:val="24"/>
+                <w:szCs w:val="24"/>
+              </w:rPr>
+              <w:t>3.a. There is no available space on the board, so the board will be reset.</w:t>
             </w:r>
           </w:p>
         </w:tc>
@@ -1804,7 +2081,7 @@
           <w:insideV w:val="nil"/>
         </w:tblBorders>
         <w:tblLayout w:type="fixed"/>
-        <w:tblLook w:val="0600"/>
+        <w:tblLook w:val="0600" w:firstRow="0" w:lastRow="0" w:firstColumn="0" w:lastColumn="0" w:noHBand="1" w:noVBand="1"/>
       </w:tblPr>
       <w:tblGrid>
         <w:gridCol w:w="2640"/>
@@ -2237,29 +2514,7 @@
                 <w:szCs w:val="24"/>
                 <w:highlight w:val="white"/>
               </w:rPr>
-              <w:t>Success Guarantee (</w:t>
-            </w:r>
-            <w:proofErr w:type="spellStart"/>
-            <w:r>
-              <w:rPr>
-                <w:rFonts w:eastAsia="Times New Roman" w:cs="Times New Roman"/>
-                <w:color w:val="222222"/>
-                <w:sz w:val="24"/>
-                <w:szCs w:val="24"/>
-                <w:highlight w:val="white"/>
-              </w:rPr>
-              <w:t>Postconditions</w:t>
-            </w:r>
-            <w:proofErr w:type="spellEnd"/>
-            <w:r>
-              <w:rPr>
-                <w:rFonts w:eastAsia="Times New Roman" w:cs="Times New Roman"/>
-                <w:color w:val="222222"/>
-                <w:sz w:val="24"/>
-                <w:szCs w:val="24"/>
-                <w:highlight w:val="white"/>
-              </w:rPr>
-              <w:t>)</w:t>
+              <w:t>Success Guarantee (Postconditions)</w:t>
             </w:r>
           </w:p>
         </w:tc>
@@ -2710,27 +2965,7 @@
           <w:sz w:val="24"/>
           <w:szCs w:val="24"/>
         </w:rPr>
-        <w:t xml:space="preserve">: Tic </w:t>
-      </w:r>
-      <w:proofErr w:type="spellStart"/>
-      <w:proofErr w:type="gramStart"/>
-      <w:r>
-        <w:rPr>
-          <w:rFonts w:asciiTheme="minorHAnsi" w:hAnsiTheme="minorHAnsi"/>
-          <w:sz w:val="24"/>
-          <w:szCs w:val="24"/>
-        </w:rPr>
-        <w:t>tac</w:t>
-      </w:r>
-      <w:proofErr w:type="spellEnd"/>
-      <w:proofErr w:type="gramEnd"/>
-      <w:r>
-        <w:rPr>
-          <w:rFonts w:asciiTheme="minorHAnsi" w:hAnsiTheme="minorHAnsi"/>
-          <w:sz w:val="24"/>
-          <w:szCs w:val="24"/>
-        </w:rPr>
-        <w:t xml:space="preserve"> toe can support all the future advancements keeping all the previous functionality. </w:t>
+        <w:t xml:space="preserve">: Tic tac toe can support all the future advancements keeping all the previous functionality. </w:t>
       </w:r>
     </w:p>
     <w:p>
@@ -2854,7 +3089,7 @@
           <w:bottom w:w="15" w:type="dxa"/>
           <w:right w:w="15" w:type="dxa"/>
         </w:tblCellMar>
-        <w:tblLook w:val="04A0"/>
+        <w:tblLook w:val="04A0" w:firstRow="1" w:lastRow="0" w:firstColumn="1" w:lastColumn="0" w:noHBand="0" w:noVBand="1"/>
       </w:tblPr>
       <w:tblGrid>
         <w:gridCol w:w="3075"/>
@@ -3101,31 +3336,7 @@
                 <w:shd w:val="clear" w:color="auto" w:fill="FFFFFF"/>
                 <w:lang w:eastAsia="en-CA"/>
               </w:rPr>
-              <w:t xml:space="preserve">Tic </w:t>
-            </w:r>
-            <w:proofErr w:type="spellStart"/>
-            <w:r>
-              <w:rPr>
-                <w:rFonts w:eastAsia="Times New Roman" w:cs="Times New Roman"/>
-                <w:color w:val="000000"/>
-                <w:sz w:val="24"/>
-                <w:szCs w:val="24"/>
-                <w:shd w:val="clear" w:color="auto" w:fill="FFFFFF"/>
-                <w:lang w:eastAsia="en-CA"/>
-              </w:rPr>
-              <w:t>Tac</w:t>
-            </w:r>
-            <w:proofErr w:type="spellEnd"/>
-            <w:r>
-              <w:rPr>
-                <w:rFonts w:eastAsia="Times New Roman" w:cs="Times New Roman"/>
-                <w:color w:val="000000"/>
-                <w:sz w:val="24"/>
-                <w:szCs w:val="24"/>
-                <w:shd w:val="clear" w:color="auto" w:fill="FFFFFF"/>
-                <w:lang w:eastAsia="en-CA"/>
-              </w:rPr>
-              <w:t xml:space="preserve"> Toe Player 1 , Player 2</w:t>
+              <w:t>Tic Tac Toe Player 1 , Player 2</w:t>
             </w:r>
           </w:p>
         </w:tc>
@@ -3249,31 +3460,7 @@
                 <w:shd w:val="clear" w:color="auto" w:fill="FFFFFF"/>
                 <w:lang w:eastAsia="en-CA"/>
               </w:rPr>
-              <w:t>Success Guarantee (</w:t>
-            </w:r>
-            <w:proofErr w:type="spellStart"/>
-            <w:r>
-              <w:rPr>
-                <w:rFonts w:eastAsia="Times New Roman" w:cs="Times New Roman"/>
-                <w:color w:val="222222"/>
-                <w:sz w:val="24"/>
-                <w:szCs w:val="24"/>
-                <w:shd w:val="clear" w:color="auto" w:fill="FFFFFF"/>
-                <w:lang w:eastAsia="en-CA"/>
-              </w:rPr>
-              <w:t>Postconditions</w:t>
-            </w:r>
-            <w:proofErr w:type="spellEnd"/>
-            <w:r>
-              <w:rPr>
-                <w:rFonts w:eastAsia="Times New Roman" w:cs="Times New Roman"/>
-                <w:color w:val="222222"/>
-                <w:sz w:val="24"/>
-                <w:szCs w:val="24"/>
-                <w:shd w:val="clear" w:color="auto" w:fill="FFFFFF"/>
-                <w:lang w:eastAsia="en-CA"/>
-              </w:rPr>
-              <w:t>)</w:t>
+              <w:t>Success Guarantee (Postconditions)</w:t>
             </w:r>
           </w:p>
         </w:tc>
@@ -3565,7 +3752,7 @@
           <w:bottom w:w="15" w:type="dxa"/>
           <w:right w:w="15" w:type="dxa"/>
         </w:tblCellMar>
-        <w:tblLook w:val="04A0"/>
+        <w:tblLook w:val="04A0" w:firstRow="1" w:lastRow="0" w:firstColumn="1" w:lastColumn="0" w:noHBand="0" w:noVBand="1"/>
       </w:tblPr>
       <w:tblGrid>
         <w:gridCol w:w="3595"/>
@@ -3812,31 +3999,7 @@
                 <w:shd w:val="clear" w:color="auto" w:fill="FFFFFF"/>
                 <w:lang w:eastAsia="en-CA"/>
               </w:rPr>
-              <w:t xml:space="preserve">Tic </w:t>
-            </w:r>
-            <w:proofErr w:type="spellStart"/>
-            <w:r>
-              <w:rPr>
-                <w:rFonts w:eastAsia="Times New Roman" w:cs="Times New Roman"/>
-                <w:color w:val="000000"/>
-                <w:sz w:val="24"/>
-                <w:szCs w:val="24"/>
-                <w:shd w:val="clear" w:color="auto" w:fill="FFFFFF"/>
-                <w:lang w:eastAsia="en-CA"/>
-              </w:rPr>
-              <w:t>Tac</w:t>
-            </w:r>
-            <w:proofErr w:type="spellEnd"/>
-            <w:r>
-              <w:rPr>
-                <w:rFonts w:eastAsia="Times New Roman" w:cs="Times New Roman"/>
-                <w:color w:val="000000"/>
-                <w:sz w:val="24"/>
-                <w:szCs w:val="24"/>
-                <w:shd w:val="clear" w:color="auto" w:fill="FFFFFF"/>
-                <w:lang w:eastAsia="en-CA"/>
-              </w:rPr>
-              <w:t xml:space="preserve"> Toe Player 1 , Player 2</w:t>
+              <w:t>Tic Tac Toe Player 1 , Player 2</w:t>
             </w:r>
           </w:p>
         </w:tc>
@@ -3960,31 +4123,7 @@
                 <w:shd w:val="clear" w:color="auto" w:fill="FFFFFF"/>
                 <w:lang w:eastAsia="en-CA"/>
               </w:rPr>
-              <w:t>Success Guarantee (</w:t>
-            </w:r>
-            <w:proofErr w:type="spellStart"/>
-            <w:r>
-              <w:rPr>
-                <w:rFonts w:eastAsia="Times New Roman" w:cs="Times New Roman"/>
-                <w:color w:val="222222"/>
-                <w:sz w:val="24"/>
-                <w:szCs w:val="24"/>
-                <w:shd w:val="clear" w:color="auto" w:fill="FFFFFF"/>
-                <w:lang w:eastAsia="en-CA"/>
-              </w:rPr>
-              <w:t>Postconditions</w:t>
-            </w:r>
-            <w:proofErr w:type="spellEnd"/>
-            <w:r>
-              <w:rPr>
-                <w:rFonts w:eastAsia="Times New Roman" w:cs="Times New Roman"/>
-                <w:color w:val="222222"/>
-                <w:sz w:val="24"/>
-                <w:szCs w:val="24"/>
-                <w:shd w:val="clear" w:color="auto" w:fill="FFFFFF"/>
-                <w:lang w:eastAsia="en-CA"/>
-              </w:rPr>
-              <w:t>)</w:t>
+              <w:t>Success Guarantee (Postconditions)</w:t>
             </w:r>
           </w:p>
         </w:tc>
@@ -4145,53 +4284,16 @@
                 <w:lang w:eastAsia="en-CA"/>
               </w:rPr>
             </w:pPr>
-            <w:proofErr w:type="gramStart"/>
-            <w:r>
-              <w:rPr>
-                <w:rFonts w:eastAsia="Times New Roman" w:cs="Times New Roman"/>
-                <w:color w:val="222222"/>
-                <w:sz w:val="24"/>
-                <w:szCs w:val="24"/>
-                <w:shd w:val="clear" w:color="auto" w:fill="FFFFFF"/>
-                <w:lang w:eastAsia="en-CA"/>
-              </w:rPr>
-              <w:t>the</w:t>
-            </w:r>
-            <w:proofErr w:type="gramEnd"/>
-            <w:r>
-              <w:rPr>
-                <w:rFonts w:eastAsia="Times New Roman" w:cs="Times New Roman"/>
-                <w:color w:val="222222"/>
-                <w:sz w:val="24"/>
-                <w:szCs w:val="24"/>
-                <w:shd w:val="clear" w:color="auto" w:fill="FFFFFF"/>
-                <w:lang w:eastAsia="en-CA"/>
-              </w:rPr>
-              <w:t xml:space="preserve"> system display </w:t>
-            </w:r>
-            <w:proofErr w:type="spellStart"/>
-            <w:r>
-              <w:rPr>
-                <w:rFonts w:eastAsia="Times New Roman" w:cs="Times New Roman"/>
-                <w:color w:val="222222"/>
-                <w:sz w:val="24"/>
-                <w:szCs w:val="24"/>
-                <w:shd w:val="clear" w:color="auto" w:fill="FFFFFF"/>
-                <w:lang w:eastAsia="en-CA"/>
-              </w:rPr>
-              <w:t>exitand</w:t>
-            </w:r>
-            <w:proofErr w:type="spellEnd"/>
-            <w:r>
-              <w:rPr>
-                <w:rFonts w:eastAsia="Times New Roman" w:cs="Times New Roman"/>
-                <w:color w:val="222222"/>
-                <w:sz w:val="24"/>
-                <w:szCs w:val="24"/>
-                <w:shd w:val="clear" w:color="auto" w:fill="FFFFFF"/>
-                <w:lang w:eastAsia="en-CA"/>
-              </w:rPr>
-              <w:t xml:space="preserve"> start a new game option.</w:t>
+            <w:r>
+              <w:rPr>
+                <w:rFonts w:eastAsia="Times New Roman" w:cs="Times New Roman"/>
+                <w:color w:val="222222"/>
+                <w:sz w:val="24"/>
+                <w:szCs w:val="24"/>
+                <w:shd w:val="clear" w:color="auto" w:fill="FFFFFF"/>
+                <w:lang w:eastAsia="en-CA"/>
+              </w:rPr>
+              <w:t>the system display exitand start a new game option.</w:t>
             </w:r>
           </w:p>
           <w:p>
@@ -4358,7 +4460,7 @@
           <w:bottom w:w="15" w:type="dxa"/>
           <w:right w:w="15" w:type="dxa"/>
         </w:tblCellMar>
-        <w:tblLook w:val="04A0"/>
+        <w:tblLook w:val="04A0" w:firstRow="1" w:lastRow="0" w:firstColumn="1" w:lastColumn="0" w:noHBand="0" w:noVBand="1"/>
       </w:tblPr>
       <w:tblGrid>
         <w:gridCol w:w="3090"/>
@@ -4605,31 +4707,7 @@
                 <w:shd w:val="clear" w:color="auto" w:fill="FFFFFF"/>
                 <w:lang w:eastAsia="en-CA"/>
               </w:rPr>
-              <w:t xml:space="preserve">Tic </w:t>
-            </w:r>
-            <w:proofErr w:type="spellStart"/>
-            <w:r>
-              <w:rPr>
-                <w:rFonts w:eastAsia="Times New Roman" w:cs="Times New Roman"/>
-                <w:color w:val="000000"/>
-                <w:sz w:val="24"/>
-                <w:szCs w:val="24"/>
-                <w:shd w:val="clear" w:color="auto" w:fill="FFFFFF"/>
-                <w:lang w:eastAsia="en-CA"/>
-              </w:rPr>
-              <w:t>Tac</w:t>
-            </w:r>
-            <w:proofErr w:type="spellEnd"/>
-            <w:r>
-              <w:rPr>
-                <w:rFonts w:eastAsia="Times New Roman" w:cs="Times New Roman"/>
-                <w:color w:val="000000"/>
-                <w:sz w:val="24"/>
-                <w:szCs w:val="24"/>
-                <w:shd w:val="clear" w:color="auto" w:fill="FFFFFF"/>
-                <w:lang w:eastAsia="en-CA"/>
-              </w:rPr>
-              <w:t xml:space="preserve"> Toe Player 1, Player 2</w:t>
+              <w:t>Tic Tac Toe Player 1, Player 2</w:t>
             </w:r>
           </w:p>
         </w:tc>
@@ -4753,31 +4831,7 @@
                 <w:shd w:val="clear" w:color="auto" w:fill="FFFFFF"/>
                 <w:lang w:eastAsia="en-CA"/>
               </w:rPr>
-              <w:t>Success Guarantee (</w:t>
-            </w:r>
-            <w:proofErr w:type="spellStart"/>
-            <w:r>
-              <w:rPr>
-                <w:rFonts w:eastAsia="Times New Roman" w:cs="Times New Roman"/>
-                <w:color w:val="222222"/>
-                <w:sz w:val="24"/>
-                <w:szCs w:val="24"/>
-                <w:shd w:val="clear" w:color="auto" w:fill="FFFFFF"/>
-                <w:lang w:eastAsia="en-CA"/>
-              </w:rPr>
-              <w:t>Postconditions</w:t>
-            </w:r>
-            <w:proofErr w:type="spellEnd"/>
-            <w:r>
-              <w:rPr>
-                <w:rFonts w:eastAsia="Times New Roman" w:cs="Times New Roman"/>
-                <w:color w:val="222222"/>
-                <w:sz w:val="24"/>
-                <w:szCs w:val="24"/>
-                <w:shd w:val="clear" w:color="auto" w:fill="FFFFFF"/>
-                <w:lang w:eastAsia="en-CA"/>
-              </w:rPr>
-              <w:t>)</w:t>
+              <w:t>Success Guarantee (Postconditions)</w:t>
             </w:r>
           </w:p>
         </w:tc>
@@ -5201,7 +5255,7 @@
           <w:bottom w:w="15" w:type="dxa"/>
           <w:right w:w="15" w:type="dxa"/>
         </w:tblCellMar>
-        <w:tblLook w:val="04A0"/>
+        <w:tblLook w:val="04A0" w:firstRow="1" w:lastRow="0" w:firstColumn="1" w:lastColumn="0" w:noHBand="0" w:noVBand="1"/>
       </w:tblPr>
       <w:tblGrid>
         <w:gridCol w:w="3290"/>
@@ -5448,31 +5502,7 @@
                 <w:shd w:val="clear" w:color="auto" w:fill="FFFFFF"/>
                 <w:lang w:eastAsia="en-CA"/>
               </w:rPr>
-              <w:t xml:space="preserve">Tic </w:t>
-            </w:r>
-            <w:proofErr w:type="spellStart"/>
-            <w:r>
-              <w:rPr>
-                <w:rFonts w:eastAsia="Times New Roman" w:cs="Times New Roman"/>
-                <w:color w:val="000000"/>
-                <w:sz w:val="24"/>
-                <w:szCs w:val="24"/>
-                <w:shd w:val="clear" w:color="auto" w:fill="FFFFFF"/>
-                <w:lang w:eastAsia="en-CA"/>
-              </w:rPr>
-              <w:t>Tac</w:t>
-            </w:r>
-            <w:proofErr w:type="spellEnd"/>
-            <w:r>
-              <w:rPr>
-                <w:rFonts w:eastAsia="Times New Roman" w:cs="Times New Roman"/>
-                <w:color w:val="000000"/>
-                <w:sz w:val="24"/>
-                <w:szCs w:val="24"/>
-                <w:shd w:val="clear" w:color="auto" w:fill="FFFFFF"/>
-                <w:lang w:eastAsia="en-CA"/>
-              </w:rPr>
-              <w:t xml:space="preserve"> Toe Player 1 , Player 2</w:t>
+              <w:t>Tic Tac Toe Player 1 , Player 2</w:t>
             </w:r>
           </w:p>
         </w:tc>
@@ -5596,31 +5626,7 @@
                 <w:shd w:val="clear" w:color="auto" w:fill="FFFFFF"/>
                 <w:lang w:eastAsia="en-CA"/>
               </w:rPr>
-              <w:t>Success Guarantee (</w:t>
-            </w:r>
-            <w:proofErr w:type="spellStart"/>
-            <w:r>
-              <w:rPr>
-                <w:rFonts w:eastAsia="Times New Roman" w:cs="Times New Roman"/>
-                <w:color w:val="222222"/>
-                <w:sz w:val="24"/>
-                <w:szCs w:val="24"/>
-                <w:shd w:val="clear" w:color="auto" w:fill="FFFFFF"/>
-                <w:lang w:eastAsia="en-CA"/>
-              </w:rPr>
-              <w:t>Postconditions</w:t>
-            </w:r>
-            <w:proofErr w:type="spellEnd"/>
-            <w:r>
-              <w:rPr>
-                <w:rFonts w:eastAsia="Times New Roman" w:cs="Times New Roman"/>
-                <w:color w:val="222222"/>
-                <w:sz w:val="24"/>
-                <w:szCs w:val="24"/>
-                <w:shd w:val="clear" w:color="auto" w:fill="FFFFFF"/>
-                <w:lang w:eastAsia="en-CA"/>
-              </w:rPr>
-              <w:t>)</w:t>
+              <w:t>Success Guarantee (Postconditions)</w:t>
             </w:r>
           </w:p>
         </w:tc>
@@ -6252,25 +6258,7 @@
           <w:sz w:val="24"/>
           <w:szCs w:val="24"/>
         </w:rPr>
-        <w:t xml:space="preserve">System should work with a reliability of 99 percent, which means in a day player can fail to play no more than 1 </w:t>
-      </w:r>
-      <w:proofErr w:type="gramStart"/>
-      <w:r>
-        <w:rPr>
-          <w:rFonts w:asciiTheme="minorHAnsi" w:hAnsiTheme="minorHAnsi" w:cs="Arial"/>
-          <w:sz w:val="24"/>
-          <w:szCs w:val="24"/>
-        </w:rPr>
-        <w:t>% ,or</w:t>
-      </w:r>
-      <w:proofErr w:type="gramEnd"/>
-      <w:r>
-        <w:rPr>
-          <w:rFonts w:asciiTheme="minorHAnsi" w:hAnsiTheme="minorHAnsi" w:cs="Arial"/>
-          <w:sz w:val="24"/>
-          <w:szCs w:val="24"/>
-        </w:rPr>
-        <w:t xml:space="preserve"> approximately 15 minutes.</w:t>
+        <w:t>System should work with a reliability of 99 percent, which means in a day player can fail to play no more than 1 % ,or approximately 15 minutes.</w:t>
       </w:r>
     </w:p>
     <w:p>
@@ -6461,10 +6449,10 @@
                     </pic:cNvPicPr>
                   </pic:nvPicPr>
                   <pic:blipFill>
-                    <a:blip r:embed="rId6">
+                    <a:blip r:embed="rId12">
                       <a:extLst>
                         <a:ext uri="{28A0092B-C50C-407E-A947-70E740481C1C}">
-                          <a14:useLocalDpi xmlns:a14="http://schemas.microsoft.com/office/drawing/2010/main" xmlns:wps="http://schemas.microsoft.com/office/word/2010/wordprocessingShape" xmlns:wpi="http://schemas.microsoft.com/office/word/2010/wordprocessingInk" xmlns:wpg="http://schemas.microsoft.com/office/word/2010/wordprocessingGroup" xmlns:w15="http://schemas.microsoft.com/office/word/2012/wordml" xmlns:w14="http://schemas.microsoft.com/office/word/2010/wordml" xmlns:w="http://schemas.openxmlformats.org/wordprocessingml/2006/main" xmlns:w10="urn:schemas-microsoft-com:office:word" xmlns:wp14="http://schemas.microsoft.com/office/word/2010/wordprocessingDrawing" xmlns:v="urn:schemas-microsoft-com:vml" xmlns:o="urn:schemas-microsoft-com:office:office" xmlns:mc="http://schemas.openxmlformats.org/markup-compatibility/2006" xmlns:wpc="http://schemas.microsoft.com/office/word/2010/wordprocessingCanvas" xmlns="" val="0"/>
+                          <a14:useLocalDpi xmlns:a14="http://schemas.microsoft.com/office/drawing/2010/main" val="0"/>
                         </a:ext>
                       </a:extLst>
                     </a:blip>
@@ -6539,7 +6527,7 @@
           <w:insideV w:val="nil"/>
         </w:tblBorders>
         <w:tblLayout w:type="fixed"/>
-        <w:tblLook w:val="0600"/>
+        <w:tblLook w:val="0600" w:firstRow="0" w:lastRow="0" w:firstColumn="0" w:lastColumn="0" w:noHBand="1" w:noVBand="1"/>
       </w:tblPr>
       <w:tblGrid>
         <w:gridCol w:w="2640"/>
@@ -6751,27 +6739,7 @@
                 <w:szCs w:val="24"/>
                 <w:highlight w:val="white"/>
               </w:rPr>
-              <w:t xml:space="preserve">Tic </w:t>
-            </w:r>
-            <w:proofErr w:type="spellStart"/>
-            <w:r>
-              <w:rPr>
-                <w:rFonts w:eastAsia="Times New Roman" w:cs="Times New Roman"/>
-                <w:sz w:val="24"/>
-                <w:szCs w:val="24"/>
-                <w:highlight w:val="white"/>
-              </w:rPr>
-              <w:t>Tac</w:t>
-            </w:r>
-            <w:proofErr w:type="spellEnd"/>
-            <w:r>
-              <w:rPr>
-                <w:rFonts w:eastAsia="Times New Roman" w:cs="Times New Roman"/>
-                <w:sz w:val="24"/>
-                <w:szCs w:val="24"/>
-                <w:highlight w:val="white"/>
-              </w:rPr>
-              <w:t xml:space="preserve"> Toe Player</w:t>
+              <w:t>Tic Tac Toe Player</w:t>
             </w:r>
           </w:p>
         </w:tc>
@@ -6950,29 +6918,7 @@
                 <w:highlight w:val="white"/>
               </w:rPr>
               <w:lastRenderedPageBreak/>
-              <w:t>Success Guarantee (</w:t>
-            </w:r>
-            <w:proofErr w:type="spellStart"/>
-            <w:r>
-              <w:rPr>
-                <w:rFonts w:eastAsia="Times New Roman" w:cs="Times New Roman"/>
-                <w:color w:val="222222"/>
-                <w:sz w:val="24"/>
-                <w:szCs w:val="24"/>
-                <w:highlight w:val="white"/>
-              </w:rPr>
-              <w:t>Postconditions</w:t>
-            </w:r>
-            <w:proofErr w:type="spellEnd"/>
-            <w:r>
-              <w:rPr>
-                <w:rFonts w:eastAsia="Times New Roman" w:cs="Times New Roman"/>
-                <w:color w:val="222222"/>
-                <w:sz w:val="24"/>
-                <w:szCs w:val="24"/>
-                <w:highlight w:val="white"/>
-              </w:rPr>
-              <w:t>)</w:t>
+              <w:t>Success Guarantee (Postconditions)</w:t>
             </w:r>
           </w:p>
         </w:tc>
@@ -7251,7 +7197,7 @@
           <w:insideV w:val="nil"/>
         </w:tblBorders>
         <w:tblLayout w:type="fixed"/>
-        <w:tblLook w:val="0600"/>
+        <w:tblLook w:val="0600" w:firstRow="0" w:lastRow="0" w:firstColumn="0" w:lastColumn="0" w:noHBand="1" w:noVBand="1"/>
       </w:tblPr>
       <w:tblGrid>
         <w:gridCol w:w="2640"/>
@@ -7463,27 +7409,7 @@
                 <w:szCs w:val="24"/>
                 <w:highlight w:val="white"/>
               </w:rPr>
-              <w:t xml:space="preserve">Tic </w:t>
-            </w:r>
-            <w:proofErr w:type="spellStart"/>
-            <w:r>
-              <w:rPr>
-                <w:rFonts w:eastAsia="Times New Roman" w:cs="Times New Roman"/>
-                <w:sz w:val="24"/>
-                <w:szCs w:val="24"/>
-                <w:highlight w:val="white"/>
-              </w:rPr>
-              <w:t>Tac</w:t>
-            </w:r>
-            <w:proofErr w:type="spellEnd"/>
-            <w:r>
-              <w:rPr>
-                <w:rFonts w:eastAsia="Times New Roman" w:cs="Times New Roman"/>
-                <w:sz w:val="24"/>
-                <w:szCs w:val="24"/>
-                <w:highlight w:val="white"/>
-              </w:rPr>
-              <w:t xml:space="preserve"> Toe Player</w:t>
+              <w:t>Tic Tac Toe Player</w:t>
             </w:r>
           </w:p>
         </w:tc>
@@ -7661,29 +7587,7 @@
                 <w:szCs w:val="24"/>
                 <w:highlight w:val="white"/>
               </w:rPr>
-              <w:t>Success Guarantee (</w:t>
-            </w:r>
-            <w:proofErr w:type="spellStart"/>
-            <w:r>
-              <w:rPr>
-                <w:rFonts w:eastAsia="Times New Roman" w:cs="Times New Roman"/>
-                <w:color w:val="222222"/>
-                <w:sz w:val="24"/>
-                <w:szCs w:val="24"/>
-                <w:highlight w:val="white"/>
-              </w:rPr>
-              <w:t>Postconditions</w:t>
-            </w:r>
-            <w:proofErr w:type="spellEnd"/>
-            <w:r>
-              <w:rPr>
-                <w:rFonts w:eastAsia="Times New Roman" w:cs="Times New Roman"/>
-                <w:color w:val="222222"/>
-                <w:sz w:val="24"/>
-                <w:szCs w:val="24"/>
-                <w:highlight w:val="white"/>
-              </w:rPr>
-              <w:t>)</w:t>
+              <w:t>Success Guarantee (Postconditions)</w:t>
             </w:r>
           </w:p>
         </w:tc>
@@ -7941,7 +7845,7 @@
           <w:bottom w:w="15" w:type="dxa"/>
           <w:right w:w="15" w:type="dxa"/>
         </w:tblCellMar>
-        <w:tblLook w:val="04A0"/>
+        <w:tblLook w:val="04A0" w:firstRow="1" w:lastRow="0" w:firstColumn="1" w:lastColumn="0" w:noHBand="0" w:noVBand="1"/>
       </w:tblPr>
       <w:tblGrid>
         <w:gridCol w:w="3259"/>
@@ -8188,31 +8092,7 @@
                 <w:shd w:val="clear" w:color="auto" w:fill="FFFFFF"/>
                 <w:lang w:eastAsia="en-CA"/>
               </w:rPr>
-              <w:t xml:space="preserve">Tic </w:t>
-            </w:r>
-            <w:proofErr w:type="spellStart"/>
-            <w:r>
-              <w:rPr>
-                <w:rFonts w:eastAsia="Times New Roman" w:cs="Times New Roman"/>
-                <w:color w:val="000000"/>
-                <w:sz w:val="24"/>
-                <w:szCs w:val="24"/>
-                <w:shd w:val="clear" w:color="auto" w:fill="FFFFFF"/>
-                <w:lang w:eastAsia="en-CA"/>
-              </w:rPr>
-              <w:t>Tac</w:t>
-            </w:r>
-            <w:proofErr w:type="spellEnd"/>
-            <w:r>
-              <w:rPr>
-                <w:rFonts w:eastAsia="Times New Roman" w:cs="Times New Roman"/>
-                <w:color w:val="000000"/>
-                <w:sz w:val="24"/>
-                <w:szCs w:val="24"/>
-                <w:shd w:val="clear" w:color="auto" w:fill="FFFFFF"/>
-                <w:lang w:eastAsia="en-CA"/>
-              </w:rPr>
-              <w:t xml:space="preserve"> Toe Player 1 , Player 2</w:t>
+              <w:t>Tic Tac Toe Player 1 , Player 2</w:t>
             </w:r>
           </w:p>
         </w:tc>
@@ -8337,31 +8217,7 @@
                 <w:lang w:eastAsia="en-CA"/>
               </w:rPr>
               <w:lastRenderedPageBreak/>
-              <w:t>Success Guarantee (</w:t>
-            </w:r>
-            <w:proofErr w:type="spellStart"/>
-            <w:r>
-              <w:rPr>
-                <w:rFonts w:eastAsia="Times New Roman" w:cs="Times New Roman"/>
-                <w:color w:val="222222"/>
-                <w:sz w:val="24"/>
-                <w:szCs w:val="24"/>
-                <w:shd w:val="clear" w:color="auto" w:fill="FFFFFF"/>
-                <w:lang w:eastAsia="en-CA"/>
-              </w:rPr>
-              <w:t>Postconditions</w:t>
-            </w:r>
-            <w:proofErr w:type="spellEnd"/>
-            <w:r>
-              <w:rPr>
-                <w:rFonts w:eastAsia="Times New Roman" w:cs="Times New Roman"/>
-                <w:color w:val="222222"/>
-                <w:sz w:val="24"/>
-                <w:szCs w:val="24"/>
-                <w:shd w:val="clear" w:color="auto" w:fill="FFFFFF"/>
-                <w:lang w:eastAsia="en-CA"/>
-              </w:rPr>
-              <w:t>)</w:t>
+              <w:t>Success Guarantee (Postconditions)</w:t>
             </w:r>
           </w:p>
         </w:tc>
@@ -8718,31 +8574,7 @@
                 <w:shd w:val="clear" w:color="auto" w:fill="FFFFFF"/>
                 <w:lang w:eastAsia="en-CA"/>
               </w:rPr>
-              <w:t xml:space="preserve">   (c)  The score </w:t>
-            </w:r>
-            <w:proofErr w:type="spellStart"/>
-            <w:r>
-              <w:rPr>
-                <w:rFonts w:eastAsia="Times New Roman" w:cs="Times New Roman"/>
-                <w:color w:val="222222"/>
-                <w:sz w:val="24"/>
-                <w:szCs w:val="24"/>
-                <w:shd w:val="clear" w:color="auto" w:fill="FFFFFF"/>
-                <w:lang w:eastAsia="en-CA"/>
-              </w:rPr>
-              <w:t>add’s</w:t>
-            </w:r>
-            <w:proofErr w:type="spellEnd"/>
-            <w:r>
-              <w:rPr>
-                <w:rFonts w:eastAsia="Times New Roman" w:cs="Times New Roman"/>
-                <w:color w:val="222222"/>
-                <w:sz w:val="24"/>
-                <w:szCs w:val="24"/>
-                <w:shd w:val="clear" w:color="auto" w:fill="FFFFFF"/>
-                <w:lang w:eastAsia="en-CA"/>
-              </w:rPr>
-              <w:t xml:space="preserve"> to the player’s scoreboard.</w:t>
+              <w:t xml:space="preserve">   (c)  The score add’s to the player’s scoreboard.</w:t>
             </w:r>
           </w:p>
           <w:p>
@@ -8791,8 +8623,15 @@
       </w:pPr>
     </w:p>
     <w:sectPr>
+      <w:footerReference w:type="default" r:id="rId13"/>
       <w:pgSz w:w="12240" w:h="15840"/>
       <w:pgMar w:top="1440" w:right="1440" w:bottom="1440" w:left="1440" w:header="720" w:footer="720" w:gutter="0"/>
+      <w:pgBorders w:offsetFrom="page">
+        <w:top w:val="single" w:sz="4" w:space="24" w:color="auto"/>
+        <w:left w:val="single" w:sz="4" w:space="24" w:color="auto"/>
+        <w:bottom w:val="single" w:sz="4" w:space="24" w:color="auto"/>
+        <w:right w:val="single" w:sz="4" w:space="24" w:color="auto"/>
+      </w:pgBorders>
       <w:cols w:space="720"/>
       <w:docGrid w:linePitch="360"/>
     </w:sectPr>
@@ -8800,9 +8639,187 @@
 </w:document>
 </file>
 
+<file path=word/endnotes.xml><?xml version="1.0" encoding="utf-8"?>
+<w:endnotes xmlns:wpc="http://schemas.microsoft.com/office/word/2010/wordprocessingCanvas" xmlns:mc="http://schemas.openxmlformats.org/markup-compatibility/2006" xmlns:o="urn:schemas-microsoft-com:office:office" xmlns:r="http://schemas.openxmlformats.org/officeDocument/2006/relationships" xmlns:m="http://schemas.openxmlformats.org/officeDocument/2006/math" xmlns:v="urn:schemas-microsoft-com:vml" xmlns:wp14="http://schemas.microsoft.com/office/word/2010/wordprocessingDrawing" xmlns:wp="http://schemas.openxmlformats.org/drawingml/2006/wordprocessingDrawing" xmlns:w10="urn:schemas-microsoft-com:office:word" xmlns:w="http://schemas.openxmlformats.org/wordprocessingml/2006/main" xmlns:w14="http://schemas.microsoft.com/office/word/2010/wordml" xmlns:w15="http://schemas.microsoft.com/office/word/2012/wordml" xmlns:wpg="http://schemas.microsoft.com/office/word/2010/wordprocessingGroup" xmlns:wpi="http://schemas.microsoft.com/office/word/2010/wordprocessingInk" xmlns:wne="http://schemas.microsoft.com/office/word/2006/wordml" xmlns:wps="http://schemas.microsoft.com/office/word/2010/wordprocessingShape" mc:Ignorable="w14 w15 wp14">
+  <w:endnote w:type="separator" w:id="-1">
+    <w:p>
+      <w:pPr>
+        <w:spacing w:after="0" w:line="240" w:lineRule="auto"/>
+      </w:pPr>
+      <w:r>
+        <w:separator/>
+      </w:r>
+    </w:p>
+  </w:endnote>
+  <w:endnote w:type="continuationSeparator" w:id="0">
+    <w:p>
+      <w:pPr>
+        <w:spacing w:after="0" w:line="240" w:lineRule="auto"/>
+      </w:pPr>
+      <w:r>
+        <w:continuationSeparator/>
+      </w:r>
+    </w:p>
+  </w:endnote>
+</w:endnotes>
+</file>
+
+<file path=word/footer1.xml><?xml version="1.0" encoding="utf-8"?>
+<w:ftr xmlns:wpc="http://schemas.microsoft.com/office/word/2010/wordprocessingCanvas" xmlns:mc="http://schemas.openxmlformats.org/markup-compatibility/2006" xmlns:o="urn:schemas-microsoft-com:office:office" xmlns:r="http://schemas.openxmlformats.org/officeDocument/2006/relationships" xmlns:m="http://schemas.openxmlformats.org/officeDocument/2006/math" xmlns:v="urn:schemas-microsoft-com:vml" xmlns:wp14="http://schemas.microsoft.com/office/word/2010/wordprocessingDrawing" xmlns:wp="http://schemas.openxmlformats.org/drawingml/2006/wordprocessingDrawing" xmlns:w10="urn:schemas-microsoft-com:office:word" xmlns:w="http://schemas.openxmlformats.org/wordprocessingml/2006/main" xmlns:w14="http://schemas.microsoft.com/office/word/2010/wordml" xmlns:w15="http://schemas.microsoft.com/office/word/2012/wordml" xmlns:wpg="http://schemas.microsoft.com/office/word/2010/wordprocessingGroup" xmlns:wpi="http://schemas.microsoft.com/office/word/2010/wordprocessingInk" xmlns:wne="http://schemas.microsoft.com/office/word/2006/wordml" xmlns:wps="http://schemas.microsoft.com/office/word/2010/wordprocessingShape" mc:Ignorable="w14 w15 wp14">
+  <w:sdt>
+    <w:sdtPr>
+      <w:id w:val="1041635106"/>
+      <w:docPartObj>
+        <w:docPartGallery w:val="Page Numbers (Bottom of Page)"/>
+        <w:docPartUnique/>
+      </w:docPartObj>
+    </w:sdtPr>
+    <w:sdtContent>
+      <w:sdt>
+        <w:sdtPr>
+          <w:id w:val="1728636285"/>
+          <w:docPartObj>
+            <w:docPartGallery w:val="Page Numbers (Top of Page)"/>
+            <w:docPartUnique/>
+          </w:docPartObj>
+        </w:sdtPr>
+        <w:sdtContent>
+          <w:p>
+            <w:pPr>
+              <w:pStyle w:val="Footer"/>
+              <w:jc w:val="center"/>
+            </w:pPr>
+            <w:r>
+              <w:t xml:space="preserve">Page </w:t>
+            </w:r>
+            <w:r>
+              <w:rPr>
+                <w:b/>
+                <w:bCs/>
+                <w:sz w:val="24"/>
+                <w:szCs w:val="24"/>
+              </w:rPr>
+              <w:fldChar w:fldCharType="begin"/>
+            </w:r>
+            <w:r>
+              <w:rPr>
+                <w:b/>
+                <w:bCs/>
+              </w:rPr>
+              <w:instrText xml:space="preserve"> PAGE </w:instrText>
+            </w:r>
+            <w:r>
+              <w:rPr>
+                <w:b/>
+                <w:bCs/>
+                <w:sz w:val="24"/>
+                <w:szCs w:val="24"/>
+              </w:rPr>
+              <w:fldChar w:fldCharType="separate"/>
+            </w:r>
+            <w:r>
+              <w:rPr>
+                <w:b/>
+                <w:bCs/>
+                <w:noProof/>
+              </w:rPr>
+              <w:t>11</w:t>
+            </w:r>
+            <w:r>
+              <w:rPr>
+                <w:b/>
+                <w:bCs/>
+                <w:sz w:val="24"/>
+                <w:szCs w:val="24"/>
+              </w:rPr>
+              <w:fldChar w:fldCharType="end"/>
+            </w:r>
+            <w:r>
+              <w:t xml:space="preserve"> of </w:t>
+            </w:r>
+            <w:r>
+              <w:rPr>
+                <w:b/>
+                <w:bCs/>
+                <w:sz w:val="24"/>
+                <w:szCs w:val="24"/>
+              </w:rPr>
+              <w:fldChar w:fldCharType="begin"/>
+            </w:r>
+            <w:r>
+              <w:rPr>
+                <w:b/>
+                <w:bCs/>
+              </w:rPr>
+              <w:instrText xml:space="preserve"> NUMPAGES  </w:instrText>
+            </w:r>
+            <w:r>
+              <w:rPr>
+                <w:b/>
+                <w:bCs/>
+                <w:sz w:val="24"/>
+                <w:szCs w:val="24"/>
+              </w:rPr>
+              <w:fldChar w:fldCharType="separate"/>
+            </w:r>
+            <w:r>
+              <w:rPr>
+                <w:b/>
+                <w:bCs/>
+                <w:noProof/>
+              </w:rPr>
+              <w:t>11</w:t>
+            </w:r>
+            <w:r>
+              <w:rPr>
+                <w:b/>
+                <w:bCs/>
+                <w:sz w:val="24"/>
+                <w:szCs w:val="24"/>
+              </w:rPr>
+              <w:fldChar w:fldCharType="end"/>
+            </w:r>
+          </w:p>
+        </w:sdtContent>
+      </w:sdt>
+    </w:sdtContent>
+  </w:sdt>
+  <w:p>
+    <w:pPr>
+      <w:pStyle w:val="Footer"/>
+    </w:pPr>
+  </w:p>
+</w:ftr>
+</file>
+
+<file path=word/footnotes.xml><?xml version="1.0" encoding="utf-8"?>
+<w:footnotes xmlns:wpc="http://schemas.microsoft.com/office/word/2010/wordprocessingCanvas" xmlns:mc="http://schemas.openxmlformats.org/markup-compatibility/2006" xmlns:o="urn:schemas-microsoft-com:office:office" xmlns:r="http://schemas.openxmlformats.org/officeDocument/2006/relationships" xmlns:m="http://schemas.openxmlformats.org/officeDocument/2006/math" xmlns:v="urn:schemas-microsoft-com:vml" xmlns:wp14="http://schemas.microsoft.com/office/word/2010/wordprocessingDrawing" xmlns:wp="http://schemas.openxmlformats.org/drawingml/2006/wordprocessingDrawing" xmlns:w10="urn:schemas-microsoft-com:office:word" xmlns:w="http://schemas.openxmlformats.org/wordprocessingml/2006/main" xmlns:w14="http://schemas.microsoft.com/office/word/2010/wordml" xmlns:w15="http://schemas.microsoft.com/office/word/2012/wordml" xmlns:wpg="http://schemas.microsoft.com/office/word/2010/wordprocessingGroup" xmlns:wpi="http://schemas.microsoft.com/office/word/2010/wordprocessingInk" xmlns:wne="http://schemas.microsoft.com/office/word/2006/wordml" xmlns:wps="http://schemas.microsoft.com/office/word/2010/wordprocessingShape" mc:Ignorable="w14 w15 wp14">
+  <w:footnote w:type="separator" w:id="-1">
+    <w:p>
+      <w:pPr>
+        <w:spacing w:after="0" w:line="240" w:lineRule="auto"/>
+      </w:pPr>
+      <w:r>
+        <w:separator/>
+      </w:r>
+    </w:p>
+  </w:footnote>
+  <w:footnote w:type="continuationSeparator" w:id="0">
+    <w:p>
+      <w:pPr>
+        <w:spacing w:after="0" w:line="240" w:lineRule="auto"/>
+      </w:pPr>
+      <w:r>
+        <w:continuationSeparator/>
+      </w:r>
+    </w:p>
+  </w:footnote>
+</w:footnotes>
+</file>
+
 <file path=word/numbering.xml><?xml version="1.0" encoding="utf-8"?>
-<w:numbering xmlns:ve="http://schemas.openxmlformats.org/markup-compatibility/2006" xmlns:o="urn:schemas-microsoft-com:office:office" xmlns:r="http://schemas.openxmlformats.org/officeDocument/2006/relationships" xmlns:m="http://schemas.openxmlformats.org/officeDocument/2006/math" xmlns:v="urn:schemas-microsoft-com:vml" xmlns:wp="http://schemas.openxmlformats.org/drawingml/2006/wordprocessingDrawing" xmlns:w10="urn:schemas-microsoft-com:office:word" xmlns:w="http://schemas.openxmlformats.org/wordprocessingml/2006/main" xmlns:wne="http://schemas.microsoft.com/office/word/2006/wordml">
-  <w:abstractNum w:abstractNumId="0">
+<w:numbering xmlns:wpc="http://schemas.microsoft.com/office/word/2010/wordprocessingCanvas" xmlns:mc="http://schemas.openxmlformats.org/markup-compatibility/2006" xmlns:o="urn:schemas-microsoft-com:office:office" xmlns:r="http://schemas.openxmlformats.org/officeDocument/2006/relationships" xmlns:m="http://schemas.openxmlformats.org/officeDocument/2006/math" xmlns:v="urn:schemas-microsoft-com:vml" xmlns:wp14="http://schemas.microsoft.com/office/word/2010/wordprocessingDrawing" xmlns:wp="http://schemas.openxmlformats.org/drawingml/2006/wordprocessingDrawing" xmlns:w10="urn:schemas-microsoft-com:office:word" xmlns:w="http://schemas.openxmlformats.org/wordprocessingml/2006/main" xmlns:w14="http://schemas.microsoft.com/office/word/2010/wordml" xmlns:w15="http://schemas.microsoft.com/office/word/2012/wordml" xmlns:wpg="http://schemas.microsoft.com/office/word/2010/wordprocessingGroup" xmlns:wpi="http://schemas.microsoft.com/office/word/2010/wordprocessingInk" xmlns:wne="http://schemas.microsoft.com/office/word/2006/wordml" xmlns:wps="http://schemas.microsoft.com/office/word/2010/wordprocessingShape" mc:Ignorable="w14 w15 wp14">
+  <w:abstractNum w:abstractNumId="0" w15:restartNumberingAfterBreak="0">
     <w:nsid w:val="26B76C29"/>
     <w:multiLevelType w:val="hybridMultilevel"/>
     <w:tmpl w:val="83C467CA"/>
@@ -8915,7 +8932,7 @@
       </w:rPr>
     </w:lvl>
   </w:abstractNum>
-  <w:abstractNum w:abstractNumId="1">
+  <w:abstractNum w:abstractNumId="1" w15:restartNumberingAfterBreak="0">
     <w:nsid w:val="2C5B5A8E"/>
     <w:multiLevelType w:val="hybridMultilevel"/>
     <w:tmpl w:val="8888541C"/>
@@ -9004,7 +9021,7 @@
       </w:pPr>
     </w:lvl>
   </w:abstractNum>
-  <w:abstractNum w:abstractNumId="2">
+  <w:abstractNum w:abstractNumId="2" w15:restartNumberingAfterBreak="0">
     <w:nsid w:val="31647831"/>
     <w:multiLevelType w:val="hybridMultilevel"/>
     <w:tmpl w:val="7FC66346"/>
@@ -9090,7 +9107,7 @@
       </w:pPr>
     </w:lvl>
   </w:abstractNum>
-  <w:abstractNum w:abstractNumId="3">
+  <w:abstractNum w:abstractNumId="3" w15:restartNumberingAfterBreak="0">
     <w:nsid w:val="3E770D8E"/>
     <w:multiLevelType w:val="hybridMultilevel"/>
     <w:tmpl w:val="BEF08FD6"/>
@@ -9179,7 +9196,7 @@
       </w:pPr>
     </w:lvl>
   </w:abstractNum>
-  <w:abstractNum w:abstractNumId="4">
+  <w:abstractNum w:abstractNumId="4" w15:restartNumberingAfterBreak="0">
     <w:nsid w:val="3F8A4673"/>
     <w:multiLevelType w:val="hybridMultilevel"/>
     <w:tmpl w:val="0AC694EA"/>
@@ -9265,7 +9282,7 @@
       </w:pPr>
     </w:lvl>
   </w:abstractNum>
-  <w:abstractNum w:abstractNumId="5">
+  <w:abstractNum w:abstractNumId="5" w15:restartNumberingAfterBreak="0">
     <w:nsid w:val="3FE43C2E"/>
     <w:multiLevelType w:val="hybridMultilevel"/>
     <w:tmpl w:val="D130D4DC"/>
@@ -9378,7 +9395,7 @@
       </w:rPr>
     </w:lvl>
   </w:abstractNum>
-  <w:abstractNum w:abstractNumId="6">
+  <w:abstractNum w:abstractNumId="6" w15:restartNumberingAfterBreak="0">
     <w:nsid w:val="401D6C68"/>
     <w:multiLevelType w:val="hybridMultilevel"/>
     <w:tmpl w:val="417A5AAE"/>
@@ -9467,7 +9484,7 @@
       </w:pPr>
     </w:lvl>
   </w:abstractNum>
-  <w:abstractNum w:abstractNumId="7">
+  <w:abstractNum w:abstractNumId="7" w15:restartNumberingAfterBreak="0">
     <w:nsid w:val="415F136B"/>
     <w:multiLevelType w:val="hybridMultilevel"/>
     <w:tmpl w:val="3A124A1C"/>
@@ -9580,7 +9597,7 @@
       </w:rPr>
     </w:lvl>
   </w:abstractNum>
-  <w:abstractNum w:abstractNumId="8">
+  <w:abstractNum w:abstractNumId="8" w15:restartNumberingAfterBreak="0">
     <w:nsid w:val="4C0A5D3E"/>
     <w:multiLevelType w:val="hybridMultilevel"/>
     <w:tmpl w:val="B7A2505E"/>
@@ -9754,7 +9771,7 @@
 </file>
 
 <file path=word/styles.xml><?xml version="1.0" encoding="utf-8"?>
-<w:styles xmlns:r="http://schemas.openxmlformats.org/officeDocument/2006/relationships" xmlns:w="http://schemas.openxmlformats.org/wordprocessingml/2006/main">
+<w:styles xmlns:mc="http://schemas.openxmlformats.org/markup-compatibility/2006" xmlns:r="http://schemas.openxmlformats.org/officeDocument/2006/relationships" xmlns:w="http://schemas.openxmlformats.org/wordprocessingml/2006/main" xmlns:w14="http://schemas.microsoft.com/office/word/2010/wordml" xmlns:w15="http://schemas.microsoft.com/office/word/2012/wordml" mc:Ignorable="w14 w15">
   <w:docDefaults>
     <w:rPrDefault>
       <w:rPr>
@@ -9770,144 +9787,378 @@
       </w:pPr>
     </w:pPrDefault>
   </w:docDefaults>
-  <w:latentStyles w:defLockedState="0" w:defUIPriority="99" w:defSemiHidden="1" w:defUnhideWhenUsed="1" w:defQFormat="0" w:count="267">
-    <w:lsdException w:name="Normal" w:semiHidden="0" w:uiPriority="0" w:unhideWhenUsed="0" w:qFormat="1"/>
-    <w:lsdException w:name="heading 1" w:semiHidden="0" w:uiPriority="9" w:unhideWhenUsed="0" w:qFormat="1"/>
-    <w:lsdException w:name="heading 2" w:uiPriority="9" w:qFormat="1"/>
-    <w:lsdException w:name="heading 3" w:uiPriority="9" w:qFormat="1"/>
-    <w:lsdException w:name="heading 4" w:uiPriority="9" w:qFormat="1"/>
-    <w:lsdException w:name="heading 5" w:uiPriority="9" w:qFormat="1"/>
-    <w:lsdException w:name="heading 6" w:uiPriority="9" w:qFormat="1"/>
-    <w:lsdException w:name="heading 7" w:uiPriority="9" w:qFormat="1"/>
-    <w:lsdException w:name="heading 8" w:uiPriority="9" w:qFormat="1"/>
-    <w:lsdException w:name="heading 9" w:uiPriority="9" w:qFormat="1"/>
-    <w:lsdException w:name="toc 1" w:uiPriority="39"/>
-    <w:lsdException w:name="toc 2" w:uiPriority="39"/>
-    <w:lsdException w:name="toc 3" w:uiPriority="39"/>
-    <w:lsdException w:name="toc 4" w:uiPriority="39"/>
-    <w:lsdException w:name="toc 5" w:uiPriority="39"/>
-    <w:lsdException w:name="toc 6" w:uiPriority="39"/>
-    <w:lsdException w:name="toc 7" w:uiPriority="39"/>
-    <w:lsdException w:name="toc 8" w:uiPriority="39"/>
-    <w:lsdException w:name="toc 9" w:uiPriority="39"/>
-    <w:lsdException w:name="caption" w:uiPriority="35" w:qFormat="1"/>
-    <w:lsdException w:name="Title" w:semiHidden="0" w:uiPriority="10" w:unhideWhenUsed="0" w:qFormat="1"/>
-    <w:lsdException w:name="Default Paragraph Font" w:uiPriority="1"/>
-    <w:lsdException w:name="Subtitle" w:semiHidden="0" w:uiPriority="11" w:unhideWhenUsed="0" w:qFormat="1"/>
-    <w:lsdException w:name="Strong" w:semiHidden="0" w:uiPriority="22" w:unhideWhenUsed="0" w:qFormat="1"/>
-    <w:lsdException w:name="Emphasis" w:semiHidden="0" w:uiPriority="20" w:unhideWhenUsed="0" w:qFormat="1"/>
-    <w:lsdException w:name="Table Grid" w:semiHidden="0" w:uiPriority="59" w:unhideWhenUsed="0"/>
-    <w:lsdException w:name="Placeholder Text" w:unhideWhenUsed="0"/>
-    <w:lsdException w:name="No Spacing" w:semiHidden="0" w:uiPriority="1" w:unhideWhenUsed="0" w:qFormat="1"/>
-    <w:lsdException w:name="Light Shading" w:semiHidden="0" w:uiPriority="60" w:unhideWhenUsed="0"/>
-    <w:lsdException w:name="Light List" w:semiHidden="0" w:uiPriority="61" w:unhideWhenUsed="0"/>
-    <w:lsdException w:name="Light Grid" w:semiHidden="0" w:uiPriority="62" w:unhideWhenUsed="0"/>
-    <w:lsdException w:name="Medium Shading 1" w:semiHidden="0" w:uiPriority="63" w:unhideWhenUsed="0"/>
-    <w:lsdException w:name="Medium Shading 2" w:semiHidden="0" w:uiPriority="64" w:unhideWhenUsed="0"/>
-    <w:lsdException w:name="Medium List 1" w:semiHidden="0" w:uiPriority="65" w:unhideWhenUsed="0"/>
-    <w:lsdException w:name="Medium List 2" w:semiHidden="0" w:uiPriority="66" w:unhideWhenUsed="0"/>
-    <w:lsdException w:name="Medium Grid 1" w:semiHidden="0" w:uiPriority="67" w:unhideWhenUsed="0"/>
-    <w:lsdException w:name="Medium Grid 2" w:semiHidden="0" w:uiPriority="68" w:unhideWhenUsed="0"/>
-    <w:lsdException w:name="Medium Grid 3" w:semiHidden="0" w:uiPriority="69" w:unhideWhenUsed="0"/>
-    <w:lsdException w:name="Dark List" w:semiHidden="0" w:uiPriority="70" w:unhideWhenUsed="0"/>
-    <w:lsdException w:name="Colorful Shading" w:semiHidden="0" w:uiPriority="71" w:unhideWhenUsed="0"/>
-    <w:lsdException w:name="Colorful List" w:semiHidden="0" w:uiPriority="72" w:unhideWhenUsed="0"/>
-    <w:lsdException w:name="Colorful Grid" w:semiHidden="0" w:uiPriority="73" w:unhideWhenUsed="0"/>
-    <w:lsdException w:name="Light Shading Accent 1" w:semiHidden="0" w:uiPriority="60" w:unhideWhenUsed="0"/>
-    <w:lsdException w:name="Light List Accent 1" w:semiHidden="0" w:uiPriority="61" w:unhideWhenUsed="0"/>
-    <w:lsdException w:name="Light Grid Accent 1" w:semiHidden="0" w:uiPriority="62" w:unhideWhenUsed="0"/>
-    <w:lsdException w:name="Medium Shading 1 Accent 1" w:semiHidden="0" w:uiPriority="63" w:unhideWhenUsed="0"/>
-    <w:lsdException w:name="Medium Shading 2 Accent 1" w:semiHidden="0" w:uiPriority="64" w:unhideWhenUsed="0"/>
-    <w:lsdException w:name="Medium List 1 Accent 1" w:semiHidden="0" w:uiPriority="65" w:unhideWhenUsed="0"/>
-    <w:lsdException w:name="Revision" w:unhideWhenUsed="0"/>
-    <w:lsdException w:name="List Paragraph" w:semiHidden="0" w:uiPriority="34" w:unhideWhenUsed="0" w:qFormat="1"/>
-    <w:lsdException w:name="Quote" w:semiHidden="0" w:uiPriority="29" w:unhideWhenUsed="0" w:qFormat="1"/>
-    <w:lsdException w:name="Intense Quote" w:semiHidden="0" w:uiPriority="30" w:unhideWhenUsed="0" w:qFormat="1"/>
-    <w:lsdException w:name="Medium List 2 Accent 1" w:semiHidden="0" w:uiPriority="66" w:unhideWhenUsed="0"/>
-    <w:lsdException w:name="Medium Grid 1 Accent 1" w:semiHidden="0" w:uiPriority="67" w:unhideWhenUsed="0"/>
-    <w:lsdException w:name="Medium Grid 2 Accent 1" w:semiHidden="0" w:uiPriority="68" w:unhideWhenUsed="0"/>
-    <w:lsdException w:name="Medium Grid 3 Accent 1" w:semiHidden="0" w:uiPriority="69" w:unhideWhenUsed="0"/>
-    <w:lsdException w:name="Dark List Accent 1" w:semiHidden="0" w:uiPriority="70" w:unhideWhenUsed="0"/>
-    <w:lsdException w:name="Colorful Shading Accent 1" w:semiHidden="0" w:uiPriority="71" w:unhideWhenUsed="0"/>
-    <w:lsdException w:name="Colorful List Accent 1" w:semiHidden="0" w:uiPriority="72" w:unhideWhenUsed="0"/>
-    <w:lsdException w:name="Colorful Grid Accent 1" w:semiHidden="0" w:uiPriority="73" w:unhideWhenUsed="0"/>
-    <w:lsdException w:name="Light Shading Accent 2" w:semiHidden="0" w:uiPriority="60" w:unhideWhenUsed="0"/>
-    <w:lsdException w:name="Light List Accent 2" w:semiHidden="0" w:uiPriority="61" w:unhideWhenUsed="0"/>
-    <w:lsdException w:name="Light Grid Accent 2" w:semiHidden="0" w:uiPriority="62" w:unhideWhenUsed="0"/>
-    <w:lsdException w:name="Medium Shading 1 Accent 2" w:semiHidden="0" w:uiPriority="63" w:unhideWhenUsed="0"/>
-    <w:lsdException w:name="Medium Shading 2 Accent 2" w:semiHidden="0" w:uiPriority="64" w:unhideWhenUsed="0"/>
-    <w:lsdException w:name="Medium List 1 Accent 2" w:semiHidden="0" w:uiPriority="65" w:unhideWhenUsed="0"/>
-    <w:lsdException w:name="Medium List 2 Accent 2" w:semiHidden="0" w:uiPriority="66" w:unhideWhenUsed="0"/>
-    <w:lsdException w:name="Medium Grid 1 Accent 2" w:semiHidden="0" w:uiPriority="67" w:unhideWhenUsed="0"/>
-    <w:lsdException w:name="Medium Grid 2 Accent 2" w:semiHidden="0" w:uiPriority="68" w:unhideWhenUsed="0"/>
-    <w:lsdException w:name="Medium Grid 3 Accent 2" w:semiHidden="0" w:uiPriority="69" w:unhideWhenUsed="0"/>
-    <w:lsdException w:name="Dark List Accent 2" w:semiHidden="0" w:uiPriority="70" w:unhideWhenUsed="0"/>
-    <w:lsdException w:name="Colorful Shading Accent 2" w:semiHidden="0" w:uiPriority="71" w:unhideWhenUsed="0"/>
-    <w:lsdException w:name="Colorful List Accent 2" w:semiHidden="0" w:uiPriority="72" w:unhideWhenUsed="0"/>
-    <w:lsdException w:name="Colorful Grid Accent 2" w:semiHidden="0" w:uiPriority="73" w:unhideWhenUsed="0"/>
-    <w:lsdException w:name="Light Shading Accent 3" w:semiHidden="0" w:uiPriority="60" w:unhideWhenUsed="0"/>
-    <w:lsdException w:name="Light List Accent 3" w:semiHidden="0" w:uiPriority="61" w:unhideWhenUsed="0"/>
-    <w:lsdException w:name="Light Grid Accent 3" w:semiHidden="0" w:uiPriority="62" w:unhideWhenUsed="0"/>
-    <w:lsdException w:name="Medium Shading 1 Accent 3" w:semiHidden="0" w:uiPriority="63" w:unhideWhenUsed="0"/>
-    <w:lsdException w:name="Medium Shading 2 Accent 3" w:semiHidden="0" w:uiPriority="64" w:unhideWhenUsed="0"/>
-    <w:lsdException w:name="Medium List 1 Accent 3" w:semiHidden="0" w:uiPriority="65" w:unhideWhenUsed="0"/>
-    <w:lsdException w:name="Medium List 2 Accent 3" w:semiHidden="0" w:uiPriority="66" w:unhideWhenUsed="0"/>
-    <w:lsdException w:name="Medium Grid 1 Accent 3" w:semiHidden="0" w:uiPriority="67" w:unhideWhenUsed="0"/>
-    <w:lsdException w:name="Medium Grid 2 Accent 3" w:semiHidden="0" w:uiPriority="68" w:unhideWhenUsed="0"/>
-    <w:lsdException w:name="Medium Grid 3 Accent 3" w:semiHidden="0" w:uiPriority="69" w:unhideWhenUsed="0"/>
-    <w:lsdException w:name="Dark List Accent 3" w:semiHidden="0" w:uiPriority="70" w:unhideWhenUsed="0"/>
-    <w:lsdException w:name="Colorful Shading Accent 3" w:semiHidden="0" w:uiPriority="71" w:unhideWhenUsed="0"/>
-    <w:lsdException w:name="Colorful List Accent 3" w:semiHidden="0" w:uiPriority="72" w:unhideWhenUsed="0"/>
-    <w:lsdException w:name="Colorful Grid Accent 3" w:semiHidden="0" w:uiPriority="73" w:unhideWhenUsed="0"/>
-    <w:lsdException w:name="Light Shading Accent 4" w:semiHidden="0" w:uiPriority="60" w:unhideWhenUsed="0"/>
-    <w:lsdException w:name="Light List Accent 4" w:semiHidden="0" w:uiPriority="61" w:unhideWhenUsed="0"/>
-    <w:lsdException w:name="Light Grid Accent 4" w:semiHidden="0" w:uiPriority="62" w:unhideWhenUsed="0"/>
-    <w:lsdException w:name="Medium Shading 1 Accent 4" w:semiHidden="0" w:uiPriority="63" w:unhideWhenUsed="0"/>
-    <w:lsdException w:name="Medium Shading 2 Accent 4" w:semiHidden="0" w:uiPriority="64" w:unhideWhenUsed="0"/>
-    <w:lsdException w:name="Medium List 1 Accent 4" w:semiHidden="0" w:uiPriority="65" w:unhideWhenUsed="0"/>
-    <w:lsdException w:name="Medium List 2 Accent 4" w:semiHidden="0" w:uiPriority="66" w:unhideWhenUsed="0"/>
-    <w:lsdException w:name="Medium Grid 1 Accent 4" w:semiHidden="0" w:uiPriority="67" w:unhideWhenUsed="0"/>
-    <w:lsdException w:name="Medium Grid 2 Accent 4" w:semiHidden="0" w:uiPriority="68" w:unhideWhenUsed="0"/>
-    <w:lsdException w:name="Medium Grid 3 Accent 4" w:semiHidden="0" w:uiPriority="69" w:unhideWhenUsed="0"/>
-    <w:lsdException w:name="Dark List Accent 4" w:semiHidden="0" w:uiPriority="70" w:unhideWhenUsed="0"/>
-    <w:lsdException w:name="Colorful Shading Accent 4" w:semiHidden="0" w:uiPriority="71" w:unhideWhenUsed="0"/>
-    <w:lsdException w:name="Colorful List Accent 4" w:semiHidden="0" w:uiPriority="72" w:unhideWhenUsed="0"/>
-    <w:lsdException w:name="Colorful Grid Accent 4" w:semiHidden="0" w:uiPriority="73" w:unhideWhenUsed="0"/>
-    <w:lsdException w:name="Light Shading Accent 5" w:semiHidden="0" w:uiPriority="60" w:unhideWhenUsed="0"/>
-    <w:lsdException w:name="Light List Accent 5" w:semiHidden="0" w:uiPriority="61" w:unhideWhenUsed="0"/>
-    <w:lsdException w:name="Light Grid Accent 5" w:semiHidden="0" w:uiPriority="62" w:unhideWhenUsed="0"/>
-    <w:lsdException w:name="Medium Shading 1 Accent 5" w:semiHidden="0" w:uiPriority="63" w:unhideWhenUsed="0"/>
-    <w:lsdException w:name="Medium Shading 2 Accent 5" w:semiHidden="0" w:uiPriority="64" w:unhideWhenUsed="0"/>
-    <w:lsdException w:name="Medium List 1 Accent 5" w:semiHidden="0" w:uiPriority="65" w:unhideWhenUsed="0"/>
-    <w:lsdException w:name="Medium List 2 Accent 5" w:semiHidden="0" w:uiPriority="66" w:unhideWhenUsed="0"/>
-    <w:lsdException w:name="Medium Grid 1 Accent 5" w:semiHidden="0" w:uiPriority="67" w:unhideWhenUsed="0"/>
-    <w:lsdException w:name="Medium Grid 2 Accent 5" w:semiHidden="0" w:uiPriority="68" w:unhideWhenUsed="0"/>
-    <w:lsdException w:name="Medium Grid 3 Accent 5" w:semiHidden="0" w:uiPriority="69" w:unhideWhenUsed="0"/>
-    <w:lsdException w:name="Dark List Accent 5" w:semiHidden="0" w:uiPriority="70" w:unhideWhenUsed="0"/>
-    <w:lsdException w:name="Colorful Shading Accent 5" w:semiHidden="0" w:uiPriority="71" w:unhideWhenUsed="0"/>
-    <w:lsdException w:name="Colorful List Accent 5" w:semiHidden="0" w:uiPriority="72" w:unhideWhenUsed="0"/>
-    <w:lsdException w:name="Colorful Grid Accent 5" w:semiHidden="0" w:uiPriority="73" w:unhideWhenUsed="0"/>
-    <w:lsdException w:name="Light Shading Accent 6" w:semiHidden="0" w:uiPriority="60" w:unhideWhenUsed="0"/>
-    <w:lsdException w:name="Light List Accent 6" w:semiHidden="0" w:uiPriority="61" w:unhideWhenUsed="0"/>
-    <w:lsdException w:name="Light Grid Accent 6" w:semiHidden="0" w:uiPriority="62" w:unhideWhenUsed="0"/>
-    <w:lsdException w:name="Medium Shading 1 Accent 6" w:semiHidden="0" w:uiPriority="63" w:unhideWhenUsed="0"/>
-    <w:lsdException w:name="Medium Shading 2 Accent 6" w:semiHidden="0" w:uiPriority="64" w:unhideWhenUsed="0"/>
-    <w:lsdException w:name="Medium List 1 Accent 6" w:semiHidden="0" w:uiPriority="65" w:unhideWhenUsed="0"/>
-    <w:lsdException w:name="Medium List 2 Accent 6" w:semiHidden="0" w:uiPriority="66" w:unhideWhenUsed="0"/>
-    <w:lsdException w:name="Medium Grid 1 Accent 6" w:semiHidden="0" w:uiPriority="67" w:unhideWhenUsed="0"/>
-    <w:lsdException w:name="Medium Grid 2 Accent 6" w:semiHidden="0" w:uiPriority="68" w:unhideWhenUsed="0"/>
-    <w:lsdException w:name="Medium Grid 3 Accent 6" w:semiHidden="0" w:uiPriority="69" w:unhideWhenUsed="0"/>
-    <w:lsdException w:name="Dark List Accent 6" w:semiHidden="0" w:uiPriority="70" w:unhideWhenUsed="0"/>
-    <w:lsdException w:name="Colorful Shading Accent 6" w:semiHidden="0" w:uiPriority="71" w:unhideWhenUsed="0"/>
-    <w:lsdException w:name="Colorful List Accent 6" w:semiHidden="0" w:uiPriority="72" w:unhideWhenUsed="0"/>
-    <w:lsdException w:name="Colorful Grid Accent 6" w:semiHidden="0" w:uiPriority="73" w:unhideWhenUsed="0"/>
-    <w:lsdException w:name="Subtle Emphasis" w:semiHidden="0" w:uiPriority="19" w:unhideWhenUsed="0" w:qFormat="1"/>
-    <w:lsdException w:name="Intense Emphasis" w:semiHidden="0" w:uiPriority="21" w:unhideWhenUsed="0" w:qFormat="1"/>
-    <w:lsdException w:name="Subtle Reference" w:semiHidden="0" w:uiPriority="31" w:unhideWhenUsed="0" w:qFormat="1"/>
-    <w:lsdException w:name="Intense Reference" w:semiHidden="0" w:uiPriority="32" w:unhideWhenUsed="0" w:qFormat="1"/>
-    <w:lsdException w:name="Book Title" w:semiHidden="0" w:uiPriority="33" w:unhideWhenUsed="0" w:qFormat="1"/>
-    <w:lsdException w:name="Bibliography" w:uiPriority="37"/>
-    <w:lsdException w:name="TOC Heading" w:uiPriority="39" w:qFormat="1"/>
+  <w:latentStyles w:defLockedState="0" w:defUIPriority="99" w:defSemiHidden="0" w:defUnhideWhenUsed="0" w:defQFormat="0" w:count="371">
+    <w:lsdException w:name="Normal" w:uiPriority="0" w:qFormat="1"/>
+    <w:lsdException w:name="heading 1" w:uiPriority="9" w:qFormat="1"/>
+    <w:lsdException w:name="heading 2" w:semiHidden="1" w:uiPriority="9" w:unhideWhenUsed="1" w:qFormat="1"/>
+    <w:lsdException w:name="heading 3" w:semiHidden="1" w:uiPriority="9" w:unhideWhenUsed="1" w:qFormat="1"/>
+    <w:lsdException w:name="heading 4" w:semiHidden="1" w:uiPriority="9" w:unhideWhenUsed="1" w:qFormat="1"/>
+    <w:lsdException w:name="heading 5" w:semiHidden="1" w:uiPriority="9" w:unhideWhenUsed="1" w:qFormat="1"/>
+    <w:lsdException w:name="heading 6" w:semiHidden="1" w:uiPriority="9" w:unhideWhenUsed="1" w:qFormat="1"/>
+    <w:lsdException w:name="heading 7" w:semiHidden="1" w:uiPriority="9" w:unhideWhenUsed="1" w:qFormat="1"/>
+    <w:lsdException w:name="heading 8" w:semiHidden="1" w:uiPriority="9" w:unhideWhenUsed="1" w:qFormat="1"/>
+    <w:lsdException w:name="heading 9" w:semiHidden="1" w:uiPriority="9" w:unhideWhenUsed="1" w:qFormat="1"/>
+    <w:lsdException w:name="index 1" w:semiHidden="1" w:unhideWhenUsed="1"/>
+    <w:lsdException w:name="index 2" w:semiHidden="1" w:unhideWhenUsed="1"/>
+    <w:lsdException w:name="index 3" w:semiHidden="1" w:unhideWhenUsed="1"/>
+    <w:lsdException w:name="index 4" w:semiHidden="1" w:unhideWhenUsed="1"/>
+    <w:lsdException w:name="index 5" w:semiHidden="1" w:unhideWhenUsed="1"/>
+    <w:lsdException w:name="index 6" w:semiHidden="1" w:unhideWhenUsed="1"/>
+    <w:lsdException w:name="index 7" w:semiHidden="1" w:unhideWhenUsed="1"/>
+    <w:lsdException w:name="index 8" w:semiHidden="1" w:unhideWhenUsed="1"/>
+    <w:lsdException w:name="index 9" w:semiHidden="1" w:unhideWhenUsed="1"/>
+    <w:lsdException w:name="toc 1" w:semiHidden="1" w:uiPriority="39" w:unhideWhenUsed="1"/>
+    <w:lsdException w:name="toc 2" w:semiHidden="1" w:uiPriority="39" w:unhideWhenUsed="1"/>
+    <w:lsdException w:name="toc 3" w:semiHidden="1" w:uiPriority="39" w:unhideWhenUsed="1"/>
+    <w:lsdException w:name="toc 4" w:semiHidden="1" w:uiPriority="39" w:unhideWhenUsed="1"/>
+    <w:lsdException w:name="toc 5" w:semiHidden="1" w:uiPriority="39" w:unhideWhenUsed="1"/>
+    <w:lsdException w:name="toc 6" w:semiHidden="1" w:uiPriority="39" w:unhideWhenUsed="1"/>
+    <w:lsdException w:name="toc 7" w:semiHidden="1" w:uiPriority="39" w:unhideWhenUsed="1"/>
+    <w:lsdException w:name="toc 8" w:semiHidden="1" w:uiPriority="39" w:unhideWhenUsed="1"/>
+    <w:lsdException w:name="toc 9" w:semiHidden="1" w:uiPriority="39" w:unhideWhenUsed="1"/>
+    <w:lsdException w:name="Normal Indent" w:semiHidden="1" w:unhideWhenUsed="1"/>
+    <w:lsdException w:name="footnote text" w:semiHidden="1" w:unhideWhenUsed="1"/>
+    <w:lsdException w:name="annotation text" w:semiHidden="1" w:unhideWhenUsed="1"/>
+    <w:lsdException w:name="header" w:semiHidden="1" w:unhideWhenUsed="1"/>
+    <w:lsdException w:name="footer" w:semiHidden="1" w:unhideWhenUsed="1"/>
+    <w:lsdException w:name="index heading" w:semiHidden="1" w:unhideWhenUsed="1"/>
+    <w:lsdException w:name="caption" w:semiHidden="1" w:uiPriority="35" w:unhideWhenUsed="1" w:qFormat="1"/>
+    <w:lsdException w:name="table of figures" w:semiHidden="1" w:unhideWhenUsed="1"/>
+    <w:lsdException w:name="envelope address" w:semiHidden="1" w:unhideWhenUsed="1"/>
+    <w:lsdException w:name="envelope return" w:semiHidden="1" w:unhideWhenUsed="1"/>
+    <w:lsdException w:name="footnote reference" w:semiHidden="1" w:unhideWhenUsed="1"/>
+    <w:lsdException w:name="annotation reference" w:semiHidden="1" w:unhideWhenUsed="1"/>
+    <w:lsdException w:name="line number" w:semiHidden="1" w:unhideWhenUsed="1"/>
+    <w:lsdException w:name="page number" w:semiHidden="1" w:unhideWhenUsed="1"/>
+    <w:lsdException w:name="endnote reference" w:semiHidden="1" w:unhideWhenUsed="1"/>
+    <w:lsdException w:name="endnote text" w:semiHidden="1" w:unhideWhenUsed="1"/>
+    <w:lsdException w:name="table of authorities" w:semiHidden="1" w:unhideWhenUsed="1"/>
+    <w:lsdException w:name="macro" w:semiHidden="1" w:unhideWhenUsed="1"/>
+    <w:lsdException w:name="toa heading" w:semiHidden="1" w:unhideWhenUsed="1"/>
+    <w:lsdException w:name="List" w:semiHidden="1" w:unhideWhenUsed="1"/>
+    <w:lsdException w:name="List Bullet" w:semiHidden="1" w:unhideWhenUsed="1"/>
+    <w:lsdException w:name="List Number" w:semiHidden="1" w:unhideWhenUsed="1"/>
+    <w:lsdException w:name="List 2" w:semiHidden="1" w:unhideWhenUsed="1"/>
+    <w:lsdException w:name="List 3" w:semiHidden="1" w:unhideWhenUsed="1"/>
+    <w:lsdException w:name="List 4" w:semiHidden="1" w:unhideWhenUsed="1"/>
+    <w:lsdException w:name="List 5" w:semiHidden="1" w:unhideWhenUsed="1"/>
+    <w:lsdException w:name="List Bullet 2" w:semiHidden="1" w:unhideWhenUsed="1"/>
+    <w:lsdException w:name="List Bullet 3" w:semiHidden="1" w:unhideWhenUsed="1"/>
+    <w:lsdException w:name="List Bullet 4" w:semiHidden="1" w:unhideWhenUsed="1"/>
+    <w:lsdException w:name="List Bullet 5" w:semiHidden="1" w:unhideWhenUsed="1"/>
+    <w:lsdException w:name="List Number 2" w:semiHidden="1" w:unhideWhenUsed="1"/>
+    <w:lsdException w:name="List Number 3" w:semiHidden="1" w:unhideWhenUsed="1"/>
+    <w:lsdException w:name="List Number 4" w:semiHidden="1" w:unhideWhenUsed="1"/>
+    <w:lsdException w:name="List Number 5" w:semiHidden="1" w:unhideWhenUsed="1"/>
+    <w:lsdException w:name="Title" w:uiPriority="10" w:qFormat="1"/>
+    <w:lsdException w:name="Closing" w:semiHidden="1" w:unhideWhenUsed="1"/>
+    <w:lsdException w:name="Signature" w:semiHidden="1" w:unhideWhenUsed="1"/>
+    <w:lsdException w:name="Default Paragraph Font" w:semiHidden="1" w:uiPriority="1" w:unhideWhenUsed="1"/>
+    <w:lsdException w:name="Body Text" w:semiHidden="1" w:unhideWhenUsed="1"/>
+    <w:lsdException w:name="Body Text Indent" w:semiHidden="1" w:unhideWhenUsed="1"/>
+    <w:lsdException w:name="List Continue" w:semiHidden="1" w:unhideWhenUsed="1"/>
+    <w:lsdException w:name="List Continue 2" w:semiHidden="1" w:unhideWhenUsed="1"/>
+    <w:lsdException w:name="List Continue 3" w:semiHidden="1" w:unhideWhenUsed="1"/>
+    <w:lsdException w:name="List Continue 4" w:semiHidden="1" w:unhideWhenUsed="1"/>
+    <w:lsdException w:name="List Continue 5" w:semiHidden="1" w:unhideWhenUsed="1"/>
+    <w:lsdException w:name="Message Header" w:semiHidden="1" w:unhideWhenUsed="1"/>
+    <w:lsdException w:name="Subtitle" w:uiPriority="11" w:qFormat="1"/>
+    <w:lsdException w:name="Salutation" w:semiHidden="1" w:unhideWhenUsed="1"/>
+    <w:lsdException w:name="Date" w:semiHidden="1" w:unhideWhenUsed="1"/>
+    <w:lsdException w:name="Body Text First Indent" w:semiHidden="1" w:unhideWhenUsed="1"/>
+    <w:lsdException w:name="Body Text First Indent 2" w:semiHidden="1" w:unhideWhenUsed="1"/>
+    <w:lsdException w:name="Note Heading" w:semiHidden="1" w:unhideWhenUsed="1"/>
+    <w:lsdException w:name="Body Text 2" w:semiHidden="1" w:unhideWhenUsed="1"/>
+    <w:lsdException w:name="Body Text 3" w:semiHidden="1" w:unhideWhenUsed="1"/>
+    <w:lsdException w:name="Body Text Indent 2" w:semiHidden="1" w:unhideWhenUsed="1"/>
+    <w:lsdException w:name="Body Text Indent 3" w:semiHidden="1" w:unhideWhenUsed="1"/>
+    <w:lsdException w:name="Block Text" w:semiHidden="1" w:unhideWhenUsed="1"/>
+    <w:lsdException w:name="Hyperlink" w:semiHidden="1" w:unhideWhenUsed="1"/>
+    <w:lsdException w:name="FollowedHyperlink" w:semiHidden="1" w:unhideWhenUsed="1"/>
+    <w:lsdException w:name="Strong" w:uiPriority="22" w:qFormat="1"/>
+    <w:lsdException w:name="Emphasis" w:uiPriority="20" w:qFormat="1"/>
+    <w:lsdException w:name="Document Map" w:semiHidden="1" w:unhideWhenUsed="1"/>
+    <w:lsdException w:name="Plain Text" w:semiHidden="1" w:unhideWhenUsed="1"/>
+    <w:lsdException w:name="E-mail Signature" w:semiHidden="1" w:unhideWhenUsed="1"/>
+    <w:lsdException w:name="HTML Top of Form" w:semiHidden="1" w:unhideWhenUsed="1"/>
+    <w:lsdException w:name="HTML Bottom of Form" w:semiHidden="1" w:unhideWhenUsed="1"/>
+    <w:lsdException w:name="Normal (Web)" w:semiHidden="1" w:unhideWhenUsed="1"/>
+    <w:lsdException w:name="HTML Acronym" w:semiHidden="1" w:unhideWhenUsed="1"/>
+    <w:lsdException w:name="HTML Address" w:semiHidden="1" w:unhideWhenUsed="1"/>
+    <w:lsdException w:name="HTML Cite" w:semiHidden="1" w:unhideWhenUsed="1"/>
+    <w:lsdException w:name="HTML Code" w:semiHidden="1" w:unhideWhenUsed="1"/>
+    <w:lsdException w:name="HTML Definition" w:semiHidden="1" w:unhideWhenUsed="1"/>
+    <w:lsdException w:name="HTML Keyboard" w:semiHidden="1" w:unhideWhenUsed="1"/>
+    <w:lsdException w:name="HTML Preformatted" w:semiHidden="1" w:unhideWhenUsed="1"/>
+    <w:lsdException w:name="HTML Sample" w:semiHidden="1" w:unhideWhenUsed="1"/>
+    <w:lsdException w:name="HTML Typewriter" w:semiHidden="1" w:unhideWhenUsed="1"/>
+    <w:lsdException w:name="HTML Variable" w:semiHidden="1" w:unhideWhenUsed="1"/>
+    <w:lsdException w:name="Normal Table" w:semiHidden="1" w:unhideWhenUsed="1"/>
+    <w:lsdException w:name="annotation subject" w:semiHidden="1" w:unhideWhenUsed="1"/>
+    <w:lsdException w:name="No List" w:semiHidden="1" w:unhideWhenUsed="1"/>
+    <w:lsdException w:name="Outline List 1" w:semiHidden="1" w:unhideWhenUsed="1"/>
+    <w:lsdException w:name="Outline List 2" w:semiHidden="1" w:unhideWhenUsed="1"/>
+    <w:lsdException w:name="Outline List 3" w:semiHidden="1" w:unhideWhenUsed="1"/>
+    <w:lsdException w:name="Table Simple 1" w:semiHidden="1" w:unhideWhenUsed="1"/>
+    <w:lsdException w:name="Table Simple 2" w:semiHidden="1" w:unhideWhenUsed="1"/>
+    <w:lsdException w:name="Table Simple 3" w:semiHidden="1" w:unhideWhenUsed="1"/>
+    <w:lsdException w:name="Table Classic 1" w:semiHidden="1" w:unhideWhenUsed="1"/>
+    <w:lsdException w:name="Table Classic 2" w:semiHidden="1" w:unhideWhenUsed="1"/>
+    <w:lsdException w:name="Table Classic 3" w:semiHidden="1" w:unhideWhenUsed="1"/>
+    <w:lsdException w:name="Table Classic 4" w:semiHidden="1" w:unhideWhenUsed="1"/>
+    <w:lsdException w:name="Table Colorful 1" w:semiHidden="1" w:unhideWhenUsed="1"/>
+    <w:lsdException w:name="Table Colorful 2" w:semiHidden="1" w:unhideWhenUsed="1"/>
+    <w:lsdException w:name="Table Colorful 3" w:semiHidden="1" w:unhideWhenUsed="1"/>
+    <w:lsdException w:name="Table Columns 1" w:semiHidden="1" w:unhideWhenUsed="1"/>
+    <w:lsdException w:name="Table Columns 2" w:semiHidden="1" w:unhideWhenUsed="1"/>
+    <w:lsdException w:name="Table Columns 3" w:semiHidden="1" w:unhideWhenUsed="1"/>
+    <w:lsdException w:name="Table Columns 4" w:semiHidden="1" w:unhideWhenUsed="1"/>
+    <w:lsdException w:name="Table Columns 5" w:semiHidden="1" w:unhideWhenUsed="1"/>
+    <w:lsdException w:name="Table Grid 1" w:semiHidden="1" w:unhideWhenUsed="1"/>
+    <w:lsdException w:name="Table Grid 2" w:semiHidden="1" w:unhideWhenUsed="1"/>
+    <w:lsdException w:name="Table Grid 3" w:semiHidden="1" w:unhideWhenUsed="1"/>
+    <w:lsdException w:name="Table Grid 4" w:semiHidden="1" w:unhideWhenUsed="1"/>
+    <w:lsdException w:name="Table Grid 5" w:semiHidden="1" w:unhideWhenUsed="1"/>
+    <w:lsdException w:name="Table Grid 6" w:semiHidden="1" w:unhideWhenUsed="1"/>
+    <w:lsdException w:name="Table Grid 7" w:semiHidden="1" w:unhideWhenUsed="1"/>
+    <w:lsdException w:name="Table Grid 8" w:semiHidden="1" w:unhideWhenUsed="1"/>
+    <w:lsdException w:name="Table List 1" w:semiHidden="1" w:unhideWhenUsed="1"/>
+    <w:lsdException w:name="Table List 2" w:semiHidden="1" w:unhideWhenUsed="1"/>
+    <w:lsdException w:name="Table List 3" w:semiHidden="1" w:unhideWhenUsed="1"/>
+    <w:lsdException w:name="Table List 4" w:semiHidden="1" w:unhideWhenUsed="1"/>
+    <w:lsdException w:name="Table List 5" w:semiHidden="1" w:unhideWhenUsed="1"/>
+    <w:lsdException w:name="Table List 6" w:semiHidden="1" w:unhideWhenUsed="1"/>
+    <w:lsdException w:name="Table List 7" w:semiHidden="1" w:unhideWhenUsed="1"/>
+    <w:lsdException w:name="Table List 8" w:semiHidden="1" w:unhideWhenUsed="1"/>
+    <w:lsdException w:name="Table 3D effects 1" w:semiHidden="1" w:unhideWhenUsed="1"/>
+    <w:lsdException w:name="Table 3D effects 2" w:semiHidden="1" w:unhideWhenUsed="1"/>
+    <w:lsdException w:name="Table 3D effects 3" w:semiHidden="1" w:unhideWhenUsed="1"/>
+    <w:lsdException w:name="Table Contemporary" w:semiHidden="1" w:unhideWhenUsed="1"/>
+    <w:lsdException w:name="Table Elegant" w:semiHidden="1" w:unhideWhenUsed="1"/>
+    <w:lsdException w:name="Table Professional" w:semiHidden="1" w:unhideWhenUsed="1"/>
+    <w:lsdException w:name="Table Subtle 1" w:semiHidden="1" w:unhideWhenUsed="1"/>
+    <w:lsdException w:name="Table Subtle 2" w:semiHidden="1" w:unhideWhenUsed="1"/>
+    <w:lsdException w:name="Table Web 1" w:semiHidden="1" w:unhideWhenUsed="1"/>
+    <w:lsdException w:name="Table Web 2" w:semiHidden="1" w:unhideWhenUsed="1"/>
+    <w:lsdException w:name="Table Web 3" w:semiHidden="1" w:unhideWhenUsed="1"/>
+    <w:lsdException w:name="Balloon Text" w:semiHidden="1" w:unhideWhenUsed="1"/>
+    <w:lsdException w:name="Table Grid" w:uiPriority="59"/>
+    <w:lsdException w:name="Table Theme" w:semiHidden="1" w:unhideWhenUsed="1"/>
+    <w:lsdException w:name="Placeholder Text" w:semiHidden="1"/>
+    <w:lsdException w:name="No Spacing" w:uiPriority="1" w:qFormat="1"/>
+    <w:lsdException w:name="Light Shading" w:uiPriority="60"/>
+    <w:lsdException w:name="Light List" w:uiPriority="61"/>
+    <w:lsdException w:name="Light Grid" w:uiPriority="62"/>
+    <w:lsdException w:name="Medium Shading 1" w:uiPriority="63"/>
+    <w:lsdException w:name="Medium Shading 2" w:uiPriority="64"/>
+    <w:lsdException w:name="Medium List 1" w:uiPriority="65"/>
+    <w:lsdException w:name="Medium List 2" w:uiPriority="66"/>
+    <w:lsdException w:name="Medium Grid 1" w:uiPriority="67"/>
+    <w:lsdException w:name="Medium Grid 2" w:uiPriority="68"/>
+    <w:lsdException w:name="Medium Grid 3" w:uiPriority="69"/>
+    <w:lsdException w:name="Dark List" w:uiPriority="70"/>
+    <w:lsdException w:name="Colorful Shading" w:uiPriority="71"/>
+    <w:lsdException w:name="Colorful List" w:uiPriority="72"/>
+    <w:lsdException w:name="Colorful Grid" w:uiPriority="73"/>
+    <w:lsdException w:name="Light Shading Accent 1" w:uiPriority="60"/>
+    <w:lsdException w:name="Light List Accent 1" w:uiPriority="61"/>
+    <w:lsdException w:name="Light Grid Accent 1" w:uiPriority="62"/>
+    <w:lsdException w:name="Medium Shading 1 Accent 1" w:uiPriority="63"/>
+    <w:lsdException w:name="Medium Shading 2 Accent 1" w:uiPriority="64"/>
+    <w:lsdException w:name="Medium List 1 Accent 1" w:uiPriority="65"/>
+    <w:lsdException w:name="Revision" w:semiHidden="1"/>
+    <w:lsdException w:name="List Paragraph" w:uiPriority="34" w:qFormat="1"/>
+    <w:lsdException w:name="Quote" w:uiPriority="29" w:qFormat="1"/>
+    <w:lsdException w:name="Intense Quote" w:uiPriority="30" w:qFormat="1"/>
+    <w:lsdException w:name="Medium List 2 Accent 1" w:uiPriority="66"/>
+    <w:lsdException w:name="Medium Grid 1 Accent 1" w:uiPriority="67"/>
+    <w:lsdException w:name="Medium Grid 2 Accent 1" w:uiPriority="68"/>
+    <w:lsdException w:name="Medium Grid 3 Accent 1" w:uiPriority="69"/>
+    <w:lsdException w:name="Dark List Accent 1" w:uiPriority="70"/>
+    <w:lsdException w:name="Colorful Shading Accent 1" w:uiPriority="71"/>
+    <w:lsdException w:name="Colorful List Accent 1" w:uiPriority="72"/>
+    <w:lsdException w:name="Colorful Grid Accent 1" w:uiPriority="73"/>
+    <w:lsdException w:name="Light Shading Accent 2" w:uiPriority="60"/>
+    <w:lsdException w:name="Light List Accent 2" w:uiPriority="61"/>
+    <w:lsdException w:name="Light Grid Accent 2" w:uiPriority="62"/>
+    <w:lsdException w:name="Medium Shading 1 Accent 2" w:uiPriority="63"/>
+    <w:lsdException w:name="Medium Shading 2 Accent 2" w:uiPriority="64"/>
+    <w:lsdException w:name="Medium List 1 Accent 2" w:uiPriority="65"/>
+    <w:lsdException w:name="Medium List 2 Accent 2" w:uiPriority="66"/>
+    <w:lsdException w:name="Medium Grid 1 Accent 2" w:uiPriority="67"/>
+    <w:lsdException w:name="Medium Grid 2 Accent 2" w:uiPriority="68"/>
+    <w:lsdException w:name="Medium Grid 3 Accent 2" w:uiPriority="69"/>
+    <w:lsdException w:name="Dark List Accent 2" w:uiPriority="70"/>
+    <w:lsdException w:name="Colorful Shading Accent 2" w:uiPriority="71"/>
+    <w:lsdException w:name="Colorful List Accent 2" w:uiPriority="72"/>
+    <w:lsdException w:name="Colorful Grid Accent 2" w:uiPriority="73"/>
+    <w:lsdException w:name="Light Shading Accent 3" w:uiPriority="60"/>
+    <w:lsdException w:name="Light List Accent 3" w:uiPriority="61"/>
+    <w:lsdException w:name="Light Grid Accent 3" w:uiPriority="62"/>
+    <w:lsdException w:name="Medium Shading 1 Accent 3" w:uiPriority="63"/>
+    <w:lsdException w:name="Medium Shading 2 Accent 3" w:uiPriority="64"/>
+    <w:lsdException w:name="Medium List 1 Accent 3" w:uiPriority="65"/>
+    <w:lsdException w:name="Medium List 2 Accent 3" w:uiPriority="66"/>
+    <w:lsdException w:name="Medium Grid 1 Accent 3" w:uiPriority="67"/>
+    <w:lsdException w:name="Medium Grid 2 Accent 3" w:uiPriority="68"/>
+    <w:lsdException w:name="Medium Grid 3 Accent 3" w:uiPriority="69"/>
+    <w:lsdException w:name="Dark List Accent 3" w:uiPriority="70"/>
+    <w:lsdException w:name="Colorful Shading Accent 3" w:uiPriority="71"/>
+    <w:lsdException w:name="Colorful List Accent 3" w:uiPriority="72"/>
+    <w:lsdException w:name="Colorful Grid Accent 3" w:uiPriority="73"/>
+    <w:lsdException w:name="Light Shading Accent 4" w:uiPriority="60"/>
+    <w:lsdException w:name="Light List Accent 4" w:uiPriority="61"/>
+    <w:lsdException w:name="Light Grid Accent 4" w:uiPriority="62"/>
+    <w:lsdException w:name="Medium Shading 1 Accent 4" w:uiPriority="63"/>
+    <w:lsdException w:name="Medium Shading 2 Accent 4" w:uiPriority="64"/>
+    <w:lsdException w:name="Medium List 1 Accent 4" w:uiPriority="65"/>
+    <w:lsdException w:name="Medium List 2 Accent 4" w:uiPriority="66"/>
+    <w:lsdException w:name="Medium Grid 1 Accent 4" w:uiPriority="67"/>
+    <w:lsdException w:name="Medium Grid 2 Accent 4" w:uiPriority="68"/>
+    <w:lsdException w:name="Medium Grid 3 Accent 4" w:uiPriority="69"/>
+    <w:lsdException w:name="Dark List Accent 4" w:uiPriority="70"/>
+    <w:lsdException w:name="Colorful Shading Accent 4" w:uiPriority="71"/>
+    <w:lsdException w:name="Colorful List Accent 4" w:uiPriority="72"/>
+    <w:lsdException w:name="Colorful Grid Accent 4" w:uiPriority="73"/>
+    <w:lsdException w:name="Light Shading Accent 5" w:uiPriority="60"/>
+    <w:lsdException w:name="Light List Accent 5" w:uiPriority="61"/>
+    <w:lsdException w:name="Light Grid Accent 5" w:uiPriority="62"/>
+    <w:lsdException w:name="Medium Shading 1 Accent 5" w:uiPriority="63"/>
+    <w:lsdException w:name="Medium Shading 2 Accent 5" w:uiPriority="64"/>
+    <w:lsdException w:name="Medium List 1 Accent 5" w:uiPriority="65"/>
+    <w:lsdException w:name="Medium List 2 Accent 5" w:uiPriority="66"/>
+    <w:lsdException w:name="Medium Grid 1 Accent 5" w:uiPriority="67"/>
+    <w:lsdException w:name="Medium Grid 2 Accent 5" w:uiPriority="68"/>
+    <w:lsdException w:name="Medium Grid 3 Accent 5" w:uiPriority="69"/>
+    <w:lsdException w:name="Dark List Accent 5" w:uiPriority="70"/>
+    <w:lsdException w:name="Colorful Shading Accent 5" w:uiPriority="71"/>
+    <w:lsdException w:name="Colorful List Accent 5" w:uiPriority="72"/>
+    <w:lsdException w:name="Colorful Grid Accent 5" w:uiPriority="73"/>
+    <w:lsdException w:name="Light Shading Accent 6" w:uiPriority="60"/>
+    <w:lsdException w:name="Light List Accent 6" w:uiPriority="61"/>
+    <w:lsdException w:name="Light Grid Accent 6" w:uiPriority="62"/>
+    <w:lsdException w:name="Medium Shading 1 Accent 6" w:uiPriority="63"/>
+    <w:lsdException w:name="Medium Shading 2 Accent 6" w:uiPriority="64"/>
+    <w:lsdException w:name="Medium List 1 Accent 6" w:uiPriority="65"/>
+    <w:lsdException w:name="Medium List 2 Accent 6" w:uiPriority="66"/>
+    <w:lsdException w:name="Medium Grid 1 Accent 6" w:uiPriority="67"/>
+    <w:lsdException w:name="Medium Grid 2 Accent 6" w:uiPriority="68"/>
+    <w:lsdException w:name="Medium Grid 3 Accent 6" w:uiPriority="69"/>
+    <w:lsdException w:name="Dark List Accent 6" w:uiPriority="70"/>
+    <w:lsdException w:name="Colorful Shading Accent 6" w:uiPriority="71"/>
+    <w:lsdException w:name="Colorful List Accent 6" w:uiPriority="72"/>
+    <w:lsdException w:name="Colorful Grid Accent 6" w:uiPriority="73"/>
+    <w:lsdException w:name="Subtle Emphasis" w:uiPriority="19" w:qFormat="1"/>
+    <w:lsdException w:name="Intense Emphasis" w:uiPriority="21" w:qFormat="1"/>
+    <w:lsdException w:name="Subtle Reference" w:uiPriority="31" w:qFormat="1"/>
+    <w:lsdException w:name="Intense Reference" w:uiPriority="32" w:qFormat="1"/>
+    <w:lsdException w:name="Book Title" w:uiPriority="33" w:qFormat="1"/>
+    <w:lsdException w:name="Bibliography" w:semiHidden="1" w:uiPriority="37" w:unhideWhenUsed="1"/>
+    <w:lsdException w:name="TOC Heading" w:semiHidden="1" w:uiPriority="39" w:unhideWhenUsed="1" w:qFormat="1"/>
+    <w:lsdException w:name="Plain Table 1" w:uiPriority="41"/>
+    <w:lsdException w:name="Plain Table 2" w:uiPriority="42"/>
+    <w:lsdException w:name="Plain Table 3" w:uiPriority="43"/>
+    <w:lsdException w:name="Plain Table 4" w:uiPriority="44"/>
+    <w:lsdException w:name="Plain Table 5" w:uiPriority="45"/>
+    <w:lsdException w:name="Grid Table Light" w:uiPriority="40"/>
+    <w:lsdException w:name="Grid Table 1 Light" w:uiPriority="46"/>
+    <w:lsdException w:name="Grid Table 2" w:uiPriority="47"/>
+    <w:lsdException w:name="Grid Table 3" w:uiPriority="48"/>
+    <w:lsdException w:name="Grid Table 4" w:uiPriority="49"/>
+    <w:lsdException w:name="Grid Table 5 Dark" w:uiPriority="50"/>
+    <w:lsdException w:name="Grid Table 6 Colorful" w:uiPriority="51"/>
+    <w:lsdException w:name="Grid Table 7 Colorful" w:uiPriority="52"/>
+    <w:lsdException w:name="Grid Table 1 Light Accent 1" w:uiPriority="46"/>
+    <w:lsdException w:name="Grid Table 2 Accent 1" w:uiPriority="47"/>
+    <w:lsdException w:name="Grid Table 3 Accent 1" w:uiPriority="48"/>
+    <w:lsdException w:name="Grid Table 4 Accent 1" w:uiPriority="49"/>
+    <w:lsdException w:name="Grid Table 5 Dark Accent 1" w:uiPriority="50"/>
+    <w:lsdException w:name="Grid Table 6 Colorful Accent 1" w:uiPriority="51"/>
+    <w:lsdException w:name="Grid Table 7 Colorful Accent 1" w:uiPriority="52"/>
+    <w:lsdException w:name="Grid Table 1 Light Accent 2" w:uiPriority="46"/>
+    <w:lsdException w:name="Grid Table 2 Accent 2" w:uiPriority="47"/>
+    <w:lsdException w:name="Grid Table 3 Accent 2" w:uiPriority="48"/>
+    <w:lsdException w:name="Grid Table 4 Accent 2" w:uiPriority="49"/>
+    <w:lsdException w:name="Grid Table 5 Dark Accent 2" w:uiPriority="50"/>
+    <w:lsdException w:name="Grid Table 6 Colorful Accent 2" w:uiPriority="51"/>
+    <w:lsdException w:name="Grid Table 7 Colorful Accent 2" w:uiPriority="52"/>
+    <w:lsdException w:name="Grid Table 1 Light Accent 3" w:uiPriority="46"/>
+    <w:lsdException w:name="Grid Table 2 Accent 3" w:uiPriority="47"/>
+    <w:lsdException w:name="Grid Table 3 Accent 3" w:uiPriority="48"/>
+    <w:lsdException w:name="Grid Table 4 Accent 3" w:uiPriority="49"/>
+    <w:lsdException w:name="Grid Table 5 Dark Accent 3" w:uiPriority="50"/>
+    <w:lsdException w:name="Grid Table 6 Colorful Accent 3" w:uiPriority="51"/>
+    <w:lsdException w:name="Grid Table 7 Colorful Accent 3" w:uiPriority="52"/>
+    <w:lsdException w:name="Grid Table 1 Light Accent 4" w:uiPriority="46"/>
+    <w:lsdException w:name="Grid Table 2 Accent 4" w:uiPriority="47"/>
+    <w:lsdException w:name="Grid Table 3 Accent 4" w:uiPriority="48"/>
+    <w:lsdException w:name="Grid Table 4 Accent 4" w:uiPriority="49"/>
+    <w:lsdException w:name="Grid Table 5 Dark Accent 4" w:uiPriority="50"/>
+    <w:lsdException w:name="Grid Table 6 Colorful Accent 4" w:uiPriority="51"/>
+    <w:lsdException w:name="Grid Table 7 Colorful Accent 4" w:uiPriority="52"/>
+    <w:lsdException w:name="Grid Table 1 Light Accent 5" w:uiPriority="46"/>
+    <w:lsdException w:name="Grid Table 2 Accent 5" w:uiPriority="47"/>
+    <w:lsdException w:name="Grid Table 3 Accent 5" w:uiPriority="48"/>
+    <w:lsdException w:name="Grid Table 4 Accent 5" w:uiPriority="49"/>
+    <w:lsdException w:name="Grid Table 5 Dark Accent 5" w:uiPriority="50"/>
+    <w:lsdException w:name="Grid Table 6 Colorful Accent 5" w:uiPriority="51"/>
+    <w:lsdException w:name="Grid Table 7 Colorful Accent 5" w:uiPriority="52"/>
+    <w:lsdException w:name="Grid Table 1 Light Accent 6" w:uiPriority="46"/>
+    <w:lsdException w:name="Grid Table 2 Accent 6" w:uiPriority="47"/>
+    <w:lsdException w:name="Grid Table 3 Accent 6" w:uiPriority="48"/>
+    <w:lsdException w:name="Grid Table 4 Accent 6" w:uiPriority="49"/>
+    <w:lsdException w:name="Grid Table 5 Dark Accent 6" w:uiPriority="50"/>
+    <w:lsdException w:name="Grid Table 6 Colorful Accent 6" w:uiPriority="51"/>
+    <w:lsdException w:name="Grid Table 7 Colorful Accent 6" w:uiPriority="52"/>
+    <w:lsdException w:name="List Table 1 Light" w:uiPriority="46"/>
+    <w:lsdException w:name="List Table 2" w:uiPriority="47"/>
+    <w:lsdException w:name="List Table 3" w:uiPriority="48"/>
+    <w:lsdException w:name="List Table 4" w:uiPriority="49"/>
+    <w:lsdException w:name="List Table 5 Dark" w:uiPriority="50"/>
+    <w:lsdException w:name="List Table 6 Colorful" w:uiPriority="51"/>
+    <w:lsdException w:name="List Table 7 Colorful" w:uiPriority="52"/>
+    <w:lsdException w:name="List Table 1 Light Accent 1" w:uiPriority="46"/>
+    <w:lsdException w:name="List Table 2 Accent 1" w:uiPriority="47"/>
+    <w:lsdException w:name="List Table 3 Accent 1" w:uiPriority="48"/>
+    <w:lsdException w:name="List Table 4 Accent 1" w:uiPriority="49"/>
+    <w:lsdException w:name="List Table 5 Dark Accent 1" w:uiPriority="50"/>
+    <w:lsdException w:name="List Table 6 Colorful Accent 1" w:uiPriority="51"/>
+    <w:lsdException w:name="List Table 7 Colorful Accent 1" w:uiPriority="52"/>
+    <w:lsdException w:name="List Table 1 Light Accent 2" w:uiPriority="46"/>
+    <w:lsdException w:name="List Table 2 Accent 2" w:uiPriority="47"/>
+    <w:lsdException w:name="List Table 3 Accent 2" w:uiPriority="48"/>
+    <w:lsdException w:name="List Table 4 Accent 2" w:uiPriority="49"/>
+    <w:lsdException w:name="List Table 5 Dark Accent 2" w:uiPriority="50"/>
+    <w:lsdException w:name="List Table 6 Colorful Accent 2" w:uiPriority="51"/>
+    <w:lsdException w:name="List Table 7 Colorful Accent 2" w:uiPriority="52"/>
+    <w:lsdException w:name="List Table 1 Light Accent 3" w:uiPriority="46"/>
+    <w:lsdException w:name="List Table 2 Accent 3" w:uiPriority="47"/>
+    <w:lsdException w:name="List Table 3 Accent 3" w:uiPriority="48"/>
+    <w:lsdException w:name="List Table 4 Accent 3" w:uiPriority="49"/>
+    <w:lsdException w:name="List Table 5 Dark Accent 3" w:uiPriority="50"/>
+    <w:lsdException w:name="List Table 6 Colorful Accent 3" w:uiPriority="51"/>
+    <w:lsdException w:name="List Table 7 Colorful Accent 3" w:uiPriority="52"/>
+    <w:lsdException w:name="List Table 1 Light Accent 4" w:uiPriority="46"/>
+    <w:lsdException w:name="List Table 2 Accent 4" w:uiPriority="47"/>
+    <w:lsdException w:name="List Table 3 Accent 4" w:uiPriority="48"/>
+    <w:lsdException w:name="List Table 4 Accent 4" w:uiPriority="49"/>
+    <w:lsdException w:name="List Table 5 Dark Accent 4" w:uiPriority="50"/>
+    <w:lsdException w:name="List Table 6 Colorful Accent 4" w:uiPriority="51"/>
+    <w:lsdException w:name="List Table 7 Colorful Accent 4" w:uiPriority="52"/>
+    <w:lsdException w:name="List Table 1 Light Accent 5" w:uiPriority="46"/>
+    <w:lsdException w:name="List Table 2 Accent 5" w:uiPriority="47"/>
+    <w:lsdException w:name="List Table 3 Accent 5" w:uiPriority="48"/>
+    <w:lsdException w:name="List Table 4 Accent 5" w:uiPriority="49"/>
+    <w:lsdException w:name="List Table 5 Dark Accent 5" w:uiPriority="50"/>
+    <w:lsdException w:name="List Table 6 Colorful Accent 5" w:uiPriority="51"/>
+    <w:lsdException w:name="List Table 7 Colorful Accent 5" w:uiPriority="52"/>
+    <w:lsdException w:name="List Table 1 Light Accent 6" w:uiPriority="46"/>
+    <w:lsdException w:name="List Table 2 Accent 6" w:uiPriority="47"/>
+    <w:lsdException w:name="List Table 3 Accent 6" w:uiPriority="48"/>
+    <w:lsdException w:name="List Table 4 Accent 6" w:uiPriority="49"/>
+    <w:lsdException w:name="List Table 5 Dark Accent 6" w:uiPriority="50"/>
+    <w:lsdException w:name="List Table 6 Colorful Accent 6" w:uiPriority="51"/>
+    <w:lsdException w:name="List Table 7 Colorful Accent 6" w:uiPriority="52"/>
   </w:latentStyles>
   <w:style w:type="paragraph" w:default="1" w:styleId="Normal">
     <w:name w:val="Normal"/>
@@ -9971,7 +10222,6 @@
     <w:uiPriority w:val="99"/>
     <w:semiHidden/>
     <w:unhideWhenUsed/>
-    <w:qFormat/>
     <w:tblPr>
       <w:tblInd w:w="0" w:type="dxa"/>
       <w:tblCellMar>
@@ -10063,6 +10313,71 @@
       <w:sz w:val="16"/>
       <w:szCs w:val="16"/>
     </w:rPr>
+  </w:style>
+  <w:style w:type="paragraph" w:styleId="Header">
+    <w:name w:val="header"/>
+    <w:basedOn w:val="Normal"/>
+    <w:link w:val="HeaderChar"/>
+    <w:uiPriority w:val="99"/>
+    <w:unhideWhenUsed/>
+    <w:rsid w:val="009175B5"/>
+    <w:pPr>
+      <w:tabs>
+        <w:tab w:val="center" w:pos="4680"/>
+        <w:tab w:val="right" w:pos="9360"/>
+      </w:tabs>
+      <w:spacing w:after="0" w:line="240" w:lineRule="auto"/>
+    </w:pPr>
+  </w:style>
+  <w:style w:type="character" w:customStyle="1" w:styleId="HeaderChar">
+    <w:name w:val="Header Char"/>
+    <w:basedOn w:val="DefaultParagraphFont"/>
+    <w:link w:val="Header"/>
+    <w:uiPriority w:val="99"/>
+    <w:rsid w:val="009175B5"/>
+  </w:style>
+  <w:style w:type="paragraph" w:styleId="Footer">
+    <w:name w:val="footer"/>
+    <w:basedOn w:val="Normal"/>
+    <w:link w:val="FooterChar"/>
+    <w:uiPriority w:val="99"/>
+    <w:unhideWhenUsed/>
+    <w:rsid w:val="009175B5"/>
+    <w:pPr>
+      <w:tabs>
+        <w:tab w:val="center" w:pos="4680"/>
+        <w:tab w:val="right" w:pos="9360"/>
+      </w:tabs>
+      <w:spacing w:after="0" w:line="240" w:lineRule="auto"/>
+    </w:pPr>
+  </w:style>
+  <w:style w:type="character" w:customStyle="1" w:styleId="FooterChar">
+    <w:name w:val="Footer Char"/>
+    <w:basedOn w:val="DefaultParagraphFont"/>
+    <w:link w:val="Footer"/>
+    <w:uiPriority w:val="99"/>
+    <w:rsid w:val="009175B5"/>
+  </w:style>
+  <w:style w:type="character" w:styleId="Hyperlink">
+    <w:name w:val="Hyperlink"/>
+    <w:basedOn w:val="DefaultParagraphFont"/>
+    <w:uiPriority w:val="99"/>
+    <w:semiHidden/>
+    <w:unhideWhenUsed/>
+    <w:rsid w:val="00461FAE"/>
+    <w:rPr>
+      <w:color w:val="0000FF"/>
+      <w:u w:val="single"/>
+    </w:rPr>
+  </w:style>
+  <w:style w:type="paragraph" w:styleId="NoSpacing">
+    <w:name w:val="No Spacing"/>
+    <w:uiPriority w:val="1"/>
+    <w:qFormat/>
+    <w:rsid w:val="001F492D"/>
+    <w:pPr>
+      <w:spacing w:after="0" w:line="240" w:lineRule="auto"/>
+    </w:pPr>
   </w:style>
 </w:styles>
 </file>
@@ -10348,4 +10663,16 @@
   <a:objectDefaults/>
   <a:extraClrSchemeLst/>
 </a:theme>
+</file>
+
+<file path=customXml/item1.xml><?xml version="1.0" encoding="utf-8"?>
+<b:Sources xmlns:b="http://schemas.openxmlformats.org/officeDocument/2006/bibliography" xmlns="http://schemas.openxmlformats.org/officeDocument/2006/bibliography" SelectedStyle="\APASixthEditionOfficeOnline.xsl" StyleName="APA" Version="6"/>
+</file>
+
+<file path=customXml/itemProps1.xml><?xml version="1.0" encoding="utf-8"?>
+<ds:datastoreItem xmlns:ds="http://schemas.openxmlformats.org/officeDocument/2006/customXml" ds:itemID="{48C74534-1CBF-44FD-B94D-5D4C5F6CE783}">
+  <ds:schemaRefs>
+    <ds:schemaRef ds:uri="http://schemas.openxmlformats.org/officeDocument/2006/bibliography"/>
+  </ds:schemaRefs>
+</ds:datastoreItem>
 </file>
</xml_diff>

<commit_message>
Modified the Doc and Use cases
</commit_message>
<xml_diff>
--- a/Assignment 2/assignmnt after TA session.docx
+++ b/Assignment 2/assignmnt after TA session.docx
@@ -4,52 +4,771 @@
   <w:body>
     <w:p>
       <w:pPr>
-        <w:spacing w:after="200" w:line="276" w:lineRule="auto"/>
-        <w:rPr>
-          <w:rFonts w:eastAsiaTheme="majorEastAsia" w:cstheme="majorBidi"/>
-          <w:color w:val="365F91" w:themeColor="accent1" w:themeShade="BF"/>
+        <w:rPr>
           <w:sz w:val="28"/>
           <w:szCs w:val="28"/>
         </w:rPr>
       </w:pPr>
-      <w:r>
+    </w:p>
+    <w:p>
+      <w:pPr>
+        <w:tabs>
+          <w:tab w:val="left" w:pos="1185"/>
+        </w:tabs>
+        <w:spacing w:after="200" w:line="276" w:lineRule="auto"/>
         <w:rPr>
           <w:sz w:val="28"/>
           <w:szCs w:val="28"/>
         </w:rPr>
-        <w:br w:type="page"/>
+      </w:pPr>
+      <w:r>
+        <w:rPr>
+          <w:noProof/>
+          <w:sz w:val="28"/>
+          <w:szCs w:val="28"/>
+        </w:rPr>
+        <w:drawing>
+          <wp:inline distT="0" distB="0" distL="0" distR="0" wp14:anchorId="7AA45A69" wp14:editId="0E2D5C71">
+            <wp:extent cx="5943600" cy="1477893"/>
+            <wp:effectExtent l="0" t="0" r="0" b="0"/>
+            <wp:docPr id="1" name="Picture 1"/>
+            <wp:cNvGraphicFramePr>
+              <a:graphicFrameLocks xmlns:a="http://schemas.openxmlformats.org/drawingml/2006/main" noChangeAspect="1"/>
+            </wp:cNvGraphicFramePr>
+            <a:graphic xmlns:a="http://schemas.openxmlformats.org/drawingml/2006/main">
+              <a:graphicData uri="http://schemas.openxmlformats.org/drawingml/2006/picture">
+                <pic:pic xmlns:pic="http://schemas.openxmlformats.org/drawingml/2006/picture">
+                  <pic:nvPicPr>
+                    <pic:cNvPr id="0" name="Picture 1"/>
+                    <pic:cNvPicPr>
+                      <a:picLocks noChangeAspect="1" noChangeArrowheads="1"/>
+                    </pic:cNvPicPr>
+                  </pic:nvPicPr>
+                  <pic:blipFill>
+                    <a:blip r:embed="rId8">
+                      <a:extLst>
+                        <a:ext uri="{28A0092B-C50C-407E-A947-70E740481C1C}">
+                          <a14:useLocalDpi xmlns:a14="http://schemas.microsoft.com/office/drawing/2010/main" val="0"/>
+                        </a:ext>
+                      </a:extLst>
+                    </a:blip>
+                    <a:srcRect/>
+                    <a:stretch>
+                      <a:fillRect/>
+                    </a:stretch>
+                  </pic:blipFill>
+                  <pic:spPr bwMode="auto">
+                    <a:xfrm>
+                      <a:off x="0" y="0"/>
+                      <a:ext cx="5943600" cy="1477893"/>
+                    </a:xfrm>
+                    <a:prstGeom prst="rect">
+                      <a:avLst/>
+                    </a:prstGeom>
+                    <a:noFill/>
+                    <a:ln>
+                      <a:noFill/>
+                    </a:ln>
+                  </pic:spPr>
+                </pic:pic>
+              </a:graphicData>
+            </a:graphic>
+          </wp:inline>
+        </w:drawing>
       </w:r>
     </w:p>
     <w:p>
       <w:pPr>
-        <w:pStyle w:val="Heading1"/>
-        <w:rPr>
-          <w:rFonts w:ascii="Times New Roman" w:hAnsi="Times New Roman" w:cs="Times New Roman"/>
+        <w:pStyle w:val="Default"/>
+        <w:jc w:val="center"/>
+        <w:rPr>
+          <w:color w:val="1F497D" w:themeColor="text2"/>
+          <w:sz w:val="32"/>
+          <w:szCs w:val="32"/>
+        </w:rPr>
+      </w:pPr>
+      <w:r>
+        <w:rPr>
+          <w:color w:val="1F497D" w:themeColor="text2"/>
+          <w:sz w:val="32"/>
+          <w:szCs w:val="32"/>
+        </w:rPr>
+        <w:t>SOEN 6011 SOFTWARE ENGINEERING PROCESS</w:t>
+      </w:r>
+    </w:p>
+    <w:p>
+      <w:pPr>
+        <w:spacing w:after="200" w:line="276" w:lineRule="auto"/>
+        <w:jc w:val="center"/>
+        <w:rPr>
+          <w:color w:val="1F497D" w:themeColor="text2"/>
+          <w:sz w:val="32"/>
+          <w:szCs w:val="32"/>
+        </w:rPr>
+      </w:pPr>
+      <w:r>
+        <w:rPr>
+          <w:color w:val="1F497D" w:themeColor="text2"/>
+          <w:sz w:val="32"/>
+          <w:szCs w:val="32"/>
+        </w:rPr>
+        <w:t>SUMMER 2016</w:t>
+      </w:r>
+    </w:p>
+    <w:p>
+      <w:pPr>
+        <w:spacing w:after="200" w:line="276" w:lineRule="auto"/>
+        <w:jc w:val="center"/>
+        <w:rPr>
+          <w:color w:val="1F497D" w:themeColor="text2"/>
+          <w:sz w:val="32"/>
+          <w:szCs w:val="32"/>
+        </w:rPr>
+      </w:pPr>
+      <w:r>
+        <w:rPr>
+          <w:color w:val="1F497D" w:themeColor="text2"/>
+          <w:sz w:val="32"/>
+          <w:szCs w:val="32"/>
+        </w:rPr>
+        <w:t>ASSIGNMENT 2</w:t>
+      </w:r>
+    </w:p>
+    <w:p>
+      <w:pPr>
+        <w:spacing w:after="200" w:line="276" w:lineRule="auto"/>
+        <w:jc w:val="center"/>
+        <w:rPr>
+          <w:color w:val="1F497D" w:themeColor="text2"/>
+          <w:sz w:val="32"/>
+          <w:szCs w:val="32"/>
+        </w:rPr>
+      </w:pPr>
+      <w:r>
+        <w:rPr>
+          <w:color w:val="1F497D" w:themeColor="text2"/>
+          <w:sz w:val="32"/>
+          <w:szCs w:val="32"/>
+        </w:rPr>
+        <w:t>Team 6</w:t>
+      </w:r>
+    </w:p>
+    <w:p>
+      <w:pPr>
+        <w:pStyle w:val="Default"/>
+      </w:pPr>
+    </w:p>
+    <w:p>
+      <w:pPr>
+        <w:pStyle w:val="Default"/>
+        <w:jc w:val="center"/>
+        <w:rPr>
           <w:sz w:val="28"/>
           <w:szCs w:val="28"/>
         </w:rPr>
       </w:pPr>
       <w:r>
         <w:rPr>
-          <w:rFonts w:ascii="Times New Roman" w:hAnsi="Times New Roman" w:cs="Times New Roman"/>
           <w:sz w:val="28"/>
           <w:szCs w:val="28"/>
         </w:rPr>
+        <w:t>Submitted to:</w:t>
+      </w:r>
+    </w:p>
+    <w:p>
+      <w:pPr>
+        <w:jc w:val="center"/>
+        <w:rPr>
+          <w:sz w:val="28"/>
+          <w:szCs w:val="28"/>
+        </w:rPr>
+      </w:pPr>
+      <w:r>
+        <w:rPr>
+          <w:sz w:val="28"/>
+          <w:szCs w:val="28"/>
+        </w:rPr>
+        <w:t>Professor Nicolangelo Piccirilli</w:t>
+      </w:r>
+    </w:p>
+    <w:p>
+      <w:pPr>
+        <w:jc w:val="center"/>
+      </w:pPr>
+    </w:p>
+    <w:p>
+      <w:pPr>
+        <w:jc w:val="center"/>
+        <w:rPr>
+          <w:rFonts w:ascii="Times New Roman" w:hAnsi="Times New Roman" w:cs="Times New Roman"/>
+          <w:sz w:val="24"/>
+          <w:szCs w:val="24"/>
+        </w:rPr>
+      </w:pPr>
+      <w:r>
+        <w:rPr>
+          <w:rFonts w:ascii="Times New Roman" w:hAnsi="Times New Roman" w:cs="Times New Roman"/>
+          <w:sz w:val="24"/>
+          <w:szCs w:val="24"/>
+        </w:rPr>
+        <w:t>Prepared by:</w:t>
+      </w:r>
+    </w:p>
+    <w:tbl>
+      <w:tblPr>
+        <w:tblStyle w:val="GridTable6Colorful-Accent1"/>
+        <w:tblW w:w="0" w:type="auto"/>
+        <w:tblLook w:val="04A0" w:firstRow="1" w:lastRow="0" w:firstColumn="1" w:lastColumn="0" w:noHBand="0" w:noVBand="1"/>
+      </w:tblPr>
+      <w:tblGrid>
+        <w:gridCol w:w="4788"/>
+        <w:gridCol w:w="4788"/>
+      </w:tblGrid>
+      <w:tr>
+        <w:trPr>
+          <w:cnfStyle w:val="100000000000" w:firstRow="1" w:lastRow="0" w:firstColumn="0" w:lastColumn="0" w:oddVBand="0" w:evenVBand="0" w:oddHBand="0" w:evenHBand="0" w:firstRowFirstColumn="0" w:firstRowLastColumn="0" w:lastRowFirstColumn="0" w:lastRowLastColumn="0"/>
+        </w:trPr>
+        <w:tc>
+          <w:tcPr>
+            <w:cnfStyle w:val="001000000000" w:firstRow="0" w:lastRow="0" w:firstColumn="1" w:lastColumn="0" w:oddVBand="0" w:evenVBand="0" w:oddHBand="0" w:evenHBand="0" w:firstRowFirstColumn="0" w:firstRowLastColumn="0" w:lastRowFirstColumn="0" w:lastRowLastColumn="0"/>
+            <w:tcW w:w="4788" w:type="dxa"/>
+          </w:tcPr>
+          <w:p>
+            <w:pPr>
+              <w:jc w:val="center"/>
+              <w:rPr>
+                <w:rFonts w:ascii="Times New Roman" w:hAnsi="Times New Roman" w:cs="Times New Roman"/>
+                <w:sz w:val="24"/>
+                <w:szCs w:val="24"/>
+              </w:rPr>
+            </w:pPr>
+            <w:r>
+              <w:rPr>
+                <w:rFonts w:ascii="Times New Roman" w:hAnsi="Times New Roman" w:cs="Times New Roman"/>
+                <w:sz w:val="24"/>
+                <w:szCs w:val="24"/>
+              </w:rPr>
+              <w:t>Team Member Names</w:t>
+            </w:r>
+          </w:p>
+        </w:tc>
+        <w:tc>
+          <w:tcPr>
+            <w:tcW w:w="4788" w:type="dxa"/>
+          </w:tcPr>
+          <w:p>
+            <w:pPr>
+              <w:jc w:val="center"/>
+              <w:cnfStyle w:val="100000000000" w:firstRow="1" w:lastRow="0" w:firstColumn="0" w:lastColumn="0" w:oddVBand="0" w:evenVBand="0" w:oddHBand="0" w:evenHBand="0" w:firstRowFirstColumn="0" w:firstRowLastColumn="0" w:lastRowFirstColumn="0" w:lastRowLastColumn="0"/>
+              <w:rPr>
+                <w:rFonts w:ascii="Times New Roman" w:hAnsi="Times New Roman" w:cs="Times New Roman"/>
+                <w:sz w:val="24"/>
+                <w:szCs w:val="24"/>
+              </w:rPr>
+            </w:pPr>
+            <w:r>
+              <w:rPr>
+                <w:rFonts w:ascii="Times New Roman" w:hAnsi="Times New Roman" w:cs="Times New Roman"/>
+                <w:sz w:val="24"/>
+                <w:szCs w:val="24"/>
+              </w:rPr>
+              <w:t>Student ID</w:t>
+            </w:r>
+          </w:p>
+        </w:tc>
+      </w:tr>
+      <w:tr>
+        <w:trPr>
+          <w:cnfStyle w:val="000000100000" w:firstRow="0" w:lastRow="0" w:firstColumn="0" w:lastColumn="0" w:oddVBand="0" w:evenVBand="0" w:oddHBand="1" w:evenHBand="0" w:firstRowFirstColumn="0" w:firstRowLastColumn="0" w:lastRowFirstColumn="0" w:lastRowLastColumn="0"/>
+        </w:trPr>
+        <w:tc>
+          <w:tcPr>
+            <w:cnfStyle w:val="001000000000" w:firstRow="0" w:lastRow="0" w:firstColumn="1" w:lastColumn="0" w:oddVBand="0" w:evenVBand="0" w:oddHBand="0" w:evenHBand="0" w:firstRowFirstColumn="0" w:firstRowLastColumn="0" w:lastRowFirstColumn="0" w:lastRowLastColumn="0"/>
+            <w:tcW w:w="4788" w:type="dxa"/>
+          </w:tcPr>
+          <w:p>
+            <w:pPr>
+              <w:jc w:val="center"/>
+              <w:rPr>
+                <w:rFonts w:ascii="Times New Roman" w:hAnsi="Times New Roman" w:cs="Times New Roman"/>
+                <w:b w:val="0"/>
+                <w:sz w:val="24"/>
+                <w:szCs w:val="24"/>
+              </w:rPr>
+            </w:pPr>
+            <w:r>
+              <w:rPr>
+                <w:rFonts w:ascii="Times New Roman" w:hAnsi="Times New Roman" w:cs="Times New Roman"/>
+                <w:b w:val="0"/>
+                <w:sz w:val="24"/>
+                <w:szCs w:val="24"/>
+              </w:rPr>
+              <w:t xml:space="preserve">    Vivek Khatri</w:t>
+            </w:r>
+          </w:p>
+        </w:tc>
+        <w:tc>
+          <w:tcPr>
+            <w:tcW w:w="4788" w:type="dxa"/>
+          </w:tcPr>
+          <w:p>
+            <w:pPr>
+              <w:jc w:val="center"/>
+              <w:cnfStyle w:val="000000100000" w:firstRow="0" w:lastRow="0" w:firstColumn="0" w:lastColumn="0" w:oddVBand="0" w:evenVBand="0" w:oddHBand="1" w:evenHBand="0" w:firstRowFirstColumn="0" w:firstRowLastColumn="0" w:lastRowFirstColumn="0" w:lastRowLastColumn="0"/>
+              <w:rPr>
+                <w:rFonts w:ascii="Times New Roman" w:hAnsi="Times New Roman" w:cs="Times New Roman"/>
+                <w:sz w:val="24"/>
+                <w:szCs w:val="24"/>
+              </w:rPr>
+            </w:pPr>
+            <w:r>
+              <w:rPr>
+                <w:rFonts w:ascii="Times New Roman" w:eastAsia="Times New Roman" w:hAnsi="Times New Roman" w:cs="Times New Roman"/>
+                <w:sz w:val="24"/>
+                <w:szCs w:val="24"/>
+              </w:rPr>
+              <w:t>27292848</w:t>
+            </w:r>
+          </w:p>
+        </w:tc>
+      </w:tr>
+      <w:tr>
+        <w:tc>
+          <w:tcPr>
+            <w:cnfStyle w:val="001000000000" w:firstRow="0" w:lastRow="0" w:firstColumn="1" w:lastColumn="0" w:oddVBand="0" w:evenVBand="0" w:oddHBand="0" w:evenHBand="0" w:firstRowFirstColumn="0" w:firstRowLastColumn="0" w:lastRowFirstColumn="0" w:lastRowLastColumn="0"/>
+            <w:tcW w:w="4788" w:type="dxa"/>
+          </w:tcPr>
+          <w:p>
+            <w:pPr>
+              <w:jc w:val="center"/>
+              <w:rPr>
+                <w:rFonts w:ascii="Times New Roman" w:hAnsi="Times New Roman" w:cs="Times New Roman"/>
+                <w:b w:val="0"/>
+                <w:sz w:val="24"/>
+                <w:szCs w:val="24"/>
+              </w:rPr>
+            </w:pPr>
+            <w:r>
+              <w:rPr>
+                <w:rFonts w:ascii="Times New Roman" w:eastAsia="Times New Roman" w:hAnsi="Times New Roman" w:cs="Times New Roman"/>
+                <w:b w:val="0"/>
+                <w:sz w:val="24"/>
+                <w:szCs w:val="24"/>
+              </w:rPr>
+              <w:t>Navneet Kaur</w:t>
+            </w:r>
+          </w:p>
+        </w:tc>
+        <w:tc>
+          <w:tcPr>
+            <w:tcW w:w="4788" w:type="dxa"/>
+          </w:tcPr>
+          <w:p>
+            <w:pPr>
+              <w:jc w:val="center"/>
+              <w:cnfStyle w:val="000000000000" w:firstRow="0" w:lastRow="0" w:firstColumn="0" w:lastColumn="0" w:oddVBand="0" w:evenVBand="0" w:oddHBand="0" w:evenHBand="0" w:firstRowFirstColumn="0" w:firstRowLastColumn="0" w:lastRowFirstColumn="0" w:lastRowLastColumn="0"/>
+              <w:rPr>
+                <w:rFonts w:ascii="Times New Roman" w:hAnsi="Times New Roman" w:cs="Times New Roman"/>
+                <w:sz w:val="24"/>
+                <w:szCs w:val="24"/>
+              </w:rPr>
+            </w:pPr>
+            <w:r>
+              <w:rPr>
+                <w:rFonts w:ascii="Times New Roman" w:eastAsia="Times New Roman" w:hAnsi="Times New Roman" w:cs="Times New Roman"/>
+                <w:sz w:val="24"/>
+                <w:szCs w:val="24"/>
+              </w:rPr>
+              <w:t>27676638</w:t>
+            </w:r>
+          </w:p>
+        </w:tc>
+      </w:tr>
+      <w:tr>
+        <w:trPr>
+          <w:cnfStyle w:val="000000100000" w:firstRow="0" w:lastRow="0" w:firstColumn="0" w:lastColumn="0" w:oddVBand="0" w:evenVBand="0" w:oddHBand="1" w:evenHBand="0" w:firstRowFirstColumn="0" w:firstRowLastColumn="0" w:lastRowFirstColumn="0" w:lastRowLastColumn="0"/>
+        </w:trPr>
+        <w:tc>
+          <w:tcPr>
+            <w:cnfStyle w:val="001000000000" w:firstRow="0" w:lastRow="0" w:firstColumn="1" w:lastColumn="0" w:oddVBand="0" w:evenVBand="0" w:oddHBand="0" w:evenHBand="0" w:firstRowFirstColumn="0" w:firstRowLastColumn="0" w:lastRowFirstColumn="0" w:lastRowLastColumn="0"/>
+            <w:tcW w:w="4788" w:type="dxa"/>
+          </w:tcPr>
+          <w:p>
+            <w:pPr>
+              <w:jc w:val="center"/>
+              <w:rPr>
+                <w:rFonts w:ascii="Times New Roman" w:hAnsi="Times New Roman" w:cs="Times New Roman"/>
+                <w:b w:val="0"/>
+                <w:sz w:val="24"/>
+                <w:szCs w:val="24"/>
+              </w:rPr>
+            </w:pPr>
+            <w:r>
+              <w:rPr>
+                <w:rFonts w:ascii="Times New Roman" w:eastAsia="Times New Roman" w:hAnsi="Times New Roman" w:cs="Times New Roman"/>
+                <w:b w:val="0"/>
+                <w:sz w:val="24"/>
+                <w:szCs w:val="24"/>
+              </w:rPr>
+              <w:t>Sarvenaz Khaksarfard</w:t>
+            </w:r>
+          </w:p>
+        </w:tc>
+        <w:tc>
+          <w:tcPr>
+            <w:tcW w:w="4788" w:type="dxa"/>
+          </w:tcPr>
+          <w:p>
+            <w:pPr>
+              <w:jc w:val="center"/>
+              <w:cnfStyle w:val="000000100000" w:firstRow="0" w:lastRow="0" w:firstColumn="0" w:lastColumn="0" w:oddVBand="0" w:evenVBand="0" w:oddHBand="1" w:evenHBand="0" w:firstRowFirstColumn="0" w:firstRowLastColumn="0" w:lastRowFirstColumn="0" w:lastRowLastColumn="0"/>
+              <w:rPr>
+                <w:rFonts w:ascii="Times New Roman" w:hAnsi="Times New Roman" w:cs="Times New Roman"/>
+                <w:sz w:val="24"/>
+                <w:szCs w:val="24"/>
+              </w:rPr>
+            </w:pPr>
+            <w:r>
+              <w:rPr>
+                <w:rFonts w:ascii="Times New Roman" w:eastAsia="Times New Roman" w:hAnsi="Times New Roman" w:cs="Times New Roman"/>
+                <w:sz w:val="24"/>
+                <w:szCs w:val="24"/>
+              </w:rPr>
+              <w:t>40002880</w:t>
+            </w:r>
+          </w:p>
+        </w:tc>
+      </w:tr>
+      <w:tr>
+        <w:tc>
+          <w:tcPr>
+            <w:cnfStyle w:val="001000000000" w:firstRow="0" w:lastRow="0" w:firstColumn="1" w:lastColumn="0" w:oddVBand="0" w:evenVBand="0" w:oddHBand="0" w:evenHBand="0" w:firstRowFirstColumn="0" w:firstRowLastColumn="0" w:lastRowFirstColumn="0" w:lastRowLastColumn="0"/>
+            <w:tcW w:w="4788" w:type="dxa"/>
+          </w:tcPr>
+          <w:p>
+            <w:pPr>
+              <w:jc w:val="center"/>
+              <w:rPr>
+                <w:rFonts w:ascii="Times New Roman" w:hAnsi="Times New Roman" w:cs="Times New Roman"/>
+                <w:b w:val="0"/>
+                <w:sz w:val="24"/>
+                <w:szCs w:val="24"/>
+              </w:rPr>
+            </w:pPr>
+            <w:r>
+              <w:rPr>
+                <w:rFonts w:ascii="Times New Roman" w:eastAsia="Times New Roman" w:hAnsi="Times New Roman" w:cs="Times New Roman"/>
+                <w:b w:val="0"/>
+                <w:sz w:val="24"/>
+                <w:szCs w:val="24"/>
+              </w:rPr>
+              <w:t>Pardeep Kaur</w:t>
+            </w:r>
+          </w:p>
+        </w:tc>
+        <w:tc>
+          <w:tcPr>
+            <w:tcW w:w="4788" w:type="dxa"/>
+          </w:tcPr>
+          <w:p>
+            <w:pPr>
+              <w:jc w:val="center"/>
+              <w:cnfStyle w:val="000000000000" w:firstRow="0" w:lastRow="0" w:firstColumn="0" w:lastColumn="0" w:oddVBand="0" w:evenVBand="0" w:oddHBand="0" w:evenHBand="0" w:firstRowFirstColumn="0" w:firstRowLastColumn="0" w:lastRowFirstColumn="0" w:lastRowLastColumn="0"/>
+              <w:rPr>
+                <w:rFonts w:ascii="Times New Roman" w:hAnsi="Times New Roman" w:cs="Times New Roman"/>
+                <w:sz w:val="24"/>
+                <w:szCs w:val="24"/>
+              </w:rPr>
+            </w:pPr>
+            <w:r>
+              <w:rPr>
+                <w:rFonts w:ascii="Times New Roman" w:eastAsia="Times New Roman" w:hAnsi="Times New Roman" w:cs="Times New Roman"/>
+                <w:sz w:val="24"/>
+                <w:szCs w:val="24"/>
+              </w:rPr>
+              <w:t>40014804</w:t>
+            </w:r>
+          </w:p>
+        </w:tc>
+      </w:tr>
+      <w:tr>
+        <w:trPr>
+          <w:cnfStyle w:val="000000100000" w:firstRow="0" w:lastRow="0" w:firstColumn="0" w:lastColumn="0" w:oddVBand="0" w:evenVBand="0" w:oddHBand="1" w:evenHBand="0" w:firstRowFirstColumn="0" w:firstRowLastColumn="0" w:lastRowFirstColumn="0" w:lastRowLastColumn="0"/>
+        </w:trPr>
+        <w:tc>
+          <w:tcPr>
+            <w:cnfStyle w:val="001000000000" w:firstRow="0" w:lastRow="0" w:firstColumn="1" w:lastColumn="0" w:oddVBand="0" w:evenVBand="0" w:oddHBand="0" w:evenHBand="0" w:firstRowFirstColumn="0" w:firstRowLastColumn="0" w:lastRowFirstColumn="0" w:lastRowLastColumn="0"/>
+            <w:tcW w:w="4788" w:type="dxa"/>
+          </w:tcPr>
+          <w:p>
+            <w:pPr>
+              <w:jc w:val="center"/>
+              <w:rPr>
+                <w:rFonts w:ascii="Times New Roman" w:hAnsi="Times New Roman" w:cs="Times New Roman"/>
+                <w:b w:val="0"/>
+                <w:sz w:val="24"/>
+                <w:szCs w:val="24"/>
+              </w:rPr>
+            </w:pPr>
+            <w:r>
+              <w:rPr>
+                <w:rFonts w:ascii="Times New Roman" w:eastAsia="Times New Roman" w:hAnsi="Times New Roman" w:cs="Times New Roman"/>
+                <w:b w:val="0"/>
+                <w:sz w:val="24"/>
+                <w:szCs w:val="24"/>
+              </w:rPr>
+              <w:t>Muhammad Raza Khan</w:t>
+            </w:r>
+          </w:p>
+        </w:tc>
+        <w:tc>
+          <w:tcPr>
+            <w:tcW w:w="4788" w:type="dxa"/>
+          </w:tcPr>
+          <w:p>
+            <w:pPr>
+              <w:spacing w:after="200" w:line="240" w:lineRule="auto"/>
+              <w:jc w:val="center"/>
+              <w:cnfStyle w:val="000000100000" w:firstRow="0" w:lastRow="0" w:firstColumn="0" w:lastColumn="0" w:oddVBand="0" w:evenVBand="0" w:oddHBand="1" w:evenHBand="0" w:firstRowFirstColumn="0" w:firstRowLastColumn="0" w:lastRowFirstColumn="0" w:lastRowLastColumn="0"/>
+              <w:rPr>
+                <w:rFonts w:ascii="Times New Roman" w:hAnsi="Times New Roman" w:cs="Times New Roman"/>
+                <w:sz w:val="24"/>
+                <w:szCs w:val="24"/>
+              </w:rPr>
+            </w:pPr>
+            <w:r>
+              <w:rPr>
+                <w:rFonts w:ascii="Times New Roman" w:eastAsia="Times New Roman" w:hAnsi="Times New Roman" w:cs="Times New Roman"/>
+                <w:sz w:val="24"/>
+                <w:szCs w:val="24"/>
+              </w:rPr>
+              <w:t>27735987</w:t>
+            </w:r>
+          </w:p>
+        </w:tc>
+      </w:tr>
+      <w:tr>
+        <w:tc>
+          <w:tcPr>
+            <w:cnfStyle w:val="001000000000" w:firstRow="0" w:lastRow="0" w:firstColumn="1" w:lastColumn="0" w:oddVBand="0" w:evenVBand="0" w:oddHBand="0" w:evenHBand="0" w:firstRowFirstColumn="0" w:firstRowLastColumn="0" w:lastRowFirstColumn="0" w:lastRowLastColumn="0"/>
+            <w:tcW w:w="4788" w:type="dxa"/>
+          </w:tcPr>
+          <w:p>
+            <w:pPr>
+              <w:jc w:val="center"/>
+              <w:rPr>
+                <w:rFonts w:ascii="Times New Roman" w:eastAsia="Times New Roman" w:hAnsi="Times New Roman" w:cs="Times New Roman"/>
+                <w:b w:val="0"/>
+                <w:sz w:val="24"/>
+                <w:szCs w:val="24"/>
+              </w:rPr>
+            </w:pPr>
+            <w:r>
+              <w:rPr>
+                <w:rFonts w:ascii="Times New Roman" w:eastAsia="Times New Roman" w:hAnsi="Times New Roman" w:cs="Times New Roman"/>
+                <w:b w:val="0"/>
+                <w:sz w:val="24"/>
+                <w:szCs w:val="24"/>
+              </w:rPr>
+              <w:t xml:space="preserve">Neha Kumari  </w:t>
+            </w:r>
+          </w:p>
+        </w:tc>
+        <w:tc>
+          <w:tcPr>
+            <w:tcW w:w="4788" w:type="dxa"/>
+          </w:tcPr>
+          <w:p>
+            <w:pPr>
+              <w:jc w:val="center"/>
+              <w:cnfStyle w:val="000000000000" w:firstRow="0" w:lastRow="0" w:firstColumn="0" w:lastColumn="0" w:oddVBand="0" w:evenVBand="0" w:oddHBand="0" w:evenHBand="0" w:firstRowFirstColumn="0" w:firstRowLastColumn="0" w:lastRowFirstColumn="0" w:lastRowLastColumn="0"/>
+              <w:rPr>
+                <w:rFonts w:ascii="Times New Roman" w:hAnsi="Times New Roman" w:cs="Times New Roman"/>
+                <w:sz w:val="24"/>
+                <w:szCs w:val="24"/>
+              </w:rPr>
+            </w:pPr>
+            <w:r>
+              <w:rPr>
+                <w:rFonts w:ascii="Times New Roman" w:eastAsia="Times New Roman" w:hAnsi="Times New Roman" w:cs="Times New Roman"/>
+                <w:sz w:val="24"/>
+                <w:szCs w:val="24"/>
+              </w:rPr>
+              <w:t>27382073</w:t>
+            </w:r>
+          </w:p>
+        </w:tc>
+      </w:tr>
+      <w:tr>
+        <w:trPr>
+          <w:cnfStyle w:val="000000100000" w:firstRow="0" w:lastRow="0" w:firstColumn="0" w:lastColumn="0" w:oddVBand="0" w:evenVBand="0" w:oddHBand="1" w:evenHBand="0" w:firstRowFirstColumn="0" w:firstRowLastColumn="0" w:lastRowFirstColumn="0" w:lastRowLastColumn="0"/>
+        </w:trPr>
+        <w:tc>
+          <w:tcPr>
+            <w:cnfStyle w:val="001000000000" w:firstRow="0" w:lastRow="0" w:firstColumn="1" w:lastColumn="0" w:oddVBand="0" w:evenVBand="0" w:oddHBand="0" w:evenHBand="0" w:firstRowFirstColumn="0" w:firstRowLastColumn="0" w:lastRowFirstColumn="0" w:lastRowLastColumn="0"/>
+            <w:tcW w:w="4788" w:type="dxa"/>
+          </w:tcPr>
+          <w:p>
+            <w:pPr>
+              <w:jc w:val="center"/>
+              <w:rPr>
+                <w:rFonts w:ascii="Times New Roman" w:eastAsia="Times New Roman" w:hAnsi="Times New Roman" w:cs="Times New Roman"/>
+                <w:b w:val="0"/>
+                <w:sz w:val="24"/>
+                <w:szCs w:val="24"/>
+              </w:rPr>
+            </w:pPr>
+            <w:r>
+              <w:rPr>
+                <w:rFonts w:ascii="Times New Roman" w:eastAsia="Times New Roman" w:hAnsi="Times New Roman" w:cs="Times New Roman"/>
+                <w:b w:val="0"/>
+                <w:sz w:val="24"/>
+                <w:szCs w:val="24"/>
+              </w:rPr>
+              <w:t>Ankit Lathia</w:t>
+            </w:r>
+          </w:p>
+        </w:tc>
+        <w:tc>
+          <w:tcPr>
+            <w:tcW w:w="4788" w:type="dxa"/>
+          </w:tcPr>
+          <w:p>
+            <w:pPr>
+              <w:spacing w:after="200" w:line="240" w:lineRule="auto"/>
+              <w:jc w:val="center"/>
+              <w:cnfStyle w:val="000000100000" w:firstRow="0" w:lastRow="0" w:firstColumn="0" w:lastColumn="0" w:oddVBand="0" w:evenVBand="0" w:oddHBand="1" w:evenHBand="0" w:firstRowFirstColumn="0" w:firstRowLastColumn="0" w:lastRowFirstColumn="0" w:lastRowLastColumn="0"/>
+              <w:rPr>
+                <w:rFonts w:ascii="Times New Roman" w:hAnsi="Times New Roman" w:cs="Times New Roman"/>
+                <w:sz w:val="24"/>
+                <w:szCs w:val="24"/>
+              </w:rPr>
+            </w:pPr>
+            <w:r>
+              <w:rPr>
+                <w:rFonts w:ascii="Times New Roman" w:eastAsia="Times New Roman" w:hAnsi="Times New Roman" w:cs="Times New Roman"/>
+                <w:sz w:val="24"/>
+                <w:szCs w:val="24"/>
+              </w:rPr>
+              <w:t>27378327</w:t>
+            </w:r>
+          </w:p>
+        </w:tc>
+      </w:tr>
+      <w:tr>
+        <w:tc>
+          <w:tcPr>
+            <w:cnfStyle w:val="001000000000" w:firstRow="0" w:lastRow="0" w:firstColumn="1" w:lastColumn="0" w:oddVBand="0" w:evenVBand="0" w:oddHBand="0" w:evenHBand="0" w:firstRowFirstColumn="0" w:firstRowLastColumn="0" w:lastRowFirstColumn="0" w:lastRowLastColumn="0"/>
+            <w:tcW w:w="4788" w:type="dxa"/>
+          </w:tcPr>
+          <w:p>
+            <w:pPr>
+              <w:jc w:val="center"/>
+              <w:rPr>
+                <w:rFonts w:ascii="Times New Roman" w:eastAsia="Times New Roman" w:hAnsi="Times New Roman" w:cs="Times New Roman"/>
+                <w:b w:val="0"/>
+                <w:sz w:val="24"/>
+                <w:szCs w:val="24"/>
+              </w:rPr>
+            </w:pPr>
+            <w:r>
+              <w:rPr>
+                <w:rFonts w:ascii="Times New Roman" w:eastAsia="Times New Roman" w:hAnsi="Times New Roman" w:cs="Times New Roman"/>
+                <w:b w:val="0"/>
+                <w:sz w:val="24"/>
+                <w:szCs w:val="24"/>
+              </w:rPr>
+              <w:t xml:space="preserve">Mitesh Kaura                      </w:t>
+            </w:r>
+          </w:p>
+        </w:tc>
+        <w:tc>
+          <w:tcPr>
+            <w:tcW w:w="4788" w:type="dxa"/>
+          </w:tcPr>
+          <w:p>
+            <w:pPr>
+              <w:spacing w:after="0" w:line="240" w:lineRule="auto"/>
+              <w:jc w:val="center"/>
+              <w:cnfStyle w:val="000000000000" w:firstRow="0" w:lastRow="0" w:firstColumn="0" w:lastColumn="0" w:oddVBand="0" w:evenVBand="0" w:oddHBand="0" w:evenHBand="0" w:firstRowFirstColumn="0" w:firstRowLastColumn="0" w:lastRowFirstColumn="0" w:lastRowLastColumn="0"/>
+              <w:rPr>
+                <w:rFonts w:ascii="Times New Roman" w:hAnsi="Times New Roman" w:cs="Times New Roman"/>
+                <w:sz w:val="24"/>
+                <w:szCs w:val="24"/>
+              </w:rPr>
+            </w:pPr>
+            <w:r>
+              <w:rPr>
+                <w:rFonts w:ascii="Times New Roman" w:eastAsia="Times New Roman" w:hAnsi="Times New Roman" w:cs="Times New Roman"/>
+                <w:sz w:val="24"/>
+                <w:szCs w:val="24"/>
+              </w:rPr>
+              <w:t>27284756</w:t>
+            </w:r>
+          </w:p>
+        </w:tc>
+      </w:tr>
+    </w:tbl>
+    <w:p>
+      <w:pPr>
+        <w:jc w:val="center"/>
+        <w:rPr>
+          <w:rFonts w:ascii="Times New Roman" w:hAnsi="Times New Roman" w:cs="Times New Roman"/>
+          <w:sz w:val="24"/>
+          <w:szCs w:val="24"/>
+        </w:rPr>
+      </w:pPr>
+    </w:p>
+    <w:p>
+      <w:pPr>
+        <w:jc w:val="center"/>
+        <w:rPr>
+          <w:rFonts w:ascii="Times New Roman" w:hAnsi="Times New Roman" w:cs="Times New Roman"/>
+          <w:sz w:val="24"/>
+          <w:szCs w:val="24"/>
+        </w:rPr>
+      </w:pPr>
+      <w:r>
+        <w:rPr>
+          <w:rFonts w:ascii="Times New Roman" w:hAnsi="Times New Roman" w:cs="Times New Roman"/>
+          <w:sz w:val="24"/>
+          <w:szCs w:val="24"/>
+        </w:rPr>
+        <w:t xml:space="preserve">                         </w:t>
+      </w:r>
+    </w:p>
+    <w:p>
+      <w:pPr>
+        <w:rPr>
+          <w:rFonts w:ascii="Times New Roman" w:hAnsi="Times New Roman" w:cs="Times New Roman"/>
+          <w:color w:val="1F497D" w:themeColor="text2"/>
+          <w:sz w:val="24"/>
+          <w:szCs w:val="24"/>
+        </w:rPr>
+      </w:pPr>
+      <w:r>
+        <w:rPr>
+          <w:rFonts w:ascii="Times New Roman" w:eastAsia="Times New Roman" w:hAnsi="Times New Roman" w:cs="Times New Roman"/>
+          <w:sz w:val="24"/>
+          <w:szCs w:val="24"/>
+        </w:rPr>
         <w:lastRenderedPageBreak/>
+        <w:t xml:space="preserve"> </w:t>
+      </w:r>
+      <w:bookmarkStart w:id="0" w:name="_GoBack"/>
+      <w:bookmarkEnd w:id="0"/>
+      <w:r>
+        <w:rPr>
+          <w:rFonts w:ascii="Times New Roman" w:hAnsi="Times New Roman" w:cs="Times New Roman"/>
+          <w:color w:val="1F497D" w:themeColor="text2"/>
+          <w:sz w:val="28"/>
+          <w:szCs w:val="28"/>
+        </w:rPr>
         <w:t xml:space="preserve">Problem </w:t>
       </w:r>
     </w:p>
     <w:p>
       <w:pPr>
-        <w:rPr>
-          <w:rFonts w:ascii="Times New Roman" w:hAnsi="Times New Roman" w:cs="Times New Roman"/>
-          <w:sz w:val="24"/>
-          <w:szCs w:val="24"/>
-        </w:rPr>
-      </w:pPr>
-    </w:p>
-    <w:p>
-      <w:pPr>
         <w:pStyle w:val="Heading1"/>
         <w:rPr>
           <w:rFonts w:ascii="Times New Roman" w:hAnsi="Times New Roman" w:cs="Times New Roman"/>
@@ -66,10 +785,7 @@
         <w:t>Background Information</w:t>
       </w:r>
     </w:p>
-    <w:p>
-      <w:bookmarkStart w:id="0" w:name="_GoBack"/>
-      <w:bookmarkEnd w:id="0"/>
-    </w:p>
+    <w:p/>
     <w:p>
       <w:pPr>
         <w:pStyle w:val="NoSpacing"/>
@@ -86,7 +802,7 @@
           <w:sz w:val="24"/>
           <w:szCs w:val="24"/>
         </w:rPr>
-        <w:t>TIC TAC TOE</w:t>
+        <w:t>Tic Tac Toe</w:t>
       </w:r>
       <w:r>
         <w:rPr>
@@ -251,7 +967,7 @@
         </w:rPr>
         <w:t xml:space="preserve"> </w:t>
       </w:r>
-      <w:hyperlink r:id="rId8" w:tooltip="Widget toolkit" w:history="1">
+      <w:hyperlink r:id="rId9" w:tooltip="Widget toolkit" w:history="1">
         <w:r>
           <w:rPr>
             <w:rStyle w:val="Hyperlink"/>
@@ -294,7 +1010,7 @@
         </w:rPr>
         <w:t> </w:t>
       </w:r>
-      <w:hyperlink r:id="rId9" w:tooltip="Application programming interface" w:history="1">
+      <w:hyperlink r:id="rId10" w:tooltip="Application programming interface" w:history="1">
         <w:r>
           <w:rPr>
             <w:rStyle w:val="Hyperlink"/>
@@ -337,7 +1053,7 @@
         </w:rPr>
         <w:t> </w:t>
       </w:r>
-      <w:hyperlink r:id="rId10" w:tooltip="Graphical user interface" w:history="1">
+      <w:hyperlink r:id="rId11" w:tooltip="Graphical user interface" w:history="1">
         <w:r>
           <w:rPr>
             <w:rStyle w:val="Hyperlink"/>
@@ -558,7 +1274,23 @@
           <w:sz w:val="24"/>
           <w:szCs w:val="24"/>
         </w:rPr>
-        <w:t>Users can enter their name  and can reset the board.</w:t>
+        <w:t xml:space="preserve">Users can enter their </w:t>
+      </w:r>
+      <w:r>
+        <w:rPr>
+          <w:rFonts w:asciiTheme="minorHAnsi" w:hAnsiTheme="minorHAnsi"/>
+          <w:sz w:val="24"/>
+          <w:szCs w:val="24"/>
+        </w:rPr>
+        <w:t>name and</w:t>
+      </w:r>
+      <w:r>
+        <w:rPr>
+          <w:rFonts w:asciiTheme="minorHAnsi" w:hAnsiTheme="minorHAnsi"/>
+          <w:sz w:val="24"/>
+          <w:szCs w:val="24"/>
+        </w:rPr>
+        <w:t xml:space="preserve"> can reset the board.</w:t>
       </w:r>
     </w:p>
     <w:p>
@@ -582,6 +1314,24 @@
         </w:rPr>
         <w:t>User can exit the game anytime.</w:t>
       </w:r>
+      <w:r>
+        <w:rPr>
+          <w:rFonts w:asciiTheme="minorHAnsi" w:hAnsiTheme="minorHAnsi"/>
+          <w:sz w:val="24"/>
+          <w:szCs w:val="24"/>
+        </w:rPr>
+        <w:br/>
+      </w:r>
+    </w:p>
+    <w:p>
+      <w:pPr>
+        <w:pStyle w:val="ListParagraph"/>
+        <w:rPr>
+          <w:rFonts w:asciiTheme="minorHAnsi" w:hAnsiTheme="minorHAnsi"/>
+          <w:sz w:val="24"/>
+          <w:szCs w:val="24"/>
+        </w:rPr>
+      </w:pPr>
     </w:p>
     <w:p>
       <w:pPr>
@@ -844,7 +1594,7 @@
                     </pic:cNvPicPr>
                   </pic:nvPicPr>
                   <pic:blipFill>
-                    <a:blip r:embed="rId11">
+                    <a:blip r:embed="rId12">
                       <a:extLst>
                         <a:ext uri="{28A0092B-C50C-407E-A947-70E740481C1C}">
                           <a14:useLocalDpi xmlns:a14="http://schemas.microsoft.com/office/drawing/2010/main" val="0"/>
@@ -859,7 +1609,7 @@
                   <pic:spPr bwMode="auto">
                     <a:xfrm>
                       <a:off x="0" y="0"/>
-                      <a:ext cx="6083207" cy="4357407"/>
+                      <a:ext cx="6076950" cy="4352925"/>
                     </a:xfrm>
                     <a:prstGeom prst="rect">
                       <a:avLst/>
@@ -885,12 +1635,35 @@
           <w:szCs w:val="24"/>
         </w:rPr>
       </w:pPr>
+    </w:p>
+    <w:p/>
+    <w:p/>
+    <w:p/>
+    <w:p/>
+    <w:p/>
+    <w:p/>
+    <w:p/>
+    <w:p/>
+    <w:p/>
+    <w:p/>
+    <w:p/>
+    <w:p/>
+    <w:p>
+      <w:pPr>
+        <w:pStyle w:val="Heading2"/>
+        <w:rPr>
+          <w:rFonts w:asciiTheme="minorHAnsi" w:hAnsiTheme="minorHAnsi"/>
+          <w:sz w:val="24"/>
+          <w:szCs w:val="24"/>
+        </w:rPr>
+      </w:pPr>
       <w:r>
         <w:rPr>
           <w:rFonts w:asciiTheme="minorHAnsi" w:hAnsiTheme="minorHAnsi"/>
           <w:sz w:val="24"/>
           <w:szCs w:val="24"/>
         </w:rPr>
+        <w:lastRenderedPageBreak/>
         <w:t>Use Case Scenarios</w:t>
       </w:r>
     </w:p>
@@ -1121,11 +1894,13 @@
             <w:r>
               <w:rPr>
                 <w:rFonts w:eastAsia="Times New Roman" w:cs="Times New Roman"/>
-                <w:sz w:val="24"/>
-                <w:szCs w:val="24"/>
-                <w:highlight w:val="white"/>
-              </w:rPr>
-              <w:t>Player</w:t>
+                <w:color w:val="000000"/>
+                <w:sz w:val="24"/>
+                <w:szCs w:val="24"/>
+                <w:shd w:val="clear" w:color="auto" w:fill="FFFFFF"/>
+                <w:lang w:eastAsia="en-CA"/>
+              </w:rPr>
+              <w:t>Tic Tac Toe Player 1 , Player 2</w:t>
             </w:r>
           </w:p>
         </w:tc>
@@ -1335,7 +2110,27 @@
                 <w:szCs w:val="24"/>
                 <w:highlight w:val="white"/>
               </w:rPr>
-              <w:t>1.      The user click on start button</w:t>
+              <w:t xml:space="preserve">1.      </w:t>
+            </w:r>
+            <w:r>
+              <w:rPr>
+                <w:rFonts w:eastAsia="Times New Roman" w:cs="Times New Roman"/>
+                <w:color w:val="222222"/>
+                <w:sz w:val="24"/>
+                <w:szCs w:val="24"/>
+                <w:highlight w:val="white"/>
+              </w:rPr>
+              <w:t>U</w:t>
+            </w:r>
+            <w:r>
+              <w:rPr>
+                <w:rFonts w:eastAsia="Times New Roman" w:cs="Times New Roman"/>
+                <w:color w:val="222222"/>
+                <w:sz w:val="24"/>
+                <w:szCs w:val="24"/>
+                <w:highlight w:val="white"/>
+              </w:rPr>
+              <w:t>ser starts the game</w:t>
             </w:r>
           </w:p>
           <w:p>
@@ -1364,6 +2159,109 @@
                 <w:szCs w:val="24"/>
               </w:rPr>
               <w:t>System displays the game board</w:t>
+            </w:r>
+          </w:p>
+        </w:tc>
+      </w:tr>
+      <w:tr>
+        <w:tc>
+          <w:tcPr>
+            <w:tcW w:w="2640" w:type="dxa"/>
+            <w:tcBorders>
+              <w:left w:val="single" w:sz="8" w:space="0" w:color="000000"/>
+              <w:bottom w:val="single" w:sz="8" w:space="0" w:color="000000"/>
+              <w:right w:val="single" w:sz="8" w:space="0" w:color="000000"/>
+            </w:tcBorders>
+            <w:tcMar>
+              <w:top w:w="100" w:type="dxa"/>
+              <w:left w:w="100" w:type="dxa"/>
+              <w:bottom w:w="100" w:type="dxa"/>
+              <w:right w:w="100" w:type="dxa"/>
+            </w:tcMar>
+          </w:tcPr>
+          <w:p>
+            <w:pPr>
+              <w:spacing w:after="0"/>
+              <w:rPr>
+                <w:sz w:val="24"/>
+                <w:szCs w:val="24"/>
+              </w:rPr>
+            </w:pPr>
+            <w:r>
+              <w:rPr>
+                <w:rFonts w:eastAsia="Times New Roman" w:cs="Times New Roman"/>
+                <w:color w:val="222222"/>
+                <w:sz w:val="24"/>
+                <w:szCs w:val="24"/>
+                <w:highlight w:val="white"/>
+              </w:rPr>
+              <w:t>Extensions (Alternative Scenario)</w:t>
+            </w:r>
+          </w:p>
+        </w:tc>
+        <w:tc>
+          <w:tcPr>
+            <w:tcW w:w="6240" w:type="dxa"/>
+            <w:tcBorders>
+              <w:bottom w:val="single" w:sz="8" w:space="0" w:color="000000"/>
+              <w:right w:val="single" w:sz="8" w:space="0" w:color="000000"/>
+            </w:tcBorders>
+            <w:tcMar>
+              <w:top w:w="100" w:type="dxa"/>
+              <w:left w:w="100" w:type="dxa"/>
+              <w:bottom w:w="100" w:type="dxa"/>
+              <w:right w:w="100" w:type="dxa"/>
+            </w:tcMar>
+          </w:tcPr>
+          <w:p>
+            <w:pPr>
+              <w:spacing w:after="0"/>
+              <w:rPr>
+                <w:sz w:val="24"/>
+                <w:szCs w:val="24"/>
+              </w:rPr>
+            </w:pPr>
+            <w:r>
+              <w:rPr>
+                <w:sz w:val="24"/>
+                <w:szCs w:val="24"/>
+              </w:rPr>
+              <w:t>2 (a). If t</w:t>
+            </w:r>
+            <w:r>
+              <w:rPr>
+                <w:sz w:val="24"/>
+                <w:szCs w:val="24"/>
+              </w:rPr>
+              <w:t xml:space="preserve">here is </w:t>
+            </w:r>
+            <w:r>
+              <w:rPr>
+                <w:sz w:val="24"/>
+                <w:szCs w:val="24"/>
+              </w:rPr>
+              <w:t xml:space="preserve">any error while displaying </w:t>
+            </w:r>
+            <w:r>
+              <w:rPr>
+                <w:sz w:val="24"/>
+                <w:szCs w:val="24"/>
+              </w:rPr>
+              <w:t xml:space="preserve">the board, </w:t>
+            </w:r>
+            <w:r>
+              <w:rPr>
+                <w:sz w:val="24"/>
+                <w:szCs w:val="24"/>
+              </w:rPr>
+              <w:t>then system will display appropriate message to the player</w:t>
+            </w:r>
+            <w:r>
+              <w:rPr>
+                <w:sz w:val="24"/>
+                <w:szCs w:val="24"/>
+              </w:rPr>
+              <w:t>.</w:t>
             </w:r>
           </w:p>
         </w:tc>
@@ -1436,7 +2334,6 @@
                 <w:szCs w:val="24"/>
                 <w:highlight w:val="white"/>
               </w:rPr>
-              <w:lastRenderedPageBreak/>
               <w:t>Use Case ID</w:t>
             </w:r>
           </w:p>
@@ -1607,11 +2504,13 @@
             <w:r>
               <w:rPr>
                 <w:rFonts w:eastAsia="Times New Roman" w:cs="Times New Roman"/>
-                <w:sz w:val="24"/>
-                <w:szCs w:val="24"/>
-                <w:highlight w:val="white"/>
-              </w:rPr>
-              <w:t>Player</w:t>
+                <w:color w:val="000000"/>
+                <w:sz w:val="24"/>
+                <w:szCs w:val="24"/>
+                <w:shd w:val="clear" w:color="auto" w:fill="FFFFFF"/>
+                <w:lang w:eastAsia="en-CA"/>
+              </w:rPr>
+              <w:t>Tic Tac Toe Player 1 , Player 2</w:t>
             </w:r>
           </w:p>
         </w:tc>
@@ -1648,7 +2547,7 @@
                 <w:szCs w:val="24"/>
                 <w:highlight w:val="white"/>
               </w:rPr>
-              <w:t>Secondary actor</w:t>
+              <w:t>Pre Conditions</w:t>
             </w:r>
           </w:p>
         </w:tc>
@@ -1668,6 +2567,11 @@
           </w:tcPr>
           <w:p>
             <w:pPr>
+              <w:pStyle w:val="ListParagraph"/>
+              <w:numPr>
+                <w:ilvl w:val="0"/>
+                <w:numId w:val="11"/>
+              </w:numPr>
               <w:spacing w:after="0"/>
               <w:rPr>
                 <w:sz w:val="24"/>
@@ -1677,12 +2581,46 @@
             <w:r>
               <w:rPr>
                 <w:rFonts w:eastAsia="Times New Roman" w:cs="Times New Roman"/>
+                <w:color w:val="222222"/>
                 <w:sz w:val="24"/>
                 <w:szCs w:val="24"/>
                 <w:highlight w:val="white"/>
               </w:rPr>
-              <w:t>Game Board</w:t>
-            </w:r>
+              <w:t>Game should be downloaded in the system</w:t>
+            </w:r>
+          </w:p>
+          <w:p>
+            <w:pPr>
+              <w:pStyle w:val="ListParagraph"/>
+              <w:numPr>
+                <w:ilvl w:val="0"/>
+                <w:numId w:val="11"/>
+              </w:numPr>
+              <w:spacing w:after="0"/>
+              <w:rPr>
+                <w:sz w:val="24"/>
+                <w:szCs w:val="24"/>
+              </w:rPr>
+            </w:pPr>
+            <w:r>
+              <w:rPr>
+                <w:sz w:val="24"/>
+                <w:szCs w:val="24"/>
+              </w:rPr>
+              <w:t>Space should be available on the board to click</w:t>
+            </w:r>
+          </w:p>
+          <w:p>
+            <w:pPr>
+              <w:spacing w:after="0"/>
+              <w:rPr>
+                <w:rFonts w:eastAsia="Times New Roman" w:cs="Times New Roman"/>
+                <w:color w:val="222222"/>
+                <w:sz w:val="24"/>
+                <w:szCs w:val="24"/>
+                <w:highlight w:val="white"/>
+              </w:rPr>
+            </w:pPr>
           </w:p>
         </w:tc>
       </w:tr>
@@ -1718,7 +2656,7 @@
                 <w:szCs w:val="24"/>
                 <w:highlight w:val="white"/>
               </w:rPr>
-              <w:t>Pre Conditions</w:t>
+              <w:t>Success Guarantee (Postconditions)</w:t>
             </w:r>
           </w:p>
         </w:tc>
@@ -1746,13 +2684,21 @@
             </w:pPr>
             <w:r>
               <w:rPr>
+                <w:rFonts w:ascii="Times New Roman" w:hAnsi="Times New Roman" w:cs="Times New Roman"/>
+                <w:sz w:val="24"/>
+                <w:szCs w:val="24"/>
+              </w:rPr>
+              <w:t xml:space="preserve">Noughts or crosses </w:t>
+            </w:r>
+            <w:r>
+              <w:rPr>
                 <w:rFonts w:eastAsia="Times New Roman" w:cs="Times New Roman"/>
                 <w:color w:val="222222"/>
                 <w:sz w:val="24"/>
                 <w:szCs w:val="24"/>
                 <w:highlight w:val="white"/>
               </w:rPr>
-              <w:t>There should be available space for user to click</w:t>
+              <w:t>is displayed to user</w:t>
             </w:r>
           </w:p>
         </w:tc>
@@ -1789,7 +2735,7 @@
                 <w:szCs w:val="24"/>
                 <w:highlight w:val="white"/>
               </w:rPr>
-              <w:t>Success Guarantee (Postconditions)</w:t>
+              <w:t>Main Success Scenario</w:t>
             </w:r>
           </w:p>
         </w:tc>
@@ -1823,7 +2769,152 @@
                 <w:szCs w:val="24"/>
                 <w:highlight w:val="white"/>
               </w:rPr>
-              <w:t>“X” or “O” is displayed to user</w:t>
+              <w:t xml:space="preserve">1.      </w:t>
+            </w:r>
+            <w:r>
+              <w:rPr>
+                <w:rFonts w:eastAsia="Times New Roman" w:cs="Times New Roman"/>
+                <w:color w:val="222222"/>
+                <w:sz w:val="24"/>
+                <w:szCs w:val="24"/>
+                <w:highlight w:val="white"/>
+              </w:rPr>
+              <w:t>U</w:t>
+            </w:r>
+            <w:r>
+              <w:rPr>
+                <w:rFonts w:eastAsia="Times New Roman" w:cs="Times New Roman"/>
+                <w:color w:val="222222"/>
+                <w:sz w:val="24"/>
+                <w:szCs w:val="24"/>
+                <w:highlight w:val="white"/>
+              </w:rPr>
+              <w:t>ser starts the game</w:t>
+            </w:r>
+          </w:p>
+          <w:p>
+            <w:pPr>
+              <w:spacing w:after="0"/>
+              <w:rPr>
+                <w:sz w:val="24"/>
+                <w:szCs w:val="24"/>
+              </w:rPr>
+            </w:pPr>
+            <w:r>
+              <w:rPr>
+                <w:rFonts w:eastAsia="Times New Roman" w:cs="Times New Roman"/>
+                <w:color w:val="222222"/>
+                <w:sz w:val="24"/>
+                <w:szCs w:val="24"/>
+                <w:highlight w:val="white"/>
+              </w:rPr>
+              <w:t xml:space="preserve">2.       </w:t>
+            </w:r>
+            <w:r>
+              <w:rPr>
+                <w:rFonts w:eastAsia="Times New Roman" w:cs="Times New Roman"/>
+                <w:color w:val="222222"/>
+                <w:sz w:val="24"/>
+                <w:szCs w:val="24"/>
+                <w:highlight w:val="white"/>
+              </w:rPr>
+              <w:t>G</w:t>
+            </w:r>
+            <w:r>
+              <w:rPr>
+                <w:rFonts w:eastAsia="Times New Roman" w:cs="Times New Roman"/>
+                <w:color w:val="222222"/>
+                <w:sz w:val="24"/>
+                <w:szCs w:val="24"/>
+                <w:highlight w:val="white"/>
+              </w:rPr>
+              <w:t>ame board is displayed on the screen</w:t>
+            </w:r>
+          </w:p>
+          <w:p>
+            <w:pPr>
+              <w:spacing w:after="0"/>
+              <w:rPr>
+                <w:sz w:val="24"/>
+                <w:szCs w:val="24"/>
+              </w:rPr>
+            </w:pPr>
+            <w:r>
+              <w:rPr>
+                <w:rFonts w:eastAsia="Times New Roman" w:cs="Times New Roman"/>
+                <w:color w:val="222222"/>
+                <w:sz w:val="24"/>
+                <w:szCs w:val="24"/>
+                <w:highlight w:val="white"/>
+              </w:rPr>
+              <w:t>3.       U</w:t>
+            </w:r>
+            <w:r>
+              <w:rPr>
+                <w:rFonts w:eastAsia="Times New Roman" w:cs="Times New Roman"/>
+                <w:color w:val="222222"/>
+                <w:sz w:val="24"/>
+                <w:szCs w:val="24"/>
+                <w:highlight w:val="white"/>
+              </w:rPr>
+              <w:t xml:space="preserve">ser clicks on any </w:t>
+            </w:r>
+            <w:r>
+              <w:rPr>
+                <w:rFonts w:eastAsia="Times New Roman" w:cs="Times New Roman"/>
+                <w:color w:val="222222"/>
+                <w:sz w:val="24"/>
+                <w:szCs w:val="24"/>
+                <w:highlight w:val="white"/>
+              </w:rPr>
+              <w:t xml:space="preserve">of the 9 spaces on the board </w:t>
+            </w:r>
+          </w:p>
+          <w:p>
+            <w:pPr>
+              <w:spacing w:after="0"/>
+              <w:rPr>
+                <w:sz w:val="24"/>
+                <w:szCs w:val="24"/>
+              </w:rPr>
+            </w:pPr>
+            <w:r>
+              <w:rPr>
+                <w:rFonts w:eastAsia="Times New Roman" w:cs="Times New Roman"/>
+                <w:color w:val="222222"/>
+                <w:sz w:val="24"/>
+                <w:szCs w:val="24"/>
+                <w:highlight w:val="white"/>
+              </w:rPr>
+              <w:t>4.      U</w:t>
+            </w:r>
+            <w:r>
+              <w:rPr>
+                <w:rFonts w:eastAsia="Times New Roman" w:cs="Times New Roman"/>
+                <w:color w:val="222222"/>
+                <w:sz w:val="24"/>
+                <w:szCs w:val="24"/>
+                <w:highlight w:val="white"/>
+              </w:rPr>
+              <w:t>ser click will display</w:t>
+            </w:r>
+            <w:r>
+              <w:rPr>
+                <w:rFonts w:eastAsia="Times New Roman" w:cs="Times New Roman"/>
+                <w:color w:val="222222"/>
+                <w:sz w:val="24"/>
+                <w:szCs w:val="24"/>
+                <w:highlight w:val="white"/>
+              </w:rPr>
+              <w:t xml:space="preserve"> either </w:t>
+            </w:r>
+            <w:r>
+              <w:rPr>
+                <w:rFonts w:ascii="Times New Roman" w:hAnsi="Times New Roman" w:cs="Times New Roman"/>
+                <w:sz w:val="24"/>
+                <w:szCs w:val="24"/>
+              </w:rPr>
+              <w:t>Noughts or crosses</w:t>
             </w:r>
           </w:p>
         </w:tc>
@@ -1860,7 +2951,7 @@
                 <w:szCs w:val="24"/>
                 <w:highlight w:val="white"/>
               </w:rPr>
-              <w:t>Main Success Scenario</w:t>
+              <w:t>Extensions (Alternative Scenario)</w:t>
             </w:r>
           </w:p>
         </w:tc>
@@ -1888,158 +2979,17 @@
             </w:pPr>
             <w:r>
               <w:rPr>
-                <w:rFonts w:eastAsia="Times New Roman" w:cs="Times New Roman"/>
-                <w:color w:val="222222"/>
-                <w:sz w:val="24"/>
-                <w:szCs w:val="24"/>
-                <w:highlight w:val="white"/>
-              </w:rPr>
-              <w:t>1.      The user starts the game</w:t>
-            </w:r>
-          </w:p>
-          <w:p>
-            <w:pPr>
-              <w:spacing w:after="0"/>
-              <w:rPr>
-                <w:sz w:val="24"/>
-                <w:szCs w:val="24"/>
-              </w:rPr>
-            </w:pPr>
-            <w:r>
-              <w:rPr>
-                <w:rFonts w:eastAsia="Times New Roman" w:cs="Times New Roman"/>
-                <w:color w:val="222222"/>
-                <w:sz w:val="24"/>
-                <w:szCs w:val="24"/>
-                <w:highlight w:val="white"/>
-              </w:rPr>
-              <w:t>2.       The game board is displayed on the screen</w:t>
-            </w:r>
-          </w:p>
-          <w:p>
-            <w:pPr>
-              <w:spacing w:after="0"/>
-              <w:rPr>
-                <w:sz w:val="24"/>
-                <w:szCs w:val="24"/>
-              </w:rPr>
-            </w:pPr>
-            <w:r>
-              <w:rPr>
-                <w:rFonts w:eastAsia="Times New Roman" w:cs="Times New Roman"/>
-                <w:color w:val="222222"/>
-                <w:sz w:val="24"/>
-                <w:szCs w:val="24"/>
-                <w:highlight w:val="white"/>
-              </w:rPr>
-              <w:t xml:space="preserve">3.       The user clicks on any </w:t>
-            </w:r>
-            <w:r>
-              <w:rPr>
-                <w:rFonts w:eastAsia="Times New Roman" w:cs="Times New Roman"/>
-                <w:color w:val="222222"/>
-                <w:sz w:val="24"/>
-                <w:szCs w:val="24"/>
-                <w:highlight w:val="white"/>
-              </w:rPr>
-              <w:t xml:space="preserve">of the 9 spaces on the board </w:t>
-            </w:r>
-          </w:p>
-          <w:p>
-            <w:pPr>
-              <w:spacing w:after="0"/>
-              <w:rPr>
-                <w:sz w:val="24"/>
-                <w:szCs w:val="24"/>
-              </w:rPr>
-            </w:pPr>
-            <w:r>
-              <w:rPr>
-                <w:rFonts w:eastAsia="Times New Roman" w:cs="Times New Roman"/>
-                <w:color w:val="222222"/>
-                <w:sz w:val="24"/>
-                <w:szCs w:val="24"/>
-                <w:highlight w:val="white"/>
-              </w:rPr>
-              <w:t>4.      The user click will display</w:t>
-            </w:r>
-            <w:r>
-              <w:rPr>
-                <w:rFonts w:eastAsia="Times New Roman" w:cs="Times New Roman"/>
-                <w:color w:val="222222"/>
-                <w:sz w:val="24"/>
-                <w:szCs w:val="24"/>
-                <w:highlight w:val="white"/>
-              </w:rPr>
-              <w:t xml:space="preserve"> either “X” or “O”</w:t>
-            </w:r>
-          </w:p>
-        </w:tc>
-      </w:tr>
-      <w:tr>
-        <w:tc>
-          <w:tcPr>
-            <w:tcW w:w="2640" w:type="dxa"/>
-            <w:tcBorders>
-              <w:left w:val="single" w:sz="8" w:space="0" w:color="000000"/>
-              <w:bottom w:val="single" w:sz="8" w:space="0" w:color="000000"/>
-              <w:right w:val="single" w:sz="8" w:space="0" w:color="000000"/>
-            </w:tcBorders>
-            <w:tcMar>
-              <w:top w:w="100" w:type="dxa"/>
-              <w:left w:w="100" w:type="dxa"/>
-              <w:bottom w:w="100" w:type="dxa"/>
-              <w:right w:w="100" w:type="dxa"/>
-            </w:tcMar>
-          </w:tcPr>
-          <w:p>
-            <w:pPr>
-              <w:spacing w:after="0"/>
-              <w:rPr>
-                <w:sz w:val="24"/>
-                <w:szCs w:val="24"/>
-              </w:rPr>
-            </w:pPr>
-            <w:r>
-              <w:rPr>
-                <w:rFonts w:eastAsia="Times New Roman" w:cs="Times New Roman"/>
-                <w:color w:val="222222"/>
-                <w:sz w:val="24"/>
-                <w:szCs w:val="24"/>
-                <w:highlight w:val="white"/>
-              </w:rPr>
-              <w:t>Extensions (Alternative Scenario)</w:t>
-            </w:r>
-          </w:p>
-        </w:tc>
-        <w:tc>
-          <w:tcPr>
-            <w:tcW w:w="6240" w:type="dxa"/>
-            <w:tcBorders>
-              <w:bottom w:val="single" w:sz="8" w:space="0" w:color="000000"/>
-              <w:right w:val="single" w:sz="8" w:space="0" w:color="000000"/>
-            </w:tcBorders>
-            <w:tcMar>
-              <w:top w:w="100" w:type="dxa"/>
-              <w:left w:w="100" w:type="dxa"/>
-              <w:bottom w:w="100" w:type="dxa"/>
-              <w:right w:w="100" w:type="dxa"/>
-            </w:tcMar>
-          </w:tcPr>
-          <w:p>
-            <w:pPr>
-              <w:spacing w:after="0"/>
-              <w:rPr>
-                <w:sz w:val="24"/>
-                <w:szCs w:val="24"/>
-              </w:rPr>
-            </w:pPr>
-            <w:r>
-              <w:rPr>
-                <w:sz w:val="24"/>
-                <w:szCs w:val="24"/>
-              </w:rPr>
-              <w:t>3.a. There is no available space on the board, so the board will be reset.</w:t>
+                <w:sz w:val="24"/>
+                <w:szCs w:val="24"/>
+              </w:rPr>
+              <w:t>3 (a). If t</w:t>
+            </w:r>
+            <w:r>
+              <w:rPr>
+                <w:sz w:val="24"/>
+                <w:szCs w:val="24"/>
+              </w:rPr>
+              <w:t>here is no available space on the board, the board will reset.</w:t>
             </w:r>
           </w:p>
         </w:tc>
@@ -2071,7 +3021,7 @@
     </w:p>
     <w:tbl>
       <w:tblPr>
-        <w:tblW w:w="8880" w:type="dxa"/>
+        <w:tblW w:w="8939" w:type="dxa"/>
         <w:tblBorders>
           <w:top w:val="nil"/>
           <w:left w:val="nil"/>
@@ -2084,13 +3034,16 @@
         <w:tblLook w:val="0600" w:firstRow="0" w:lastRow="0" w:firstColumn="0" w:lastColumn="0" w:noHBand="1" w:noVBand="1"/>
       </w:tblPr>
       <w:tblGrid>
-        <w:gridCol w:w="2640"/>
-        <w:gridCol w:w="6240"/>
+        <w:gridCol w:w="2657"/>
+        <w:gridCol w:w="6282"/>
       </w:tblGrid>
       <w:tr>
-        <w:tc>
-          <w:tcPr>
-            <w:tcW w:w="2640" w:type="dxa"/>
+        <w:trPr>
+          <w:trHeight w:val="334"/>
+        </w:trPr>
+        <w:tc>
+          <w:tcPr>
+            <w:tcW w:w="2657" w:type="dxa"/>
             <w:tcBorders>
               <w:top w:val="single" w:sz="8" w:space="0" w:color="000000"/>
               <w:left w:val="single" w:sz="8" w:space="0" w:color="000000"/>
@@ -2126,7 +3079,7 @@
         </w:tc>
         <w:tc>
           <w:tcPr>
-            <w:tcW w:w="6240" w:type="dxa"/>
+            <w:tcW w:w="6282" w:type="dxa"/>
             <w:tcBorders>
               <w:top w:val="single" w:sz="8" w:space="0" w:color="000000"/>
               <w:bottom w:val="single" w:sz="8" w:space="0" w:color="000000"/>
@@ -2161,9 +3114,12 @@
         </w:tc>
       </w:tr>
       <w:tr>
-        <w:tc>
-          <w:tcPr>
-            <w:tcW w:w="2640" w:type="dxa"/>
+        <w:trPr>
+          <w:trHeight w:val="486"/>
+        </w:trPr>
+        <w:tc>
+          <w:tcPr>
+            <w:tcW w:w="2657" w:type="dxa"/>
             <w:tcBorders>
               <w:left w:val="single" w:sz="8" w:space="0" w:color="000000"/>
               <w:bottom w:val="single" w:sz="8" w:space="0" w:color="000000"/>
@@ -2198,7 +3154,7 @@
         </w:tc>
         <w:tc>
           <w:tcPr>
-            <w:tcW w:w="6240" w:type="dxa"/>
+            <w:tcW w:w="6282" w:type="dxa"/>
             <w:tcBorders>
               <w:bottom w:val="single" w:sz="8" w:space="0" w:color="000000"/>
               <w:right w:val="single" w:sz="8" w:space="0" w:color="000000"/>
@@ -2237,9 +3193,12 @@
         </w:tc>
       </w:tr>
       <w:tr>
-        <w:tc>
-          <w:tcPr>
-            <w:tcW w:w="2640" w:type="dxa"/>
+        <w:trPr>
+          <w:trHeight w:val="334"/>
+        </w:trPr>
+        <w:tc>
+          <w:tcPr>
+            <w:tcW w:w="2657" w:type="dxa"/>
             <w:tcBorders>
               <w:left w:val="single" w:sz="8" w:space="0" w:color="000000"/>
               <w:bottom w:val="single" w:sz="8" w:space="0" w:color="000000"/>
@@ -2274,7 +3233,7 @@
         </w:tc>
         <w:tc>
           <w:tcPr>
-            <w:tcW w:w="6240" w:type="dxa"/>
+            <w:tcW w:w="6282" w:type="dxa"/>
             <w:tcBorders>
               <w:bottom w:val="single" w:sz="8" w:space="0" w:color="000000"/>
               <w:right w:val="single" w:sz="8" w:space="0" w:color="000000"/>
@@ -2297,19 +3256,24 @@
             <w:r>
               <w:rPr>
                 <w:rFonts w:eastAsia="Times New Roman" w:cs="Times New Roman"/>
-                <w:sz w:val="24"/>
-                <w:szCs w:val="24"/>
-                <w:highlight w:val="white"/>
-              </w:rPr>
-              <w:t>Player</w:t>
+                <w:color w:val="000000"/>
+                <w:sz w:val="24"/>
+                <w:szCs w:val="24"/>
+                <w:shd w:val="clear" w:color="auto" w:fill="FFFFFF"/>
+                <w:lang w:eastAsia="en-CA"/>
+              </w:rPr>
+              <w:t>Tic Tac Toe Player 1 , Player 2</w:t>
             </w:r>
           </w:p>
         </w:tc>
       </w:tr>
       <w:tr>
-        <w:tc>
-          <w:tcPr>
-            <w:tcW w:w="2640" w:type="dxa"/>
+        <w:trPr>
+          <w:trHeight w:val="638"/>
+        </w:trPr>
+        <w:tc>
+          <w:tcPr>
+            <w:tcW w:w="2657" w:type="dxa"/>
             <w:tcBorders>
               <w:left w:val="single" w:sz="8" w:space="0" w:color="000000"/>
               <w:bottom w:val="single" w:sz="8" w:space="0" w:color="000000"/>
@@ -2338,83 +3302,13 @@
                 <w:szCs w:val="24"/>
                 <w:highlight w:val="white"/>
               </w:rPr>
-              <w:t>Secondary actor</w:t>
-            </w:r>
-          </w:p>
-        </w:tc>
-        <w:tc>
-          <w:tcPr>
-            <w:tcW w:w="6240" w:type="dxa"/>
-            <w:tcBorders>
-              <w:bottom w:val="single" w:sz="8" w:space="0" w:color="000000"/>
-              <w:right w:val="single" w:sz="8" w:space="0" w:color="000000"/>
-            </w:tcBorders>
-            <w:tcMar>
-              <w:top w:w="100" w:type="dxa"/>
-              <w:left w:w="100" w:type="dxa"/>
-              <w:bottom w:w="100" w:type="dxa"/>
-              <w:right w:w="100" w:type="dxa"/>
-            </w:tcMar>
-          </w:tcPr>
-          <w:p>
-            <w:pPr>
-              <w:spacing w:after="0"/>
-              <w:rPr>
-                <w:sz w:val="24"/>
-                <w:szCs w:val="24"/>
-              </w:rPr>
-            </w:pPr>
-            <w:r>
-              <w:rPr>
-                <w:rFonts w:eastAsia="Times New Roman" w:cs="Times New Roman"/>
-                <w:sz w:val="24"/>
-                <w:szCs w:val="24"/>
-                <w:highlight w:val="white"/>
-              </w:rPr>
-              <w:t>Game Board</w:t>
-            </w:r>
-          </w:p>
-        </w:tc>
-      </w:tr>
-      <w:tr>
-        <w:tc>
-          <w:tcPr>
-            <w:tcW w:w="2640" w:type="dxa"/>
-            <w:tcBorders>
-              <w:left w:val="single" w:sz="8" w:space="0" w:color="000000"/>
-              <w:bottom w:val="single" w:sz="8" w:space="0" w:color="000000"/>
-              <w:right w:val="single" w:sz="8" w:space="0" w:color="000000"/>
-            </w:tcBorders>
-            <w:tcMar>
-              <w:top w:w="100" w:type="dxa"/>
-              <w:left w:w="100" w:type="dxa"/>
-              <w:bottom w:w="100" w:type="dxa"/>
-              <w:right w:w="100" w:type="dxa"/>
-            </w:tcMar>
-          </w:tcPr>
-          <w:p>
-            <w:pPr>
-              <w:spacing w:after="0"/>
-              <w:rPr>
-                <w:sz w:val="24"/>
-                <w:szCs w:val="24"/>
-              </w:rPr>
-            </w:pPr>
-            <w:r>
-              <w:rPr>
-                <w:rFonts w:eastAsia="Times New Roman" w:cs="Times New Roman"/>
-                <w:color w:val="222222"/>
-                <w:sz w:val="24"/>
-                <w:szCs w:val="24"/>
-                <w:highlight w:val="white"/>
-              </w:rPr>
               <w:t>Pre Conditions</w:t>
             </w:r>
           </w:p>
         </w:tc>
         <w:tc>
           <w:tcPr>
-            <w:tcW w:w="6240" w:type="dxa"/>
+            <w:tcW w:w="6282" w:type="dxa"/>
             <w:tcBorders>
               <w:bottom w:val="single" w:sz="8" w:space="0" w:color="000000"/>
               <w:right w:val="single" w:sz="8" w:space="0" w:color="000000"/>
@@ -2483,9 +3377,12 @@
         </w:tc>
       </w:tr>
       <w:tr>
-        <w:tc>
-          <w:tcPr>
-            <w:tcW w:w="2640" w:type="dxa"/>
+        <w:trPr>
+          <w:trHeight w:val="654"/>
+        </w:trPr>
+        <w:tc>
+          <w:tcPr>
+            <w:tcW w:w="2657" w:type="dxa"/>
             <w:tcBorders>
               <w:left w:val="single" w:sz="8" w:space="0" w:color="000000"/>
               <w:bottom w:val="single" w:sz="8" w:space="0" w:color="000000"/>
@@ -2520,7 +3417,7 @@
         </w:tc>
         <w:tc>
           <w:tcPr>
-            <w:tcW w:w="6240" w:type="dxa"/>
+            <w:tcW w:w="6282" w:type="dxa"/>
             <w:tcBorders>
               <w:bottom w:val="single" w:sz="8" w:space="0" w:color="000000"/>
               <w:right w:val="single" w:sz="8" w:space="0" w:color="000000"/>
@@ -2554,9 +3451,12 @@
         </w:tc>
       </w:tr>
       <w:tr>
-        <w:tc>
-          <w:tcPr>
-            <w:tcW w:w="2640" w:type="dxa"/>
+        <w:trPr>
+          <w:trHeight w:val="638"/>
+        </w:trPr>
+        <w:tc>
+          <w:tcPr>
+            <w:tcW w:w="2657" w:type="dxa"/>
             <w:tcBorders>
               <w:left w:val="single" w:sz="8" w:space="0" w:color="000000"/>
               <w:bottom w:val="single" w:sz="8" w:space="0" w:color="000000"/>
@@ -2591,7 +3491,7 @@
         </w:tc>
         <w:tc>
           <w:tcPr>
-            <w:tcW w:w="6240" w:type="dxa"/>
+            <w:tcW w:w="6282" w:type="dxa"/>
             <w:tcBorders>
               <w:bottom w:val="single" w:sz="8" w:space="0" w:color="000000"/>
               <w:right w:val="single" w:sz="8" w:space="0" w:color="000000"/>
@@ -2651,6 +3551,119 @@
           </w:p>
         </w:tc>
       </w:tr>
+      <w:tr>
+        <w:trPr>
+          <w:trHeight w:val="638"/>
+        </w:trPr>
+        <w:tc>
+          <w:tcPr>
+            <w:tcW w:w="2657" w:type="dxa"/>
+            <w:tcBorders>
+              <w:left w:val="single" w:sz="8" w:space="0" w:color="000000"/>
+              <w:bottom w:val="single" w:sz="8" w:space="0" w:color="000000"/>
+              <w:right w:val="single" w:sz="8" w:space="0" w:color="000000"/>
+            </w:tcBorders>
+            <w:tcMar>
+              <w:top w:w="100" w:type="dxa"/>
+              <w:left w:w="100" w:type="dxa"/>
+              <w:bottom w:w="100" w:type="dxa"/>
+              <w:right w:w="100" w:type="dxa"/>
+            </w:tcMar>
+          </w:tcPr>
+          <w:p>
+            <w:pPr>
+              <w:spacing w:after="0"/>
+              <w:rPr>
+                <w:sz w:val="24"/>
+                <w:szCs w:val="24"/>
+              </w:rPr>
+            </w:pPr>
+            <w:r>
+              <w:rPr>
+                <w:rFonts w:eastAsia="Times New Roman" w:cs="Times New Roman"/>
+                <w:color w:val="222222"/>
+                <w:sz w:val="24"/>
+                <w:szCs w:val="24"/>
+                <w:highlight w:val="white"/>
+              </w:rPr>
+              <w:t>Extensions (Alternative Scenario)</w:t>
+            </w:r>
+          </w:p>
+        </w:tc>
+        <w:tc>
+          <w:tcPr>
+            <w:tcW w:w="6282" w:type="dxa"/>
+            <w:tcBorders>
+              <w:bottom w:val="single" w:sz="8" w:space="0" w:color="000000"/>
+              <w:right w:val="single" w:sz="8" w:space="0" w:color="000000"/>
+            </w:tcBorders>
+            <w:tcMar>
+              <w:top w:w="100" w:type="dxa"/>
+              <w:left w:w="100" w:type="dxa"/>
+              <w:bottom w:w="100" w:type="dxa"/>
+              <w:right w:w="100" w:type="dxa"/>
+            </w:tcMar>
+          </w:tcPr>
+          <w:p>
+            <w:pPr>
+              <w:spacing w:after="0"/>
+              <w:rPr>
+                <w:sz w:val="24"/>
+                <w:szCs w:val="24"/>
+              </w:rPr>
+            </w:pPr>
+            <w:r>
+              <w:rPr>
+                <w:sz w:val="24"/>
+                <w:szCs w:val="24"/>
+              </w:rPr>
+              <w:t xml:space="preserve">2 (a). </w:t>
+            </w:r>
+            <w:r>
+              <w:rPr>
+                <w:sz w:val="24"/>
+                <w:szCs w:val="24"/>
+              </w:rPr>
+              <w:t>If t</w:t>
+            </w:r>
+            <w:r>
+              <w:rPr>
+                <w:sz w:val="24"/>
+                <w:szCs w:val="24"/>
+              </w:rPr>
+              <w:t xml:space="preserve">here is </w:t>
+            </w:r>
+            <w:r>
+              <w:rPr>
+                <w:sz w:val="24"/>
+                <w:szCs w:val="24"/>
+              </w:rPr>
+              <w:t xml:space="preserve">any error while </w:t>
+            </w:r>
+            <w:r>
+              <w:rPr>
+                <w:sz w:val="24"/>
+                <w:szCs w:val="24"/>
+              </w:rPr>
+              <w:t>reset</w:t>
+            </w:r>
+            <w:r>
+              <w:rPr>
+                <w:sz w:val="24"/>
+                <w:szCs w:val="24"/>
+              </w:rPr>
+              <w:t xml:space="preserve">, </w:t>
+            </w:r>
+            <w:r>
+              <w:rPr>
+                <w:sz w:val="24"/>
+                <w:szCs w:val="24"/>
+              </w:rPr>
+              <w:t>then system will display appropriate message to the player</w:t>
+            </w:r>
+          </w:p>
+        </w:tc>
+      </w:tr>
     </w:tbl>
     <w:p>
       <w:pPr>
@@ -2683,7 +3696,6 @@
           <w:b/>
           <w:u w:val="single"/>
         </w:rPr>
-        <w:lastRenderedPageBreak/>
         <w:t>Deliverable 2</w:t>
       </w:r>
     </w:p>
@@ -2870,6 +3882,7 @@
           <w:sz w:val="24"/>
           <w:szCs w:val="24"/>
         </w:rPr>
+        <w:lastRenderedPageBreak/>
         <w:t>Non Functional Requirements</w:t>
       </w:r>
     </w:p>
@@ -2965,7 +3978,23 @@
           <w:sz w:val="24"/>
           <w:szCs w:val="24"/>
         </w:rPr>
-        <w:t xml:space="preserve">: Tic tac toe can support all the future advancements keeping all the previous functionality. </w:t>
+        <w:t>: T</w:t>
+      </w:r>
+      <w:r>
+        <w:rPr>
+          <w:rFonts w:asciiTheme="minorHAnsi" w:hAnsiTheme="minorHAnsi"/>
+          <w:sz w:val="24"/>
+          <w:szCs w:val="24"/>
+        </w:rPr>
+        <w:t>ic Tac T</w:t>
+      </w:r>
+      <w:r>
+        <w:rPr>
+          <w:rFonts w:asciiTheme="minorHAnsi" w:hAnsiTheme="minorHAnsi"/>
+          <w:sz w:val="24"/>
+          <w:szCs w:val="24"/>
+        </w:rPr>
+        <w:t xml:space="preserve">oe can support all the future advancements keeping all the previous functionality. </w:t>
       </w:r>
     </w:p>
     <w:p>
@@ -2997,7 +4026,23 @@
           <w:sz w:val="24"/>
           <w:szCs w:val="24"/>
         </w:rPr>
-        <w:t>: As no major functionality is involved therefore it is easy to test.</w:t>
+        <w:t>: As no major functionality is involved therefore</w:t>
+      </w:r>
+      <w:r>
+        <w:rPr>
+          <w:rFonts w:asciiTheme="minorHAnsi" w:hAnsiTheme="minorHAnsi"/>
+          <w:sz w:val="24"/>
+          <w:szCs w:val="24"/>
+        </w:rPr>
+        <w:t>,</w:t>
+      </w:r>
+      <w:r>
+        <w:rPr>
+          <w:rFonts w:asciiTheme="minorHAnsi" w:hAnsiTheme="minorHAnsi"/>
+          <w:sz w:val="24"/>
+          <w:szCs w:val="24"/>
+        </w:rPr>
+        <w:t xml:space="preserve"> it is easy to test.</w:t>
       </w:r>
     </w:p>
     <w:p>
@@ -3050,6 +4095,8 @@
         <w:t>Use Case Diagram</w:t>
       </w:r>
     </w:p>
+    <w:p/>
+    <w:p/>
     <w:p>
       <w:pPr>
         <w:pStyle w:val="Heading2"/>
@@ -3092,8 +4139,8 @@
         <w:tblLook w:val="04A0" w:firstRow="1" w:lastRow="0" w:firstColumn="1" w:lastColumn="0" w:noHBand="0" w:noVBand="1"/>
       </w:tblPr>
       <w:tblGrid>
-        <w:gridCol w:w="3075"/>
-        <w:gridCol w:w="6495"/>
+        <w:gridCol w:w="3085"/>
+        <w:gridCol w:w="6485"/>
       </w:tblGrid>
       <w:tr>
         <w:tc>
@@ -3172,7 +4219,7 @@
                 <w:shd w:val="clear" w:color="auto" w:fill="FFFFFF"/>
                 <w:lang w:eastAsia="en-CA"/>
               </w:rPr>
-              <w:t>UC1</w:t>
+              <w:t>UC4</w:t>
             </w:r>
           </w:p>
         </w:tc>
@@ -3418,7 +4465,73 @@
                 <w:shd w:val="clear" w:color="auto" w:fill="FFFFFF"/>
                 <w:lang w:eastAsia="en-CA"/>
               </w:rPr>
-              <w:t>The game should be installed in the mobile phone.</w:t>
+              <w:t xml:space="preserve">The game </w:t>
+            </w:r>
+            <w:r>
+              <w:rPr>
+                <w:rFonts w:eastAsia="Times New Roman" w:cs="Times New Roman"/>
+                <w:color w:val="222222"/>
+                <w:sz w:val="24"/>
+                <w:szCs w:val="24"/>
+                <w:shd w:val="clear" w:color="auto" w:fill="FFFFFF"/>
+                <w:lang w:eastAsia="en-CA"/>
+              </w:rPr>
+              <w:t>has to</w:t>
+            </w:r>
+            <w:r>
+              <w:rPr>
+                <w:rFonts w:eastAsia="Times New Roman" w:cs="Times New Roman"/>
+                <w:color w:val="222222"/>
+                <w:sz w:val="24"/>
+                <w:szCs w:val="24"/>
+                <w:shd w:val="clear" w:color="auto" w:fill="FFFFFF"/>
+                <w:lang w:eastAsia="en-CA"/>
+              </w:rPr>
+              <w:t xml:space="preserve"> be installed in the </w:t>
+            </w:r>
+            <w:r>
+              <w:rPr>
+                <w:rFonts w:eastAsia="Times New Roman" w:cs="Times New Roman"/>
+                <w:color w:val="222222"/>
+                <w:sz w:val="24"/>
+                <w:szCs w:val="24"/>
+                <w:shd w:val="clear" w:color="auto" w:fill="FFFFFF"/>
+                <w:lang w:eastAsia="en-CA"/>
+              </w:rPr>
+              <w:t>Android</w:t>
+            </w:r>
+            <w:r>
+              <w:rPr>
+                <w:rFonts w:eastAsia="Times New Roman" w:cs="Times New Roman"/>
+                <w:color w:val="222222"/>
+                <w:sz w:val="24"/>
+                <w:szCs w:val="24"/>
+                <w:shd w:val="clear" w:color="auto" w:fill="FFFFFF"/>
+                <w:lang w:eastAsia="en-CA"/>
+              </w:rPr>
+              <w:t xml:space="preserve"> </w:t>
+            </w:r>
+            <w:r>
+              <w:rPr>
+                <w:rFonts w:eastAsia="Times New Roman" w:cs="Times New Roman"/>
+                <w:color w:val="222222"/>
+                <w:sz w:val="24"/>
+                <w:szCs w:val="24"/>
+                <w:shd w:val="clear" w:color="auto" w:fill="FFFFFF"/>
+                <w:lang w:eastAsia="en-CA"/>
+              </w:rPr>
+              <w:t>mobile</w:t>
+            </w:r>
+            <w:r>
+              <w:rPr>
+                <w:rFonts w:eastAsia="Times New Roman" w:cs="Times New Roman"/>
+                <w:color w:val="222222"/>
+                <w:sz w:val="24"/>
+                <w:szCs w:val="24"/>
+                <w:shd w:val="clear" w:color="auto" w:fill="FFFFFF"/>
+                <w:lang w:eastAsia="en-CA"/>
+              </w:rPr>
+              <w:t>.</w:t>
             </w:r>
           </w:p>
         </w:tc>
@@ -3498,7 +4611,25 @@
                 <w:szCs w:val="24"/>
                 <w:lang w:eastAsia="en-CA"/>
               </w:rPr>
-              <w:t>The game runs successfully.</w:t>
+              <w:t xml:space="preserve">The game </w:t>
+            </w:r>
+            <w:r>
+              <w:rPr>
+                <w:rFonts w:eastAsia="Times New Roman" w:cs="Times New Roman"/>
+                <w:sz w:val="24"/>
+                <w:szCs w:val="24"/>
+                <w:lang w:eastAsia="en-CA"/>
+              </w:rPr>
+              <w:t>should run</w:t>
+            </w:r>
+            <w:r>
+              <w:rPr>
+                <w:rFonts w:eastAsia="Times New Roman" w:cs="Times New Roman"/>
+                <w:sz w:val="24"/>
+                <w:szCs w:val="24"/>
+                <w:lang w:eastAsia="en-CA"/>
+              </w:rPr>
+              <w:t xml:space="preserve"> successfully.</w:t>
             </w:r>
           </w:p>
         </w:tc>
@@ -3582,7 +4713,29 @@
                 <w:shd w:val="clear" w:color="auto" w:fill="FFFFFF"/>
                 <w:lang w:eastAsia="en-CA"/>
               </w:rPr>
-              <w:t>1.   The user clicks anywhere on the square board.</w:t>
+              <w:t xml:space="preserve">1.  </w:t>
+            </w:r>
+            <w:r>
+              <w:rPr>
+                <w:rFonts w:eastAsia="Times New Roman" w:cs="Times New Roman"/>
+                <w:color w:val="222222"/>
+                <w:sz w:val="24"/>
+                <w:szCs w:val="24"/>
+                <w:shd w:val="clear" w:color="auto" w:fill="FFFFFF"/>
+                <w:lang w:eastAsia="en-CA"/>
+              </w:rPr>
+              <w:t>User</w:t>
+            </w:r>
+            <w:r>
+              <w:rPr>
+                <w:rFonts w:eastAsia="Times New Roman" w:cs="Times New Roman"/>
+                <w:color w:val="222222"/>
+                <w:sz w:val="24"/>
+                <w:szCs w:val="24"/>
+                <w:shd w:val="clear" w:color="auto" w:fill="FFFFFF"/>
+                <w:lang w:eastAsia="en-CA"/>
+              </w:rPr>
+              <w:t xml:space="preserve"> starts the game</w:t>
             </w:r>
           </w:p>
           <w:p>
@@ -3606,8 +4759,40 @@
                 <w:shd w:val="clear" w:color="auto" w:fill="FFFFFF"/>
                 <w:lang w:eastAsia="en-CA"/>
               </w:rPr>
-              <w:lastRenderedPageBreak/>
-              <w:t>2.   ‘X’ will be displaced for the first move of the first player and ‘O’ for the second player.</w:t>
+              <w:t>2. U</w:t>
+            </w:r>
+            <w:r>
+              <w:rPr>
+                <w:rFonts w:eastAsia="Times New Roman" w:cs="Times New Roman"/>
+                <w:color w:val="222222"/>
+                <w:sz w:val="24"/>
+                <w:szCs w:val="24"/>
+                <w:shd w:val="clear" w:color="auto" w:fill="FFFFFF"/>
+                <w:lang w:eastAsia="en-CA"/>
+              </w:rPr>
+              <w:t xml:space="preserve">ser clicks anywhere on the </w:t>
+            </w:r>
+            <w:r>
+              <w:rPr>
+                <w:rFonts w:eastAsia="Times New Roman" w:cs="Times New Roman"/>
+                <w:color w:val="222222"/>
+                <w:sz w:val="24"/>
+                <w:szCs w:val="24"/>
+                <w:shd w:val="clear" w:color="auto" w:fill="FFFFFF"/>
+                <w:lang w:eastAsia="en-CA"/>
+              </w:rPr>
+              <w:t>game</w:t>
+            </w:r>
+            <w:r>
+              <w:rPr>
+                <w:rFonts w:eastAsia="Times New Roman" w:cs="Times New Roman"/>
+                <w:color w:val="222222"/>
+                <w:sz w:val="24"/>
+                <w:szCs w:val="24"/>
+                <w:shd w:val="clear" w:color="auto" w:fill="FFFFFF"/>
+                <w:lang w:eastAsia="en-CA"/>
+              </w:rPr>
+              <w:t xml:space="preserve"> board.</w:t>
             </w:r>
           </w:p>
           <w:p>
@@ -3631,7 +4816,53 @@
                 <w:shd w:val="clear" w:color="auto" w:fill="FFFFFF"/>
                 <w:lang w:eastAsia="en-CA"/>
               </w:rPr>
-              <w:t>3. Then, the moves will be displaced alternatively.</w:t>
+              <w:t xml:space="preserve">3.  </w:t>
+            </w:r>
+            <w:r>
+              <w:rPr>
+                <w:rFonts w:eastAsia="Times New Roman" w:cs="Times New Roman"/>
+                <w:color w:val="222222"/>
+                <w:sz w:val="24"/>
+                <w:szCs w:val="24"/>
+                <w:shd w:val="clear" w:color="auto" w:fill="FFFFFF"/>
+                <w:lang w:eastAsia="en-CA"/>
+              </w:rPr>
+              <w:t>‘X’ will be displaced for the first move and ‘O’ for the second player.</w:t>
+            </w:r>
+          </w:p>
+          <w:p>
+            <w:pPr>
+              <w:spacing w:after="0" w:line="240" w:lineRule="auto"/>
+              <w:rPr>
+                <w:rFonts w:eastAsia="Times New Roman" w:cs="Times New Roman"/>
+                <w:color w:val="222222"/>
+                <w:sz w:val="24"/>
+                <w:szCs w:val="24"/>
+                <w:shd w:val="clear" w:color="auto" w:fill="FFFFFF"/>
+                <w:lang w:eastAsia="en-CA"/>
+              </w:rPr>
+            </w:pPr>
+            <w:r>
+              <w:rPr>
+                <w:rFonts w:eastAsia="Times New Roman" w:cs="Times New Roman"/>
+                <w:color w:val="222222"/>
+                <w:sz w:val="24"/>
+                <w:szCs w:val="24"/>
+                <w:shd w:val="clear" w:color="auto" w:fill="FFFFFF"/>
+                <w:lang w:eastAsia="en-CA"/>
+              </w:rPr>
+              <w:t>4. T</w:t>
+            </w:r>
+            <w:r>
+              <w:rPr>
+                <w:rFonts w:eastAsia="Times New Roman" w:cs="Times New Roman"/>
+                <w:color w:val="222222"/>
+                <w:sz w:val="24"/>
+                <w:szCs w:val="24"/>
+                <w:shd w:val="clear" w:color="auto" w:fill="FFFFFF"/>
+                <w:lang w:eastAsia="en-CA"/>
+              </w:rPr>
+              <w:t>he moves will be displaced alternatively.</w:t>
             </w:r>
           </w:p>
           <w:p>
@@ -3684,7 +4915,6 @@
                 <w:shd w:val="clear" w:color="auto" w:fill="FFFFFF"/>
                 <w:lang w:eastAsia="en-CA"/>
               </w:rPr>
-              <w:lastRenderedPageBreak/>
               <w:t>Extensions (Alternative Scenario)</w:t>
             </w:r>
           </w:p>
@@ -3727,12 +4957,141 @@
                 <w:shd w:val="clear" w:color="auto" w:fill="FFFFFF"/>
                 <w:lang w:eastAsia="en-CA"/>
               </w:rPr>
-              <w:t>1a. The user makes a wrong move.</w:t>
-            </w:r>
+              <w:t>1</w:t>
+            </w:r>
+            <w:r>
+              <w:rPr>
+                <w:rFonts w:eastAsia="Times New Roman" w:cs="Times New Roman"/>
+                <w:color w:val="222222"/>
+                <w:sz w:val="24"/>
+                <w:szCs w:val="24"/>
+                <w:shd w:val="clear" w:color="auto" w:fill="FFFFFF"/>
+                <w:lang w:eastAsia="en-CA"/>
+              </w:rPr>
+              <w:t xml:space="preserve"> (</w:t>
+            </w:r>
+            <w:r>
+              <w:rPr>
+                <w:rFonts w:eastAsia="Times New Roman" w:cs="Times New Roman"/>
+                <w:color w:val="222222"/>
+                <w:sz w:val="24"/>
+                <w:szCs w:val="24"/>
+                <w:shd w:val="clear" w:color="auto" w:fill="FFFFFF"/>
+                <w:lang w:eastAsia="en-CA"/>
+              </w:rPr>
+              <w:t>a</w:t>
+            </w:r>
+            <w:r>
+              <w:rPr>
+                <w:rFonts w:eastAsia="Times New Roman" w:cs="Times New Roman"/>
+                <w:color w:val="222222"/>
+                <w:sz w:val="24"/>
+                <w:szCs w:val="24"/>
+                <w:shd w:val="clear" w:color="auto" w:fill="FFFFFF"/>
+                <w:lang w:eastAsia="en-CA"/>
+              </w:rPr>
+              <w:t>). If t</w:t>
+            </w:r>
+            <w:r>
+              <w:rPr>
+                <w:rFonts w:eastAsia="Times New Roman" w:cs="Times New Roman"/>
+                <w:color w:val="222222"/>
+                <w:sz w:val="24"/>
+                <w:szCs w:val="24"/>
+                <w:shd w:val="clear" w:color="auto" w:fill="FFFFFF"/>
+                <w:lang w:eastAsia="en-CA"/>
+              </w:rPr>
+              <w:t xml:space="preserve">he </w:t>
+            </w:r>
+            <w:r>
+              <w:rPr>
+                <w:rFonts w:eastAsia="Times New Roman" w:cs="Times New Roman"/>
+                <w:color w:val="222222"/>
+                <w:sz w:val="24"/>
+                <w:szCs w:val="24"/>
+                <w:shd w:val="clear" w:color="auto" w:fill="FFFFFF"/>
+                <w:lang w:eastAsia="en-CA"/>
+              </w:rPr>
+              <w:t>system crash or freezes then appropriate error message should be displayed</w:t>
+            </w:r>
+            <w:r>
+              <w:rPr>
+                <w:rFonts w:eastAsia="Times New Roman" w:cs="Times New Roman"/>
+                <w:color w:val="222222"/>
+                <w:sz w:val="24"/>
+                <w:szCs w:val="24"/>
+                <w:shd w:val="clear" w:color="auto" w:fill="FFFFFF"/>
+                <w:lang w:eastAsia="en-CA"/>
+              </w:rPr>
+              <w:t>.</w:t>
+            </w:r>
+          </w:p>
+          <w:p>
+            <w:pPr>
+              <w:spacing w:after="0" w:line="240" w:lineRule="auto"/>
+              <w:rPr>
+                <w:rFonts w:eastAsia="Times New Roman" w:cs="Times New Roman"/>
+                <w:color w:val="222222"/>
+                <w:sz w:val="24"/>
+                <w:szCs w:val="24"/>
+                <w:shd w:val="clear" w:color="auto" w:fill="FFFFFF"/>
+                <w:lang w:eastAsia="en-CA"/>
+              </w:rPr>
+            </w:pPr>
           </w:p>
         </w:tc>
       </w:tr>
     </w:tbl>
+    <w:p>
+      <w:pPr>
+        <w:rPr>
+          <w:rFonts w:cs="Times New Roman"/>
+          <w:b/>
+          <w:sz w:val="24"/>
+          <w:szCs w:val="24"/>
+        </w:rPr>
+      </w:pPr>
+    </w:p>
+    <w:p>
+      <w:pPr>
+        <w:rPr>
+          <w:rFonts w:cs="Times New Roman"/>
+          <w:b/>
+          <w:sz w:val="24"/>
+          <w:szCs w:val="24"/>
+        </w:rPr>
+      </w:pPr>
+    </w:p>
+    <w:p>
+      <w:pPr>
+        <w:rPr>
+          <w:rFonts w:cs="Times New Roman"/>
+          <w:b/>
+          <w:sz w:val="24"/>
+          <w:szCs w:val="24"/>
+        </w:rPr>
+      </w:pPr>
+    </w:p>
+    <w:p>
+      <w:pPr>
+        <w:rPr>
+          <w:rFonts w:cs="Times New Roman"/>
+          <w:b/>
+          <w:sz w:val="24"/>
+          <w:szCs w:val="24"/>
+        </w:rPr>
+      </w:pPr>
+    </w:p>
+    <w:p>
+      <w:pPr>
+        <w:rPr>
+          <w:rFonts w:cs="Times New Roman"/>
+          <w:b/>
+          <w:sz w:val="24"/>
+          <w:szCs w:val="24"/>
+        </w:rPr>
+      </w:pPr>
+    </w:p>
     <w:p>
       <w:pPr>
         <w:rPr>
@@ -3755,8 +5114,8 @@
         <w:tblLook w:val="04A0" w:firstRow="1" w:lastRow="0" w:firstColumn="1" w:lastColumn="0" w:noHBand="0" w:noVBand="1"/>
       </w:tblPr>
       <w:tblGrid>
-        <w:gridCol w:w="3595"/>
-        <w:gridCol w:w="5975"/>
+        <w:gridCol w:w="2856"/>
+        <w:gridCol w:w="6714"/>
       </w:tblGrid>
       <w:tr>
         <w:tc>
@@ -3835,7 +5194,7 @@
                 <w:shd w:val="clear" w:color="auto" w:fill="FFFFFF"/>
                 <w:lang w:eastAsia="en-CA"/>
               </w:rPr>
-              <w:t>UC2</w:t>
+              <w:t>UC5</w:t>
             </w:r>
           </w:p>
         </w:tc>
@@ -4064,6 +5423,11 @@
           </w:tcPr>
           <w:p>
             <w:pPr>
+              <w:pStyle w:val="ListParagraph"/>
+              <w:numPr>
+                <w:ilvl w:val="0"/>
+                <w:numId w:val="12"/>
+              </w:numPr>
               <w:spacing w:after="0" w:line="240" w:lineRule="auto"/>
               <w:rPr>
                 <w:rFonts w:eastAsia="Times New Roman" w:cs="Times New Roman"/>
@@ -4081,7 +5445,56 @@
                 <w:shd w:val="clear" w:color="auto" w:fill="FFFFFF"/>
                 <w:lang w:eastAsia="en-CA"/>
               </w:rPr>
-              <w:t xml:space="preserve"> Game starts successfully.</w:t>
+              <w:t xml:space="preserve">Game </w:t>
+            </w:r>
+            <w:r>
+              <w:rPr>
+                <w:rFonts w:eastAsia="Times New Roman" w:cs="Times New Roman"/>
+                <w:color w:val="222222"/>
+                <w:sz w:val="24"/>
+                <w:szCs w:val="24"/>
+                <w:shd w:val="clear" w:color="auto" w:fill="FFFFFF"/>
+                <w:lang w:eastAsia="en-CA"/>
+              </w:rPr>
+              <w:t>should start</w:t>
+            </w:r>
+            <w:r>
+              <w:rPr>
+                <w:rFonts w:eastAsia="Times New Roman" w:cs="Times New Roman"/>
+                <w:color w:val="222222"/>
+                <w:sz w:val="24"/>
+                <w:szCs w:val="24"/>
+                <w:shd w:val="clear" w:color="auto" w:fill="FFFFFF"/>
+                <w:lang w:eastAsia="en-CA"/>
+              </w:rPr>
+              <w:t xml:space="preserve"> successfully.</w:t>
+            </w:r>
+          </w:p>
+          <w:p>
+            <w:pPr>
+              <w:pStyle w:val="ListParagraph"/>
+              <w:numPr>
+                <w:ilvl w:val="0"/>
+                <w:numId w:val="12"/>
+              </w:numPr>
+              <w:spacing w:after="0" w:line="240" w:lineRule="auto"/>
+              <w:rPr>
+                <w:rFonts w:eastAsia="Times New Roman" w:cs="Times New Roman"/>
+                <w:sz w:val="24"/>
+                <w:szCs w:val="24"/>
+                <w:lang w:eastAsia="en-CA"/>
+              </w:rPr>
+            </w:pPr>
+            <w:r>
+              <w:rPr>
+                <w:rFonts w:eastAsia="Times New Roman" w:cs="Times New Roman"/>
+                <w:color w:val="222222"/>
+                <w:sz w:val="24"/>
+                <w:szCs w:val="24"/>
+                <w:shd w:val="clear" w:color="auto" w:fill="FFFFFF"/>
+                <w:lang w:eastAsia="en-CA"/>
+              </w:rPr>
+              <w:t>Game board should be displayed clearly</w:t>
             </w:r>
           </w:p>
         </w:tc>
@@ -4161,7 +5574,7 @@
                 <w:szCs w:val="24"/>
                 <w:lang w:eastAsia="en-CA"/>
               </w:rPr>
-              <w:t>Exit successfully and display clear game board.</w:t>
+              <w:t>Game board should exit successfully</w:t>
             </w:r>
           </w:p>
         </w:tc>
@@ -4245,7 +5658,29 @@
                 <w:shd w:val="clear" w:color="auto" w:fill="FFFFFF"/>
                 <w:lang w:eastAsia="en-CA"/>
               </w:rPr>
-              <w:t>1.  Player 1 and player 2 play the game against each other.</w:t>
+              <w:t xml:space="preserve">1.  </w:t>
+            </w:r>
+            <w:r>
+              <w:rPr>
+                <w:rFonts w:eastAsia="Times New Roman" w:cs="Times New Roman"/>
+                <w:color w:val="222222"/>
+                <w:sz w:val="24"/>
+                <w:szCs w:val="24"/>
+                <w:shd w:val="clear" w:color="auto" w:fill="FFFFFF"/>
+                <w:lang w:eastAsia="en-CA"/>
+              </w:rPr>
+              <w:t>User</w:t>
+            </w:r>
+            <w:r>
+              <w:rPr>
+                <w:rFonts w:eastAsia="Times New Roman" w:cs="Times New Roman"/>
+                <w:color w:val="222222"/>
+                <w:sz w:val="24"/>
+                <w:szCs w:val="24"/>
+                <w:shd w:val="clear" w:color="auto" w:fill="FFFFFF"/>
+                <w:lang w:eastAsia="en-CA"/>
+              </w:rPr>
+              <w:t xml:space="preserve"> starts the game</w:t>
             </w:r>
           </w:p>
           <w:p>
@@ -4269,7 +5704,18 @@
                 <w:shd w:val="clear" w:color="auto" w:fill="FFFFFF"/>
                 <w:lang w:eastAsia="en-CA"/>
               </w:rPr>
-              <w:t>2. When one player wins the game or game draws then</w:t>
+              <w:t xml:space="preserve">2.  </w:t>
+            </w:r>
+            <w:r>
+              <w:rPr>
+                <w:rFonts w:eastAsia="Times New Roman" w:cs="Times New Roman"/>
+                <w:color w:val="222222"/>
+                <w:sz w:val="24"/>
+                <w:szCs w:val="24"/>
+                <w:shd w:val="clear" w:color="auto" w:fill="FFFFFF"/>
+                <w:lang w:eastAsia="en-CA"/>
+              </w:rPr>
+              <w:t>Player 1 and player 2 play the game against each other.</w:t>
             </w:r>
           </w:p>
           <w:p>
@@ -4293,7 +5739,84 @@
                 <w:shd w:val="clear" w:color="auto" w:fill="FFFFFF"/>
                 <w:lang w:eastAsia="en-CA"/>
               </w:rPr>
-              <w:t>the system display exitand start a new game option.</w:t>
+              <w:t>3</w:t>
+            </w:r>
+            <w:r>
+              <w:rPr>
+                <w:rFonts w:eastAsia="Times New Roman" w:cs="Times New Roman"/>
+                <w:color w:val="222222"/>
+                <w:sz w:val="24"/>
+                <w:szCs w:val="24"/>
+                <w:shd w:val="clear" w:color="auto" w:fill="FFFFFF"/>
+                <w:lang w:eastAsia="en-CA"/>
+              </w:rPr>
+              <w:t xml:space="preserve">. </w:t>
+            </w:r>
+            <w:r>
+              <w:rPr>
+                <w:rFonts w:eastAsia="Times New Roman" w:cs="Times New Roman"/>
+                <w:color w:val="222222"/>
+                <w:sz w:val="24"/>
+                <w:szCs w:val="24"/>
+                <w:shd w:val="clear" w:color="auto" w:fill="FFFFFF"/>
+                <w:lang w:eastAsia="en-CA"/>
+              </w:rPr>
+              <w:t xml:space="preserve"> </w:t>
+            </w:r>
+            <w:r>
+              <w:rPr>
+                <w:rFonts w:eastAsia="Times New Roman" w:cs="Times New Roman"/>
+                <w:color w:val="222222"/>
+                <w:sz w:val="24"/>
+                <w:szCs w:val="24"/>
+                <w:shd w:val="clear" w:color="auto" w:fill="FFFFFF"/>
+                <w:lang w:eastAsia="en-CA"/>
+              </w:rPr>
+              <w:t>When one player wins the game or game draws then</w:t>
+            </w:r>
+            <w:r>
+              <w:rPr>
+                <w:rFonts w:eastAsia="Times New Roman" w:cs="Times New Roman"/>
+                <w:color w:val="222222"/>
+                <w:sz w:val="24"/>
+                <w:szCs w:val="24"/>
+                <w:shd w:val="clear" w:color="auto" w:fill="FFFFFF"/>
+                <w:lang w:eastAsia="en-CA"/>
+              </w:rPr>
+              <w:t xml:space="preserve"> </w:t>
+            </w:r>
+            <w:r>
+              <w:rPr>
+                <w:rFonts w:eastAsia="Times New Roman" w:cs="Times New Roman"/>
+                <w:color w:val="222222"/>
+                <w:sz w:val="24"/>
+                <w:szCs w:val="24"/>
+                <w:shd w:val="clear" w:color="auto" w:fill="FFFFFF"/>
+                <w:lang w:eastAsia="en-CA"/>
+              </w:rPr>
+              <w:t xml:space="preserve">the system display </w:t>
+            </w:r>
+            <w:r>
+              <w:rPr>
+                <w:rFonts w:eastAsia="Times New Roman" w:cs="Times New Roman"/>
+                <w:color w:val="222222"/>
+                <w:sz w:val="24"/>
+                <w:szCs w:val="24"/>
+                <w:shd w:val="clear" w:color="auto" w:fill="FFFFFF"/>
+                <w:lang w:eastAsia="en-CA"/>
+              </w:rPr>
+              <w:t>exit and</w:t>
+            </w:r>
+            <w:r>
+              <w:rPr>
+                <w:rFonts w:eastAsia="Times New Roman" w:cs="Times New Roman"/>
+                <w:color w:val="222222"/>
+                <w:sz w:val="24"/>
+                <w:szCs w:val="24"/>
+                <w:shd w:val="clear" w:color="auto" w:fill="FFFFFF"/>
+                <w:lang w:eastAsia="en-CA"/>
+              </w:rPr>
+              <w:t xml:space="preserve"> start a new game option.</w:t>
             </w:r>
           </w:p>
           <w:p>
@@ -4317,7 +5840,18 @@
                 <w:shd w:val="clear" w:color="auto" w:fill="FFFFFF"/>
                 <w:lang w:eastAsia="en-CA"/>
               </w:rPr>
-              <w:t>3. The player chooses to exit the game by clicking exit button.</w:t>
+              <w:t>4</w:t>
+            </w:r>
+            <w:r>
+              <w:rPr>
+                <w:rFonts w:eastAsia="Times New Roman" w:cs="Times New Roman"/>
+                <w:color w:val="222222"/>
+                <w:sz w:val="24"/>
+                <w:szCs w:val="24"/>
+                <w:shd w:val="clear" w:color="auto" w:fill="FFFFFF"/>
+                <w:lang w:eastAsia="en-CA"/>
+              </w:rPr>
+              <w:t>. The player chooses to exit the game by clicking exit button.</w:t>
             </w:r>
           </w:p>
           <w:p>
@@ -4341,7 +5875,18 @@
                 <w:shd w:val="clear" w:color="auto" w:fill="FFFFFF"/>
                 <w:lang w:eastAsia="en-CA"/>
               </w:rPr>
-              <w:t>4. System clears the game board.</w:t>
+              <w:t>5</w:t>
+            </w:r>
+            <w:r>
+              <w:rPr>
+                <w:rFonts w:eastAsia="Times New Roman" w:cs="Times New Roman"/>
+                <w:color w:val="222222"/>
+                <w:sz w:val="24"/>
+                <w:szCs w:val="24"/>
+                <w:shd w:val="clear" w:color="auto" w:fill="FFFFFF"/>
+                <w:lang w:eastAsia="en-CA"/>
+              </w:rPr>
+              <w:t>. System clears the game board.</w:t>
             </w:r>
           </w:p>
           <w:p>
@@ -4436,12 +5981,153 @@
                 <w:shd w:val="clear" w:color="auto" w:fill="FFFFFF"/>
                 <w:lang w:eastAsia="en-CA"/>
               </w:rPr>
-              <w:t>3(a). Exit button is disabled.</w:t>
+              <w:t>3</w:t>
+            </w:r>
+            <w:r>
+              <w:rPr>
+                <w:rFonts w:eastAsia="Times New Roman" w:cs="Times New Roman"/>
+                <w:color w:val="222222"/>
+                <w:sz w:val="24"/>
+                <w:szCs w:val="24"/>
+                <w:shd w:val="clear" w:color="auto" w:fill="FFFFFF"/>
+                <w:lang w:eastAsia="en-CA"/>
+              </w:rPr>
+              <w:t xml:space="preserve"> </w:t>
+            </w:r>
+            <w:r>
+              <w:rPr>
+                <w:rFonts w:eastAsia="Times New Roman" w:cs="Times New Roman"/>
+                <w:color w:val="222222"/>
+                <w:sz w:val="24"/>
+                <w:szCs w:val="24"/>
+                <w:shd w:val="clear" w:color="auto" w:fill="FFFFFF"/>
+                <w:lang w:eastAsia="en-CA"/>
+              </w:rPr>
+              <w:t xml:space="preserve">(a). </w:t>
+            </w:r>
+            <w:r>
+              <w:rPr>
+                <w:rFonts w:eastAsia="Times New Roman" w:cs="Times New Roman"/>
+                <w:color w:val="222222"/>
+                <w:sz w:val="24"/>
+                <w:szCs w:val="24"/>
+                <w:shd w:val="clear" w:color="auto" w:fill="FFFFFF"/>
+                <w:lang w:eastAsia="en-CA"/>
+              </w:rPr>
+              <w:t>No</w:t>
+            </w:r>
+            <w:r>
+              <w:rPr>
+                <w:rFonts w:eastAsia="Times New Roman" w:cs="Times New Roman"/>
+                <w:color w:val="222222"/>
+                <w:sz w:val="24"/>
+                <w:szCs w:val="24"/>
+                <w:shd w:val="clear" w:color="auto" w:fill="FFFFFF"/>
+                <w:lang w:eastAsia="en-CA"/>
+              </w:rPr>
+              <w:t xml:space="preserve"> response when clicked on the exit button</w:t>
+            </w:r>
+          </w:p>
+          <w:p>
+            <w:pPr>
+              <w:spacing w:after="0" w:line="240" w:lineRule="auto"/>
+              <w:rPr>
+                <w:rFonts w:eastAsia="Times New Roman" w:cs="Times New Roman"/>
+                <w:color w:val="222222"/>
+                <w:sz w:val="24"/>
+                <w:szCs w:val="24"/>
+                <w:shd w:val="clear" w:color="auto" w:fill="FFFFFF"/>
+                <w:lang w:eastAsia="en-CA"/>
+              </w:rPr>
+            </w:pPr>
+            <w:r>
+              <w:rPr>
+                <w:rFonts w:eastAsia="Times New Roman" w:cs="Times New Roman"/>
+                <w:color w:val="222222"/>
+                <w:sz w:val="24"/>
+                <w:szCs w:val="24"/>
+                <w:shd w:val="clear" w:color="auto" w:fill="FFFFFF"/>
+                <w:lang w:eastAsia="en-CA"/>
+              </w:rPr>
+              <w:t>3</w:t>
+            </w:r>
+            <w:r>
+              <w:rPr>
+                <w:rFonts w:eastAsia="Times New Roman" w:cs="Times New Roman"/>
+                <w:color w:val="222222"/>
+                <w:sz w:val="24"/>
+                <w:szCs w:val="24"/>
+                <w:shd w:val="clear" w:color="auto" w:fill="FFFFFF"/>
+                <w:lang w:eastAsia="en-CA"/>
+              </w:rPr>
+              <w:t xml:space="preserve"> </w:t>
+            </w:r>
+            <w:r>
+              <w:rPr>
+                <w:rFonts w:eastAsia="Times New Roman" w:cs="Times New Roman"/>
+                <w:color w:val="222222"/>
+                <w:sz w:val="24"/>
+                <w:szCs w:val="24"/>
+                <w:shd w:val="clear" w:color="auto" w:fill="FFFFFF"/>
+                <w:lang w:eastAsia="en-CA"/>
+              </w:rPr>
+              <w:t>(</w:t>
+            </w:r>
+            <w:r>
+              <w:rPr>
+                <w:rFonts w:eastAsia="Times New Roman" w:cs="Times New Roman"/>
+                <w:color w:val="222222"/>
+                <w:sz w:val="24"/>
+                <w:szCs w:val="24"/>
+                <w:shd w:val="clear" w:color="auto" w:fill="FFFFFF"/>
+                <w:lang w:eastAsia="en-CA"/>
+              </w:rPr>
+              <w:t>b</w:t>
+            </w:r>
+            <w:r>
+              <w:rPr>
+                <w:rFonts w:eastAsia="Times New Roman" w:cs="Times New Roman"/>
+                <w:color w:val="222222"/>
+                <w:sz w:val="24"/>
+                <w:szCs w:val="24"/>
+                <w:shd w:val="clear" w:color="auto" w:fill="FFFFFF"/>
+                <w:lang w:eastAsia="en-CA"/>
+              </w:rPr>
+              <w:t>)</w:t>
+            </w:r>
+            <w:r>
+              <w:rPr>
+                <w:rFonts w:eastAsia="Times New Roman" w:cs="Times New Roman"/>
+                <w:color w:val="222222"/>
+                <w:sz w:val="24"/>
+                <w:szCs w:val="24"/>
+                <w:shd w:val="clear" w:color="auto" w:fill="FFFFFF"/>
+                <w:lang w:eastAsia="en-CA"/>
+              </w:rPr>
+              <w:t>. Game freezes when clicked on the exit button</w:t>
             </w:r>
           </w:p>
         </w:tc>
       </w:tr>
     </w:tbl>
+    <w:p>
+      <w:pPr>
+        <w:rPr>
+          <w:b/>
+          <w:sz w:val="24"/>
+          <w:szCs w:val="24"/>
+        </w:rPr>
+      </w:pPr>
+    </w:p>
+    <w:p>
+      <w:pPr>
+        <w:rPr>
+          <w:b/>
+          <w:sz w:val="24"/>
+          <w:szCs w:val="24"/>
+        </w:rPr>
+      </w:pPr>
+    </w:p>
     <w:p>
       <w:pPr>
         <w:rPr>
@@ -4463,8 +6149,8 @@
         <w:tblLook w:val="04A0" w:firstRow="1" w:lastRow="0" w:firstColumn="1" w:lastColumn="0" w:noHBand="0" w:noVBand="1"/>
       </w:tblPr>
       <w:tblGrid>
-        <w:gridCol w:w="3090"/>
-        <w:gridCol w:w="6480"/>
+        <w:gridCol w:w="3146"/>
+        <w:gridCol w:w="6424"/>
       </w:tblGrid>
       <w:tr>
         <w:tc>
@@ -4543,7 +6229,7 @@
                 <w:shd w:val="clear" w:color="auto" w:fill="FFFFFF"/>
                 <w:lang w:eastAsia="en-CA"/>
               </w:rPr>
-              <w:t>UC3</w:t>
+              <w:t>UC6</w:t>
             </w:r>
           </w:p>
         </w:tc>
@@ -4772,6 +6458,36 @@
           </w:tcPr>
           <w:p>
             <w:pPr>
+              <w:pStyle w:val="ListParagraph"/>
+              <w:numPr>
+                <w:ilvl w:val="0"/>
+                <w:numId w:val="14"/>
+              </w:numPr>
+              <w:spacing w:after="0" w:line="240" w:lineRule="auto"/>
+              <w:rPr>
+                <w:rFonts w:eastAsia="Times New Roman" w:cs="Times New Roman"/>
+                <w:sz w:val="24"/>
+                <w:szCs w:val="24"/>
+                <w:lang w:eastAsia="en-CA"/>
+              </w:rPr>
+            </w:pPr>
+            <w:r>
+              <w:rPr>
+                <w:rFonts w:eastAsia="Times New Roman" w:cs="Times New Roman"/>
+                <w:sz w:val="24"/>
+                <w:szCs w:val="24"/>
+                <w:lang w:eastAsia="en-CA"/>
+              </w:rPr>
+              <w:t>Game should start successfully</w:t>
+            </w:r>
+          </w:p>
+          <w:p>
+            <w:pPr>
+              <w:pStyle w:val="ListParagraph"/>
+              <w:numPr>
+                <w:ilvl w:val="0"/>
+                <w:numId w:val="14"/>
+              </w:numPr>
               <w:spacing w:after="0" w:line="240" w:lineRule="auto"/>
               <w:rPr>
                 <w:rFonts w:eastAsia="Times New Roman" w:cs="Times New Roman"/>
@@ -4869,7 +6585,16 @@
                 <w:szCs w:val="24"/>
                 <w:lang w:eastAsia="en-CA"/>
               </w:rPr>
-              <w:t>Winning message is displayed on the screen.</w:t>
+              <w:t>Winning message</w:t>
+            </w:r>
+            <w:r>
+              <w:rPr>
+                <w:rFonts w:eastAsia="Times New Roman" w:cs="Times New Roman"/>
+                <w:sz w:val="24"/>
+                <w:szCs w:val="24"/>
+                <w:lang w:eastAsia="en-CA"/>
+              </w:rPr>
+              <w:t xml:space="preserve"> is displayed on the screen.</w:t>
             </w:r>
           </w:p>
         </w:tc>
@@ -4953,7 +6678,7 @@
                 <w:shd w:val="clear" w:color="auto" w:fill="FFFFFF"/>
                 <w:lang w:eastAsia="en-CA"/>
               </w:rPr>
-              <w:t>1.  The user clicks anywhere on the game board.</w:t>
+              <w:t>1.  User starts the game</w:t>
             </w:r>
           </w:p>
           <w:p>
@@ -4977,19 +6702,19 @@
                 <w:shd w:val="clear" w:color="auto" w:fill="FFFFFF"/>
                 <w:lang w:eastAsia="en-CA"/>
               </w:rPr>
-              <w:t xml:space="preserve">2. ‘X’ will be displaced for the first move of the first player and </w:t>
-            </w:r>
-            <w:r>
-              <w:rPr>
-                <w:rFonts w:eastAsia="Times New Roman" w:cs="Times New Roman"/>
-                <w:color w:val="222222"/>
-                <w:sz w:val="24"/>
-                <w:szCs w:val="24"/>
-                <w:shd w:val="clear" w:color="auto" w:fill="FFFFFF"/>
-                <w:lang w:eastAsia="en-CA"/>
-              </w:rPr>
               <w:lastRenderedPageBreak/>
-              <w:t>‘O’ for the second player.</w:t>
+              <w:t>2. U</w:t>
+            </w:r>
+            <w:r>
+              <w:rPr>
+                <w:rFonts w:eastAsia="Times New Roman" w:cs="Times New Roman"/>
+                <w:color w:val="222222"/>
+                <w:sz w:val="24"/>
+                <w:szCs w:val="24"/>
+                <w:shd w:val="clear" w:color="auto" w:fill="FFFFFF"/>
+                <w:lang w:eastAsia="en-CA"/>
+              </w:rPr>
+              <w:t>ser clicks anywhere on the game board.</w:t>
             </w:r>
           </w:p>
           <w:p>
@@ -5013,7 +6738,18 @@
                 <w:shd w:val="clear" w:color="auto" w:fill="FFFFFF"/>
                 <w:lang w:eastAsia="en-CA"/>
               </w:rPr>
-              <w:t>3. Then, the moves will be displaced alternatively.</w:t>
+              <w:t>3</w:t>
+            </w:r>
+            <w:r>
+              <w:rPr>
+                <w:rFonts w:eastAsia="Times New Roman" w:cs="Times New Roman"/>
+                <w:color w:val="222222"/>
+                <w:sz w:val="24"/>
+                <w:szCs w:val="24"/>
+                <w:shd w:val="clear" w:color="auto" w:fill="FFFFFF"/>
+                <w:lang w:eastAsia="en-CA"/>
+              </w:rPr>
+              <w:t>. ‘X’ will be displaced for the first move and ‘O’ for the second player.</w:t>
             </w:r>
           </w:p>
           <w:p>
@@ -5037,7 +6773,29 @@
                 <w:shd w:val="clear" w:color="auto" w:fill="FFFFFF"/>
                 <w:lang w:eastAsia="en-CA"/>
               </w:rPr>
-              <w:t>4. One player successfully places his marks in horizontal, vertical or diagonal rows.</w:t>
+              <w:t>4</w:t>
+            </w:r>
+            <w:r>
+              <w:rPr>
+                <w:rFonts w:eastAsia="Times New Roman" w:cs="Times New Roman"/>
+                <w:color w:val="222222"/>
+                <w:sz w:val="24"/>
+                <w:szCs w:val="24"/>
+                <w:shd w:val="clear" w:color="auto" w:fill="FFFFFF"/>
+                <w:lang w:eastAsia="en-CA"/>
+              </w:rPr>
+              <w:t>. T</w:t>
+            </w:r>
+            <w:r>
+              <w:rPr>
+                <w:rFonts w:eastAsia="Times New Roman" w:cs="Times New Roman"/>
+                <w:color w:val="222222"/>
+                <w:sz w:val="24"/>
+                <w:szCs w:val="24"/>
+                <w:shd w:val="clear" w:color="auto" w:fill="FFFFFF"/>
+                <w:lang w:eastAsia="en-CA"/>
+              </w:rPr>
+              <w:t>he moves will be displaced alternatively.</w:t>
             </w:r>
           </w:p>
           <w:p>
@@ -5061,7 +6819,18 @@
                 <w:shd w:val="clear" w:color="auto" w:fill="FFFFFF"/>
                 <w:lang w:eastAsia="en-CA"/>
               </w:rPr>
-              <w:t xml:space="preserve">5. That player wins the game </w:t>
+              <w:t>5</w:t>
+            </w:r>
+            <w:r>
+              <w:rPr>
+                <w:rFonts w:eastAsia="Times New Roman" w:cs="Times New Roman"/>
+                <w:color w:val="222222"/>
+                <w:sz w:val="24"/>
+                <w:szCs w:val="24"/>
+                <w:shd w:val="clear" w:color="auto" w:fill="FFFFFF"/>
+                <w:lang w:eastAsia="en-CA"/>
+              </w:rPr>
+              <w:t>. One player successfully places his marks in horizontal, vertical or diagonal rows.</w:t>
             </w:r>
           </w:p>
           <w:p>
@@ -5085,7 +6854,64 @@
                 <w:shd w:val="clear" w:color="auto" w:fill="FFFFFF"/>
                 <w:lang w:eastAsia="en-CA"/>
               </w:rPr>
-              <w:t>6. The game ends and wining message is displayed.</w:t>
+              <w:t>6</w:t>
+            </w:r>
+            <w:r>
+              <w:rPr>
+                <w:rFonts w:eastAsia="Times New Roman" w:cs="Times New Roman"/>
+                <w:color w:val="222222"/>
+                <w:sz w:val="24"/>
+                <w:szCs w:val="24"/>
+                <w:shd w:val="clear" w:color="auto" w:fill="FFFFFF"/>
+                <w:lang w:eastAsia="en-CA"/>
+              </w:rPr>
+              <w:t>. Then the p</w:t>
+            </w:r>
+            <w:r>
+              <w:rPr>
+                <w:rFonts w:eastAsia="Times New Roman" w:cs="Times New Roman"/>
+                <w:color w:val="222222"/>
+                <w:sz w:val="24"/>
+                <w:szCs w:val="24"/>
+                <w:shd w:val="clear" w:color="auto" w:fill="FFFFFF"/>
+                <w:lang w:eastAsia="en-CA"/>
+              </w:rPr>
+              <w:t xml:space="preserve">layer wins the game </w:t>
+            </w:r>
+          </w:p>
+          <w:p>
+            <w:pPr>
+              <w:spacing w:after="0" w:line="240" w:lineRule="auto"/>
+              <w:rPr>
+                <w:rFonts w:eastAsia="Times New Roman" w:cs="Times New Roman"/>
+                <w:color w:val="222222"/>
+                <w:sz w:val="24"/>
+                <w:szCs w:val="24"/>
+                <w:shd w:val="clear" w:color="auto" w:fill="FFFFFF"/>
+                <w:lang w:eastAsia="en-CA"/>
+              </w:rPr>
+            </w:pPr>
+            <w:r>
+              <w:rPr>
+                <w:rFonts w:eastAsia="Times New Roman" w:cs="Times New Roman"/>
+                <w:color w:val="222222"/>
+                <w:sz w:val="24"/>
+                <w:szCs w:val="24"/>
+                <w:shd w:val="clear" w:color="auto" w:fill="FFFFFF"/>
+                <w:lang w:eastAsia="en-CA"/>
+              </w:rPr>
+              <w:t>7</w:t>
+            </w:r>
+            <w:r>
+              <w:rPr>
+                <w:rFonts w:eastAsia="Times New Roman" w:cs="Times New Roman"/>
+                <w:color w:val="222222"/>
+                <w:sz w:val="24"/>
+                <w:szCs w:val="24"/>
+                <w:shd w:val="clear" w:color="auto" w:fill="FFFFFF"/>
+                <w:lang w:eastAsia="en-CA"/>
+              </w:rPr>
+              <w:t>. The game ends and wining message is displayed.</w:t>
             </w:r>
           </w:p>
           <w:p>
@@ -5194,31 +7020,29 @@
                 <w:shd w:val="clear" w:color="auto" w:fill="FFFFFF"/>
                 <w:lang w:eastAsia="en-CA"/>
               </w:rPr>
-              <w:t>. 5 a. Game continues even after the winning.</w:t>
-            </w:r>
-          </w:p>
-          <w:p>
-            <w:pPr>
-              <w:spacing w:after="0" w:line="240" w:lineRule="auto"/>
-              <w:rPr>
-                <w:rFonts w:eastAsia="Times New Roman" w:cs="Times New Roman"/>
-                <w:color w:val="222222"/>
-                <w:sz w:val="24"/>
-                <w:szCs w:val="24"/>
-                <w:shd w:val="clear" w:color="auto" w:fill="FFFFFF"/>
-                <w:lang w:eastAsia="en-CA"/>
-              </w:rPr>
-            </w:pPr>
-            <w:r>
-              <w:rPr>
-                <w:rFonts w:eastAsia="Times New Roman" w:cs="Times New Roman"/>
-                <w:color w:val="222222"/>
-                <w:sz w:val="24"/>
-                <w:szCs w:val="24"/>
-                <w:shd w:val="clear" w:color="auto" w:fill="FFFFFF"/>
-                <w:lang w:eastAsia="en-CA"/>
-              </w:rPr>
-              <w:t xml:space="preserve">  5b. Winning message not displayed.</w:t>
+              <w:t xml:space="preserve"> 5 (a)</w:t>
+            </w:r>
+            <w:r>
+              <w:rPr>
+                <w:rFonts w:eastAsia="Times New Roman" w:cs="Times New Roman"/>
+                <w:color w:val="222222"/>
+                <w:sz w:val="24"/>
+                <w:szCs w:val="24"/>
+                <w:shd w:val="clear" w:color="auto" w:fill="FFFFFF"/>
+                <w:lang w:eastAsia="en-CA"/>
+              </w:rPr>
+              <w:t>.</w:t>
+            </w:r>
+            <w:r>
+              <w:rPr>
+                <w:rFonts w:eastAsia="Times New Roman" w:cs="Times New Roman"/>
+                <w:color w:val="222222"/>
+                <w:sz w:val="24"/>
+                <w:szCs w:val="24"/>
+                <w:shd w:val="clear" w:color="auto" w:fill="FFFFFF"/>
+                <w:lang w:eastAsia="en-CA"/>
+              </w:rPr>
+              <w:t xml:space="preserve"> Winning message not displayed to the user after finishing the game</w:t>
             </w:r>
           </w:p>
           <w:p>
@@ -5258,8 +7082,8 @@
         <w:tblLook w:val="04A0" w:firstRow="1" w:lastRow="0" w:firstColumn="1" w:lastColumn="0" w:noHBand="0" w:noVBand="1"/>
       </w:tblPr>
       <w:tblGrid>
-        <w:gridCol w:w="3290"/>
-        <w:gridCol w:w="6280"/>
+        <w:gridCol w:w="3402"/>
+        <w:gridCol w:w="6168"/>
       </w:tblGrid>
       <w:tr>
         <w:tc>
@@ -5338,7 +7162,7 @@
                 <w:shd w:val="clear" w:color="auto" w:fill="FFFFFF"/>
                 <w:lang w:eastAsia="en-CA"/>
               </w:rPr>
-              <w:t>UC4</w:t>
+              <w:t>UC7</w:t>
             </w:r>
           </w:p>
         </w:tc>
@@ -5584,7 +7408,29 @@
                 <w:shd w:val="clear" w:color="auto" w:fill="FFFFFF"/>
                 <w:lang w:eastAsia="en-CA"/>
               </w:rPr>
-              <w:t>The game successfully ends.</w:t>
+              <w:t xml:space="preserve">The game </w:t>
+            </w:r>
+            <w:r>
+              <w:rPr>
+                <w:rFonts w:eastAsia="Times New Roman" w:cs="Times New Roman"/>
+                <w:color w:val="222222"/>
+                <w:sz w:val="24"/>
+                <w:szCs w:val="24"/>
+                <w:shd w:val="clear" w:color="auto" w:fill="FFFFFF"/>
+                <w:lang w:eastAsia="en-CA"/>
+              </w:rPr>
+              <w:t>should be downloaded in the system</w:t>
+            </w:r>
+            <w:r>
+              <w:rPr>
+                <w:rFonts w:eastAsia="Times New Roman" w:cs="Times New Roman"/>
+                <w:color w:val="222222"/>
+                <w:sz w:val="24"/>
+                <w:szCs w:val="24"/>
+                <w:shd w:val="clear" w:color="auto" w:fill="FFFFFF"/>
+                <w:lang w:eastAsia="en-CA"/>
+              </w:rPr>
+              <w:t>.</w:t>
             </w:r>
           </w:p>
         </w:tc>
@@ -5664,7 +7510,52 @@
                 <w:szCs w:val="24"/>
                 <w:lang w:eastAsia="en-CA"/>
               </w:rPr>
-              <w:t xml:space="preserve"> The new clear game board is displayed.</w:t>
+              <w:t xml:space="preserve"> G</w:t>
+            </w:r>
+            <w:r>
+              <w:rPr>
+                <w:rFonts w:eastAsia="Times New Roman" w:cs="Times New Roman"/>
+                <w:sz w:val="24"/>
+                <w:szCs w:val="24"/>
+                <w:lang w:eastAsia="en-CA"/>
+              </w:rPr>
+              <w:t xml:space="preserve">ame board </w:t>
+            </w:r>
+            <w:r>
+              <w:rPr>
+                <w:rFonts w:eastAsia="Times New Roman" w:cs="Times New Roman"/>
+                <w:sz w:val="24"/>
+                <w:szCs w:val="24"/>
+                <w:lang w:eastAsia="en-CA"/>
+              </w:rPr>
+              <w:t xml:space="preserve">should be </w:t>
+            </w:r>
+            <w:r>
+              <w:rPr>
+                <w:rFonts w:eastAsia="Times New Roman" w:cs="Times New Roman"/>
+                <w:sz w:val="24"/>
+                <w:szCs w:val="24"/>
+                <w:lang w:eastAsia="en-CA"/>
+              </w:rPr>
+              <w:t>displayed</w:t>
+            </w:r>
+            <w:r>
+              <w:rPr>
+                <w:rFonts w:eastAsia="Times New Roman" w:cs="Times New Roman"/>
+                <w:sz w:val="24"/>
+                <w:szCs w:val="24"/>
+                <w:lang w:eastAsia="en-CA"/>
+              </w:rPr>
+              <w:t xml:space="preserve"> to the user</w:t>
+            </w:r>
+            <w:r>
+              <w:rPr>
+                <w:rFonts w:eastAsia="Times New Roman" w:cs="Times New Roman"/>
+                <w:sz w:val="24"/>
+                <w:szCs w:val="24"/>
+                <w:lang w:eastAsia="en-CA"/>
+              </w:rPr>
+              <w:t>.</w:t>
             </w:r>
           </w:p>
           <w:p>
@@ -5677,15 +7568,6 @@
                 <w:lang w:eastAsia="en-CA"/>
               </w:rPr>
             </w:pPr>
-            <w:r>
-              <w:rPr>
-                <w:rFonts w:eastAsia="Times New Roman" w:cs="Times New Roman"/>
-                <w:sz w:val="24"/>
-                <w:szCs w:val="24"/>
-                <w:lang w:eastAsia="en-CA"/>
-              </w:rPr>
-              <w:t>.</w:t>
-            </w:r>
           </w:p>
         </w:tc>
       </w:tr>
@@ -5816,7 +7698,7 @@
                 <w:shd w:val="clear" w:color="auto" w:fill="FFFFFF"/>
                 <w:lang w:eastAsia="en-CA"/>
               </w:rPr>
-              <w:t>3.  Then the user can again start a new game by clicking on the start button.</w:t>
+              <w:t>3.  Then the user can start a new game by clicking on the start button.</w:t>
             </w:r>
           </w:p>
           <w:p>
@@ -5840,7 +7722,29 @@
                 <w:shd w:val="clear" w:color="auto" w:fill="FFFFFF"/>
                 <w:lang w:eastAsia="en-CA"/>
               </w:rPr>
-              <w:t>4. The new game board is displayed.</w:t>
+              <w:t xml:space="preserve">4. </w:t>
+            </w:r>
+            <w:r>
+              <w:rPr>
+                <w:rFonts w:eastAsia="Times New Roman" w:cs="Times New Roman"/>
+                <w:color w:val="222222"/>
+                <w:sz w:val="24"/>
+                <w:szCs w:val="24"/>
+                <w:shd w:val="clear" w:color="auto" w:fill="FFFFFF"/>
+                <w:lang w:eastAsia="en-CA"/>
+              </w:rPr>
+              <w:t>Game</w:t>
+            </w:r>
+            <w:r>
+              <w:rPr>
+                <w:rFonts w:eastAsia="Times New Roman" w:cs="Times New Roman"/>
+                <w:color w:val="222222"/>
+                <w:sz w:val="24"/>
+                <w:szCs w:val="24"/>
+                <w:shd w:val="clear" w:color="auto" w:fill="FFFFFF"/>
+                <w:lang w:eastAsia="en-CA"/>
+              </w:rPr>
+              <w:t xml:space="preserve"> board is displayed.</w:t>
             </w:r>
           </w:p>
           <w:p>
@@ -6449,7 +8353,7 @@
                     </pic:cNvPicPr>
                   </pic:nvPicPr>
                   <pic:blipFill>
-                    <a:blip r:embed="rId12">
+                    <a:blip r:embed="rId13">
                       <a:extLst>
                         <a:ext uri="{28A0092B-C50C-407E-A947-70E740481C1C}">
                           <a14:useLocalDpi xmlns:a14="http://schemas.microsoft.com/office/drawing/2010/main" val="0"/>
@@ -6601,7 +8505,7 @@
                 <w:szCs w:val="24"/>
                 <w:highlight w:val="white"/>
               </w:rPr>
-              <w:t>UC1</w:t>
+              <w:t>UC8</w:t>
             </w:r>
           </w:p>
         </w:tc>
@@ -7271,7 +9175,7 @@
                 <w:szCs w:val="24"/>
                 <w:highlight w:val="white"/>
               </w:rPr>
-              <w:t>UC2</w:t>
+              <w:t>UC9</w:t>
             </w:r>
           </w:p>
         </w:tc>
@@ -7848,8 +9752,8 @@
         <w:tblLook w:val="04A0" w:firstRow="1" w:lastRow="0" w:firstColumn="1" w:lastColumn="0" w:noHBand="0" w:noVBand="1"/>
       </w:tblPr>
       <w:tblGrid>
-        <w:gridCol w:w="3259"/>
-        <w:gridCol w:w="6311"/>
+        <w:gridCol w:w="3690"/>
+        <w:gridCol w:w="5325"/>
       </w:tblGrid>
       <w:tr>
         <w:tc>
@@ -7894,7 +9798,7 @@
         </w:tc>
         <w:tc>
           <w:tcPr>
-            <w:tcW w:w="0" w:type="auto"/>
+            <w:tcW w:w="5325" w:type="dxa"/>
             <w:tcBorders>
               <w:top w:val="single" w:sz="6" w:space="0" w:color="000000"/>
               <w:left w:val="single" w:sz="6" w:space="0" w:color="000000"/>
@@ -7928,7 +9832,7 @@
                 <w:shd w:val="clear" w:color="auto" w:fill="FFFFFF"/>
                 <w:lang w:eastAsia="en-CA"/>
               </w:rPr>
-              <w:t>UC3</w:t>
+              <w:t>UC10</w:t>
             </w:r>
           </w:p>
         </w:tc>
@@ -7976,7 +9880,7 @@
         </w:tc>
         <w:tc>
           <w:tcPr>
-            <w:tcW w:w="0" w:type="auto"/>
+            <w:tcW w:w="5325" w:type="dxa"/>
             <w:tcBorders>
               <w:top w:val="single" w:sz="6" w:space="0" w:color="000000"/>
               <w:left w:val="single" w:sz="6" w:space="0" w:color="000000"/>
@@ -8058,7 +9962,7 @@
         </w:tc>
         <w:tc>
           <w:tcPr>
-            <w:tcW w:w="0" w:type="auto"/>
+            <w:tcW w:w="5325" w:type="dxa"/>
             <w:tcBorders>
               <w:top w:val="single" w:sz="6" w:space="0" w:color="000000"/>
               <w:left w:val="single" w:sz="6" w:space="0" w:color="000000"/>
@@ -8140,7 +10044,7 @@
         </w:tc>
         <w:tc>
           <w:tcPr>
-            <w:tcW w:w="0" w:type="auto"/>
+            <w:tcW w:w="5325" w:type="dxa"/>
             <w:tcBorders>
               <w:top w:val="single" w:sz="6" w:space="0" w:color="000000"/>
               <w:left w:val="single" w:sz="6" w:space="0" w:color="000000"/>
@@ -8223,7 +10127,7 @@
         </w:tc>
         <w:tc>
           <w:tcPr>
-            <w:tcW w:w="0" w:type="auto"/>
+            <w:tcW w:w="5325" w:type="dxa"/>
             <w:tcBorders>
               <w:top w:val="single" w:sz="6" w:space="0" w:color="000000"/>
               <w:left w:val="single" w:sz="6" w:space="0" w:color="000000"/>
@@ -8323,7 +10227,7 @@
         </w:tc>
         <w:tc>
           <w:tcPr>
-            <w:tcW w:w="0" w:type="auto"/>
+            <w:tcW w:w="5325" w:type="dxa"/>
             <w:tcBorders>
               <w:top w:val="single" w:sz="6" w:space="0" w:color="000000"/>
               <w:left w:val="single" w:sz="6" w:space="0" w:color="000000"/>
@@ -8490,7 +10394,7 @@
         </w:tc>
         <w:tc>
           <w:tcPr>
-            <w:tcW w:w="0" w:type="auto"/>
+            <w:tcW w:w="5325" w:type="dxa"/>
             <w:tcBorders>
               <w:top w:val="single" w:sz="6" w:space="0" w:color="000000"/>
               <w:left w:val="single" w:sz="6" w:space="0" w:color="000000"/>
@@ -8623,7 +10527,7 @@
       </w:pPr>
     </w:p>
     <w:sectPr>
-      <w:footerReference w:type="default" r:id="rId13"/>
+      <w:footerReference w:type="default" r:id="rId14"/>
       <w:pgSz w:w="12240" w:h="15840"/>
       <w:pgMar w:top="1440" w:right="1440" w:bottom="1440" w:left="1440" w:header="720" w:footer="720" w:gutter="0"/>
       <w:pgBorders w:offsetFrom="page">
@@ -8723,7 +10627,7 @@
                 <w:bCs/>
                 <w:noProof/>
               </w:rPr>
-              <w:t>11</w:t>
+              <w:t>12</w:t>
             </w:r>
             <w:r>
               <w:rPr>
@@ -8768,7 +10672,7 @@
                 <w:bCs/>
                 <w:noProof/>
               </w:rPr>
-              <w:t>11</w:t>
+              <w:t>12</w:t>
             </w:r>
             <w:r>
               <w:rPr>
@@ -8820,6 +10724,96 @@
 <file path=word/numbering.xml><?xml version="1.0" encoding="utf-8"?>
 <w:numbering xmlns:wpc="http://schemas.microsoft.com/office/word/2010/wordprocessingCanvas" xmlns:mc="http://schemas.openxmlformats.org/markup-compatibility/2006" xmlns:o="urn:schemas-microsoft-com:office:office" xmlns:r="http://schemas.openxmlformats.org/officeDocument/2006/relationships" xmlns:m="http://schemas.openxmlformats.org/officeDocument/2006/math" xmlns:v="urn:schemas-microsoft-com:vml" xmlns:wp14="http://schemas.microsoft.com/office/word/2010/wordprocessingDrawing" xmlns:wp="http://schemas.openxmlformats.org/drawingml/2006/wordprocessingDrawing" xmlns:w10="urn:schemas-microsoft-com:office:word" xmlns:w="http://schemas.openxmlformats.org/wordprocessingml/2006/main" xmlns:w14="http://schemas.microsoft.com/office/word/2010/wordml" xmlns:w15="http://schemas.microsoft.com/office/word/2012/wordml" xmlns:wpg="http://schemas.microsoft.com/office/word/2010/wordprocessingGroup" xmlns:wpi="http://schemas.microsoft.com/office/word/2010/wordprocessingInk" xmlns:wne="http://schemas.microsoft.com/office/word/2006/wordml" xmlns:wps="http://schemas.microsoft.com/office/word/2010/wordprocessingShape" mc:Ignorable="w14 w15 wp14">
   <w:abstractNum w:abstractNumId="0" w15:restartNumberingAfterBreak="0">
+    <w:nsid w:val="028A15B9"/>
+    <w:multiLevelType w:val="hybridMultilevel"/>
+    <w:tmpl w:val="FDF8DE3A"/>
+    <w:lvl w:ilvl="0" w:tplc="84AE7F82">
+      <w:start w:val="1"/>
+      <w:numFmt w:val="decimal"/>
+      <w:lvlText w:val="%1)"/>
+      <w:lvlJc w:val="left"/>
+      <w:pPr>
+        <w:ind w:left="720" w:hanging="360"/>
+      </w:pPr>
+      <w:rPr>
+        <w:rFonts w:eastAsia="Times New Roman" w:cs="Times New Roman" w:hint="default"/>
+        <w:color w:val="222222"/>
+      </w:rPr>
+    </w:lvl>
+    <w:lvl w:ilvl="1" w:tplc="04090019" w:tentative="1">
+      <w:start w:val="1"/>
+      <w:numFmt w:val="lowerLetter"/>
+      <w:lvlText w:val="%2."/>
+      <w:lvlJc w:val="left"/>
+      <w:pPr>
+        <w:ind w:left="1440" w:hanging="360"/>
+      </w:pPr>
+    </w:lvl>
+    <w:lvl w:ilvl="2" w:tplc="0409001B" w:tentative="1">
+      <w:start w:val="1"/>
+      <w:numFmt w:val="lowerRoman"/>
+      <w:lvlText w:val="%3."/>
+      <w:lvlJc w:val="right"/>
+      <w:pPr>
+        <w:ind w:left="2160" w:hanging="180"/>
+      </w:pPr>
+    </w:lvl>
+    <w:lvl w:ilvl="3" w:tplc="0409000F" w:tentative="1">
+      <w:start w:val="1"/>
+      <w:numFmt w:val="decimal"/>
+      <w:lvlText w:val="%4."/>
+      <w:lvlJc w:val="left"/>
+      <w:pPr>
+        <w:ind w:left="2880" w:hanging="360"/>
+      </w:pPr>
+    </w:lvl>
+    <w:lvl w:ilvl="4" w:tplc="04090019" w:tentative="1">
+      <w:start w:val="1"/>
+      <w:numFmt w:val="lowerLetter"/>
+      <w:lvlText w:val="%5."/>
+      <w:lvlJc w:val="left"/>
+      <w:pPr>
+        <w:ind w:left="3600" w:hanging="360"/>
+      </w:pPr>
+    </w:lvl>
+    <w:lvl w:ilvl="5" w:tplc="0409001B" w:tentative="1">
+      <w:start w:val="1"/>
+      <w:numFmt w:val="lowerRoman"/>
+      <w:lvlText w:val="%6."/>
+      <w:lvlJc w:val="right"/>
+      <w:pPr>
+        <w:ind w:left="4320" w:hanging="180"/>
+      </w:pPr>
+    </w:lvl>
+    <w:lvl w:ilvl="6" w:tplc="0409000F" w:tentative="1">
+      <w:start w:val="1"/>
+      <w:numFmt w:val="decimal"/>
+      <w:lvlText w:val="%7."/>
+      <w:lvlJc w:val="left"/>
+      <w:pPr>
+        <w:ind w:left="5040" w:hanging="360"/>
+      </w:pPr>
+    </w:lvl>
+    <w:lvl w:ilvl="7" w:tplc="04090019" w:tentative="1">
+      <w:start w:val="1"/>
+      <w:numFmt w:val="lowerLetter"/>
+      <w:lvlText w:val="%8."/>
+      <w:lvlJc w:val="left"/>
+      <w:pPr>
+        <w:ind w:left="5760" w:hanging="360"/>
+      </w:pPr>
+    </w:lvl>
+    <w:lvl w:ilvl="8" w:tplc="0409001B" w:tentative="1">
+      <w:start w:val="1"/>
+      <w:numFmt w:val="lowerRoman"/>
+      <w:lvlText w:val="%9."/>
+      <w:lvlJc w:val="right"/>
+      <w:pPr>
+        <w:ind w:left="6480" w:hanging="180"/>
+      </w:pPr>
+    </w:lvl>
+  </w:abstractNum>
+  <w:abstractNum w:abstractNumId="1" w15:restartNumberingAfterBreak="0">
     <w:nsid w:val="26B76C29"/>
     <w:multiLevelType w:val="hybridMultilevel"/>
     <w:tmpl w:val="83C467CA"/>
@@ -8932,7 +10926,7 @@
       </w:rPr>
     </w:lvl>
   </w:abstractNum>
-  <w:abstractNum w:abstractNumId="1" w15:restartNumberingAfterBreak="0">
+  <w:abstractNum w:abstractNumId="2" w15:restartNumberingAfterBreak="0">
     <w:nsid w:val="2C5B5A8E"/>
     <w:multiLevelType w:val="hybridMultilevel"/>
     <w:tmpl w:val="8888541C"/>
@@ -9021,7 +11015,7 @@
       </w:pPr>
     </w:lvl>
   </w:abstractNum>
-  <w:abstractNum w:abstractNumId="2" w15:restartNumberingAfterBreak="0">
+  <w:abstractNum w:abstractNumId="3" w15:restartNumberingAfterBreak="0">
     <w:nsid w:val="31647831"/>
     <w:multiLevelType w:val="hybridMultilevel"/>
     <w:tmpl w:val="7FC66346"/>
@@ -9107,10 +11101,10 @@
       </w:pPr>
     </w:lvl>
   </w:abstractNum>
-  <w:abstractNum w:abstractNumId="3" w15:restartNumberingAfterBreak="0">
-    <w:nsid w:val="3E770D8E"/>
+  <w:abstractNum w:abstractNumId="4" w15:restartNumberingAfterBreak="0">
+    <w:nsid w:val="3AD53790"/>
     <w:multiLevelType w:val="hybridMultilevel"/>
-    <w:tmpl w:val="BEF08FD6"/>
+    <w:tmpl w:val="BE928930"/>
     <w:lvl w:ilvl="0" w:tplc="04090011">
       <w:start w:val="1"/>
       <w:numFmt w:val="decimal"/>
@@ -9196,7 +11190,96 @@
       </w:pPr>
     </w:lvl>
   </w:abstractNum>
-  <w:abstractNum w:abstractNumId="4" w15:restartNumberingAfterBreak="0">
+  <w:abstractNum w:abstractNumId="5" w15:restartNumberingAfterBreak="0">
+    <w:nsid w:val="3E770D8E"/>
+    <w:multiLevelType w:val="hybridMultilevel"/>
+    <w:tmpl w:val="BEF08FD6"/>
+    <w:lvl w:ilvl="0" w:tplc="04090011">
+      <w:start w:val="1"/>
+      <w:numFmt w:val="decimal"/>
+      <w:lvlText w:val="%1)"/>
+      <w:lvlJc w:val="left"/>
+      <w:pPr>
+        <w:ind w:left="720" w:hanging="360"/>
+      </w:pPr>
+      <w:rPr>
+        <w:rFonts w:hint="default"/>
+      </w:rPr>
+    </w:lvl>
+    <w:lvl w:ilvl="1" w:tplc="04090019" w:tentative="1">
+      <w:start w:val="1"/>
+      <w:numFmt w:val="lowerLetter"/>
+      <w:lvlText w:val="%2."/>
+      <w:lvlJc w:val="left"/>
+      <w:pPr>
+        <w:ind w:left="1440" w:hanging="360"/>
+      </w:pPr>
+    </w:lvl>
+    <w:lvl w:ilvl="2" w:tplc="0409001B" w:tentative="1">
+      <w:start w:val="1"/>
+      <w:numFmt w:val="lowerRoman"/>
+      <w:lvlText w:val="%3."/>
+      <w:lvlJc w:val="right"/>
+      <w:pPr>
+        <w:ind w:left="2160" w:hanging="180"/>
+      </w:pPr>
+    </w:lvl>
+    <w:lvl w:ilvl="3" w:tplc="0409000F" w:tentative="1">
+      <w:start w:val="1"/>
+      <w:numFmt w:val="decimal"/>
+      <w:lvlText w:val="%4."/>
+      <w:lvlJc w:val="left"/>
+      <w:pPr>
+        <w:ind w:left="2880" w:hanging="360"/>
+      </w:pPr>
+    </w:lvl>
+    <w:lvl w:ilvl="4" w:tplc="04090019" w:tentative="1">
+      <w:start w:val="1"/>
+      <w:numFmt w:val="lowerLetter"/>
+      <w:lvlText w:val="%5."/>
+      <w:lvlJc w:val="left"/>
+      <w:pPr>
+        <w:ind w:left="3600" w:hanging="360"/>
+      </w:pPr>
+    </w:lvl>
+    <w:lvl w:ilvl="5" w:tplc="0409001B" w:tentative="1">
+      <w:start w:val="1"/>
+      <w:numFmt w:val="lowerRoman"/>
+      <w:lvlText w:val="%6."/>
+      <w:lvlJc w:val="right"/>
+      <w:pPr>
+        <w:ind w:left="4320" w:hanging="180"/>
+      </w:pPr>
+    </w:lvl>
+    <w:lvl w:ilvl="6" w:tplc="0409000F" w:tentative="1">
+      <w:start w:val="1"/>
+      <w:numFmt w:val="decimal"/>
+      <w:lvlText w:val="%7."/>
+      <w:lvlJc w:val="left"/>
+      <w:pPr>
+        <w:ind w:left="5040" w:hanging="360"/>
+      </w:pPr>
+    </w:lvl>
+    <w:lvl w:ilvl="7" w:tplc="04090019" w:tentative="1">
+      <w:start w:val="1"/>
+      <w:numFmt w:val="lowerLetter"/>
+      <w:lvlText w:val="%8."/>
+      <w:lvlJc w:val="left"/>
+      <w:pPr>
+        <w:ind w:left="5760" w:hanging="360"/>
+      </w:pPr>
+    </w:lvl>
+    <w:lvl w:ilvl="8" w:tplc="0409001B" w:tentative="1">
+      <w:start w:val="1"/>
+      <w:numFmt w:val="lowerRoman"/>
+      <w:lvlText w:val="%9."/>
+      <w:lvlJc w:val="right"/>
+      <w:pPr>
+        <w:ind w:left="6480" w:hanging="180"/>
+      </w:pPr>
+    </w:lvl>
+  </w:abstractNum>
+  <w:abstractNum w:abstractNumId="6" w15:restartNumberingAfterBreak="0">
     <w:nsid w:val="3F8A4673"/>
     <w:multiLevelType w:val="hybridMultilevel"/>
     <w:tmpl w:val="0AC694EA"/>
@@ -9282,7 +11365,7 @@
       </w:pPr>
     </w:lvl>
   </w:abstractNum>
-  <w:abstractNum w:abstractNumId="5" w15:restartNumberingAfterBreak="0">
+  <w:abstractNum w:abstractNumId="7" w15:restartNumberingAfterBreak="0">
     <w:nsid w:val="3FE43C2E"/>
     <w:multiLevelType w:val="hybridMultilevel"/>
     <w:tmpl w:val="D130D4DC"/>
@@ -9395,7 +11478,7 @@
       </w:rPr>
     </w:lvl>
   </w:abstractNum>
-  <w:abstractNum w:abstractNumId="6" w15:restartNumberingAfterBreak="0">
+  <w:abstractNum w:abstractNumId="8" w15:restartNumberingAfterBreak="0">
     <w:nsid w:val="401D6C68"/>
     <w:multiLevelType w:val="hybridMultilevel"/>
     <w:tmpl w:val="417A5AAE"/>
@@ -9484,7 +11567,7 @@
       </w:pPr>
     </w:lvl>
   </w:abstractNum>
-  <w:abstractNum w:abstractNumId="7" w15:restartNumberingAfterBreak="0">
+  <w:abstractNum w:abstractNumId="9" w15:restartNumberingAfterBreak="0">
     <w:nsid w:val="415F136B"/>
     <w:multiLevelType w:val="hybridMultilevel"/>
     <w:tmpl w:val="3A124A1C"/>
@@ -9597,7 +11680,97 @@
       </w:rPr>
     </w:lvl>
   </w:abstractNum>
-  <w:abstractNum w:abstractNumId="8" w15:restartNumberingAfterBreak="0">
+  <w:abstractNum w:abstractNumId="10" w15:restartNumberingAfterBreak="0">
+    <w:nsid w:val="47BA0178"/>
+    <w:multiLevelType w:val="hybridMultilevel"/>
+    <w:tmpl w:val="2242C5F8"/>
+    <w:lvl w:ilvl="0" w:tplc="E9367766">
+      <w:start w:val="1"/>
+      <w:numFmt w:val="decimal"/>
+      <w:lvlText w:val="%1)"/>
+      <w:lvlJc w:val="left"/>
+      <w:pPr>
+        <w:ind w:left="720" w:hanging="360"/>
+      </w:pPr>
+      <w:rPr>
+        <w:rFonts w:hint="default"/>
+        <w:color w:val="222222"/>
+      </w:rPr>
+    </w:lvl>
+    <w:lvl w:ilvl="1" w:tplc="04090019" w:tentative="1">
+      <w:start w:val="1"/>
+      <w:numFmt w:val="lowerLetter"/>
+      <w:lvlText w:val="%2."/>
+      <w:lvlJc w:val="left"/>
+      <w:pPr>
+        <w:ind w:left="1440" w:hanging="360"/>
+      </w:pPr>
+    </w:lvl>
+    <w:lvl w:ilvl="2" w:tplc="0409001B" w:tentative="1">
+      <w:start w:val="1"/>
+      <w:numFmt w:val="lowerRoman"/>
+      <w:lvlText w:val="%3."/>
+      <w:lvlJc w:val="right"/>
+      <w:pPr>
+        <w:ind w:left="2160" w:hanging="180"/>
+      </w:pPr>
+    </w:lvl>
+    <w:lvl w:ilvl="3" w:tplc="0409000F" w:tentative="1">
+      <w:start w:val="1"/>
+      <w:numFmt w:val="decimal"/>
+      <w:lvlText w:val="%4."/>
+      <w:lvlJc w:val="left"/>
+      <w:pPr>
+        <w:ind w:left="2880" w:hanging="360"/>
+      </w:pPr>
+    </w:lvl>
+    <w:lvl w:ilvl="4" w:tplc="04090019" w:tentative="1">
+      <w:start w:val="1"/>
+      <w:numFmt w:val="lowerLetter"/>
+      <w:lvlText w:val="%5."/>
+      <w:lvlJc w:val="left"/>
+      <w:pPr>
+        <w:ind w:left="3600" w:hanging="360"/>
+      </w:pPr>
+    </w:lvl>
+    <w:lvl w:ilvl="5" w:tplc="0409001B" w:tentative="1">
+      <w:start w:val="1"/>
+      <w:numFmt w:val="lowerRoman"/>
+      <w:lvlText w:val="%6."/>
+      <w:lvlJc w:val="right"/>
+      <w:pPr>
+        <w:ind w:left="4320" w:hanging="180"/>
+      </w:pPr>
+    </w:lvl>
+    <w:lvl w:ilvl="6" w:tplc="0409000F" w:tentative="1">
+      <w:start w:val="1"/>
+      <w:numFmt w:val="decimal"/>
+      <w:lvlText w:val="%7."/>
+      <w:lvlJc w:val="left"/>
+      <w:pPr>
+        <w:ind w:left="5040" w:hanging="360"/>
+      </w:pPr>
+    </w:lvl>
+    <w:lvl w:ilvl="7" w:tplc="04090019" w:tentative="1">
+      <w:start w:val="1"/>
+      <w:numFmt w:val="lowerLetter"/>
+      <w:lvlText w:val="%8."/>
+      <w:lvlJc w:val="left"/>
+      <w:pPr>
+        <w:ind w:left="5760" w:hanging="360"/>
+      </w:pPr>
+    </w:lvl>
+    <w:lvl w:ilvl="8" w:tplc="0409001B" w:tentative="1">
+      <w:start w:val="1"/>
+      <w:numFmt w:val="lowerRoman"/>
+      <w:lvlText w:val="%9."/>
+      <w:lvlJc w:val="right"/>
+      <w:pPr>
+        <w:ind w:left="6480" w:hanging="180"/>
+      </w:pPr>
+    </w:lvl>
+  </w:abstractNum>
+  <w:abstractNum w:abstractNumId="11" w15:restartNumberingAfterBreak="0">
     <w:nsid w:val="4C0A5D3E"/>
     <w:multiLevelType w:val="hybridMultilevel"/>
     <w:tmpl w:val="B7A2505E"/>
@@ -9710,23 +11883,113 @@
       </w:rPr>
     </w:lvl>
   </w:abstractNum>
+  <w:abstractNum w:abstractNumId="12" w15:restartNumberingAfterBreak="0">
+    <w:nsid w:val="5E727371"/>
+    <w:multiLevelType w:val="hybridMultilevel"/>
+    <w:tmpl w:val="0E60E5A2"/>
+    <w:lvl w:ilvl="0" w:tplc="17A0BE88">
+      <w:start w:val="1"/>
+      <w:numFmt w:val="decimal"/>
+      <w:lvlText w:val="%1)"/>
+      <w:lvlJc w:val="left"/>
+      <w:pPr>
+        <w:ind w:left="420" w:hanging="360"/>
+      </w:pPr>
+      <w:rPr>
+        <w:rFonts w:hint="default"/>
+        <w:color w:val="222222"/>
+      </w:rPr>
+    </w:lvl>
+    <w:lvl w:ilvl="1" w:tplc="04090019" w:tentative="1">
+      <w:start w:val="1"/>
+      <w:numFmt w:val="lowerLetter"/>
+      <w:lvlText w:val="%2."/>
+      <w:lvlJc w:val="left"/>
+      <w:pPr>
+        <w:ind w:left="1140" w:hanging="360"/>
+      </w:pPr>
+    </w:lvl>
+    <w:lvl w:ilvl="2" w:tplc="0409001B" w:tentative="1">
+      <w:start w:val="1"/>
+      <w:numFmt w:val="lowerRoman"/>
+      <w:lvlText w:val="%3."/>
+      <w:lvlJc w:val="right"/>
+      <w:pPr>
+        <w:ind w:left="1860" w:hanging="180"/>
+      </w:pPr>
+    </w:lvl>
+    <w:lvl w:ilvl="3" w:tplc="0409000F" w:tentative="1">
+      <w:start w:val="1"/>
+      <w:numFmt w:val="decimal"/>
+      <w:lvlText w:val="%4."/>
+      <w:lvlJc w:val="left"/>
+      <w:pPr>
+        <w:ind w:left="2580" w:hanging="360"/>
+      </w:pPr>
+    </w:lvl>
+    <w:lvl w:ilvl="4" w:tplc="04090019" w:tentative="1">
+      <w:start w:val="1"/>
+      <w:numFmt w:val="lowerLetter"/>
+      <w:lvlText w:val="%5."/>
+      <w:lvlJc w:val="left"/>
+      <w:pPr>
+        <w:ind w:left="3300" w:hanging="360"/>
+      </w:pPr>
+    </w:lvl>
+    <w:lvl w:ilvl="5" w:tplc="0409001B" w:tentative="1">
+      <w:start w:val="1"/>
+      <w:numFmt w:val="lowerRoman"/>
+      <w:lvlText w:val="%6."/>
+      <w:lvlJc w:val="right"/>
+      <w:pPr>
+        <w:ind w:left="4020" w:hanging="180"/>
+      </w:pPr>
+    </w:lvl>
+    <w:lvl w:ilvl="6" w:tplc="0409000F" w:tentative="1">
+      <w:start w:val="1"/>
+      <w:numFmt w:val="decimal"/>
+      <w:lvlText w:val="%7."/>
+      <w:lvlJc w:val="left"/>
+      <w:pPr>
+        <w:ind w:left="4740" w:hanging="360"/>
+      </w:pPr>
+    </w:lvl>
+    <w:lvl w:ilvl="7" w:tplc="04090019" w:tentative="1">
+      <w:start w:val="1"/>
+      <w:numFmt w:val="lowerLetter"/>
+      <w:lvlText w:val="%8."/>
+      <w:lvlJc w:val="left"/>
+      <w:pPr>
+        <w:ind w:left="5460" w:hanging="360"/>
+      </w:pPr>
+    </w:lvl>
+    <w:lvl w:ilvl="8" w:tplc="0409001B" w:tentative="1">
+      <w:start w:val="1"/>
+      <w:numFmt w:val="lowerRoman"/>
+      <w:lvlText w:val="%9."/>
+      <w:lvlJc w:val="right"/>
+      <w:pPr>
+        <w:ind w:left="6180" w:hanging="180"/>
+      </w:pPr>
+    </w:lvl>
+  </w:abstractNum>
   <w:num w:numId="1">
-    <w:abstractNumId w:val="5"/>
+    <w:abstractNumId w:val="7"/>
   </w:num>
   <w:num w:numId="2">
-    <w:abstractNumId w:val="8"/>
+    <w:abstractNumId w:val="11"/>
   </w:num>
   <w:num w:numId="3">
-    <w:abstractNumId w:val="4"/>
+    <w:abstractNumId w:val="6"/>
   </w:num>
   <w:num w:numId="4">
+    <w:abstractNumId w:val="3"/>
+  </w:num>
+  <w:num w:numId="5">
     <w:abstractNumId w:val="2"/>
   </w:num>
-  <w:num w:numId="5">
-    <w:abstractNumId w:val="1"/>
-  </w:num>
   <w:num w:numId="6">
-    <w:abstractNumId w:val="3"/>
+    <w:abstractNumId w:val="5"/>
     <w:lvlOverride w:ilvl="0">
       <w:startOverride w:val="1"/>
     </w:lvlOverride>
@@ -9756,16 +12019,28 @@
     </w:lvlOverride>
   </w:num>
   <w:num w:numId="7">
+    <w:abstractNumId w:val="1"/>
+  </w:num>
+  <w:num w:numId="8">
+    <w:abstractNumId w:val="8"/>
+  </w:num>
+  <w:num w:numId="9">
+    <w:abstractNumId w:val="5"/>
+  </w:num>
+  <w:num w:numId="10">
+    <w:abstractNumId w:val="9"/>
+  </w:num>
+  <w:num w:numId="11">
     <w:abstractNumId w:val="0"/>
   </w:num>
-  <w:num w:numId="8">
-    <w:abstractNumId w:val="6"/>
+  <w:num w:numId="12">
+    <w:abstractNumId w:val="12"/>
   </w:num>
-  <w:num w:numId="9">
-    <w:abstractNumId w:val="3"/>
+  <w:num w:numId="13">
+    <w:abstractNumId w:val="4"/>
   </w:num>
-  <w:num w:numId="10">
-    <w:abstractNumId w:val="7"/>
+  <w:num w:numId="14">
+    <w:abstractNumId w:val="10"/>
   </w:num>
 </w:numbering>
 </file>
@@ -10379,6 +12654,370 @@
       <w:spacing w:after="0" w:line="240" w:lineRule="auto"/>
     </w:pPr>
   </w:style>
+  <w:style w:type="paragraph" w:customStyle="1" w:styleId="Default">
+    <w:name w:val="Default"/>
+    <w:rsid w:val="000B1B5B"/>
+    <w:pPr>
+      <w:autoSpaceDE w:val="0"/>
+      <w:autoSpaceDN w:val="0"/>
+      <w:adjustRightInd w:val="0"/>
+      <w:spacing w:after="0" w:line="240" w:lineRule="auto"/>
+    </w:pPr>
+    <w:rPr>
+      <w:rFonts w:ascii="Times New Roman" w:hAnsi="Times New Roman" w:cs="Times New Roman"/>
+      <w:color w:val="000000"/>
+      <w:sz w:val="24"/>
+      <w:szCs w:val="24"/>
+    </w:rPr>
+  </w:style>
+  <w:style w:type="table" w:styleId="TableGrid">
+    <w:name w:val="Table Grid"/>
+    <w:basedOn w:val="TableNormal"/>
+    <w:uiPriority w:val="59"/>
+    <w:rsid w:val="000B1B5B"/>
+    <w:pPr>
+      <w:spacing w:after="0" w:line="240" w:lineRule="auto"/>
+    </w:pPr>
+    <w:tblPr>
+      <w:tblBorders>
+        <w:top w:val="single" w:sz="4" w:space="0" w:color="auto"/>
+        <w:left w:val="single" w:sz="4" w:space="0" w:color="auto"/>
+        <w:bottom w:val="single" w:sz="4" w:space="0" w:color="auto"/>
+        <w:right w:val="single" w:sz="4" w:space="0" w:color="auto"/>
+        <w:insideH w:val="single" w:sz="4" w:space="0" w:color="auto"/>
+        <w:insideV w:val="single" w:sz="4" w:space="0" w:color="auto"/>
+      </w:tblBorders>
+    </w:tblPr>
+  </w:style>
+  <w:style w:type="table" w:styleId="GridTable5Dark-Accent5">
+    <w:name w:val="Grid Table 5 Dark Accent 5"/>
+    <w:basedOn w:val="TableNormal"/>
+    <w:uiPriority w:val="50"/>
+    <w:rsid w:val="000B1B5B"/>
+    <w:pPr>
+      <w:spacing w:after="0" w:line="240" w:lineRule="auto"/>
+    </w:pPr>
+    <w:tblPr>
+      <w:tblStyleRowBandSize w:val="1"/>
+      <w:tblStyleColBandSize w:val="1"/>
+      <w:tblBorders>
+        <w:top w:val="single" w:sz="4" w:space="0" w:color="FFFFFF" w:themeColor="background1"/>
+        <w:left w:val="single" w:sz="4" w:space="0" w:color="FFFFFF" w:themeColor="background1"/>
+        <w:bottom w:val="single" w:sz="4" w:space="0" w:color="FFFFFF" w:themeColor="background1"/>
+        <w:right w:val="single" w:sz="4" w:space="0" w:color="FFFFFF" w:themeColor="background1"/>
+        <w:insideH w:val="single" w:sz="4" w:space="0" w:color="FFFFFF" w:themeColor="background1"/>
+        <w:insideV w:val="single" w:sz="4" w:space="0" w:color="FFFFFF" w:themeColor="background1"/>
+      </w:tblBorders>
+    </w:tblPr>
+    <w:tcPr>
+      <w:shd w:val="clear" w:color="auto" w:fill="DAEEF3" w:themeFill="accent5" w:themeFillTint="33"/>
+    </w:tcPr>
+    <w:tblStylePr w:type="firstRow">
+      <w:rPr>
+        <w:b/>
+        <w:bCs/>
+        <w:color w:val="FFFFFF" w:themeColor="background1"/>
+      </w:rPr>
+      <w:tblPr/>
+      <w:tcPr>
+        <w:tcBorders>
+          <w:top w:val="single" w:sz="4" w:space="0" w:color="FFFFFF" w:themeColor="background1"/>
+          <w:left w:val="single" w:sz="4" w:space="0" w:color="FFFFFF" w:themeColor="background1"/>
+          <w:right w:val="single" w:sz="4" w:space="0" w:color="FFFFFF" w:themeColor="background1"/>
+          <w:insideH w:val="nil"/>
+          <w:insideV w:val="nil"/>
+        </w:tcBorders>
+        <w:shd w:val="clear" w:color="auto" w:fill="4BACC6" w:themeFill="accent5"/>
+      </w:tcPr>
+    </w:tblStylePr>
+    <w:tblStylePr w:type="lastRow">
+      <w:rPr>
+        <w:b/>
+        <w:bCs/>
+        <w:color w:val="FFFFFF" w:themeColor="background1"/>
+      </w:rPr>
+      <w:tblPr/>
+      <w:tcPr>
+        <w:tcBorders>
+          <w:left w:val="single" w:sz="4" w:space="0" w:color="FFFFFF" w:themeColor="background1"/>
+          <w:bottom w:val="single" w:sz="4" w:space="0" w:color="FFFFFF" w:themeColor="background1"/>
+          <w:right w:val="single" w:sz="4" w:space="0" w:color="FFFFFF" w:themeColor="background1"/>
+          <w:insideH w:val="nil"/>
+          <w:insideV w:val="nil"/>
+        </w:tcBorders>
+        <w:shd w:val="clear" w:color="auto" w:fill="4BACC6" w:themeFill="accent5"/>
+      </w:tcPr>
+    </w:tblStylePr>
+    <w:tblStylePr w:type="firstCol">
+      <w:rPr>
+        <w:b/>
+        <w:bCs/>
+        <w:color w:val="FFFFFF" w:themeColor="background1"/>
+      </w:rPr>
+      <w:tblPr/>
+      <w:tcPr>
+        <w:tcBorders>
+          <w:top w:val="single" w:sz="4" w:space="0" w:color="FFFFFF" w:themeColor="background1"/>
+          <w:left w:val="single" w:sz="4" w:space="0" w:color="FFFFFF" w:themeColor="background1"/>
+          <w:bottom w:val="single" w:sz="4" w:space="0" w:color="FFFFFF" w:themeColor="background1"/>
+          <w:insideV w:val="nil"/>
+        </w:tcBorders>
+        <w:shd w:val="clear" w:color="auto" w:fill="4BACC6" w:themeFill="accent5"/>
+      </w:tcPr>
+    </w:tblStylePr>
+    <w:tblStylePr w:type="lastCol">
+      <w:rPr>
+        <w:b/>
+        <w:bCs/>
+        <w:color w:val="FFFFFF" w:themeColor="background1"/>
+      </w:rPr>
+      <w:tblPr/>
+      <w:tcPr>
+        <w:tcBorders>
+          <w:top w:val="single" w:sz="4" w:space="0" w:color="FFFFFF" w:themeColor="background1"/>
+          <w:bottom w:val="single" w:sz="4" w:space="0" w:color="FFFFFF" w:themeColor="background1"/>
+          <w:right w:val="single" w:sz="4" w:space="0" w:color="FFFFFF" w:themeColor="background1"/>
+          <w:insideV w:val="nil"/>
+        </w:tcBorders>
+        <w:shd w:val="clear" w:color="auto" w:fill="4BACC6" w:themeFill="accent5"/>
+      </w:tcPr>
+    </w:tblStylePr>
+    <w:tblStylePr w:type="band1Vert">
+      <w:tblPr/>
+      <w:tcPr>
+        <w:shd w:val="clear" w:color="auto" w:fill="B6DDE8" w:themeFill="accent5" w:themeFillTint="66"/>
+      </w:tcPr>
+    </w:tblStylePr>
+    <w:tblStylePr w:type="band1Horz">
+      <w:tblPr/>
+      <w:tcPr>
+        <w:shd w:val="clear" w:color="auto" w:fill="B6DDE8" w:themeFill="accent5" w:themeFillTint="66"/>
+      </w:tcPr>
+    </w:tblStylePr>
+  </w:style>
+  <w:style w:type="table" w:styleId="GridTable4-Accent1">
+    <w:name w:val="Grid Table 4 Accent 1"/>
+    <w:basedOn w:val="TableNormal"/>
+    <w:uiPriority w:val="49"/>
+    <w:rsid w:val="000B1B5B"/>
+    <w:pPr>
+      <w:spacing w:after="0" w:line="240" w:lineRule="auto"/>
+    </w:pPr>
+    <w:tblPr>
+      <w:tblStyleRowBandSize w:val="1"/>
+      <w:tblStyleColBandSize w:val="1"/>
+      <w:tblBorders>
+        <w:top w:val="single" w:sz="4" w:space="0" w:color="95B3D7" w:themeColor="accent1" w:themeTint="99"/>
+        <w:left w:val="single" w:sz="4" w:space="0" w:color="95B3D7" w:themeColor="accent1" w:themeTint="99"/>
+        <w:bottom w:val="single" w:sz="4" w:space="0" w:color="95B3D7" w:themeColor="accent1" w:themeTint="99"/>
+        <w:right w:val="single" w:sz="4" w:space="0" w:color="95B3D7" w:themeColor="accent1" w:themeTint="99"/>
+        <w:insideH w:val="single" w:sz="4" w:space="0" w:color="95B3D7" w:themeColor="accent1" w:themeTint="99"/>
+        <w:insideV w:val="single" w:sz="4" w:space="0" w:color="95B3D7" w:themeColor="accent1" w:themeTint="99"/>
+      </w:tblBorders>
+    </w:tblPr>
+    <w:tblStylePr w:type="firstRow">
+      <w:rPr>
+        <w:b/>
+        <w:bCs/>
+        <w:color w:val="FFFFFF" w:themeColor="background1"/>
+      </w:rPr>
+      <w:tblPr/>
+      <w:tcPr>
+        <w:tcBorders>
+          <w:top w:val="single" w:sz="4" w:space="0" w:color="4F81BD" w:themeColor="accent1"/>
+          <w:left w:val="single" w:sz="4" w:space="0" w:color="4F81BD" w:themeColor="accent1"/>
+          <w:bottom w:val="single" w:sz="4" w:space="0" w:color="4F81BD" w:themeColor="accent1"/>
+          <w:right w:val="single" w:sz="4" w:space="0" w:color="4F81BD" w:themeColor="accent1"/>
+          <w:insideH w:val="nil"/>
+          <w:insideV w:val="nil"/>
+        </w:tcBorders>
+        <w:shd w:val="clear" w:color="auto" w:fill="4F81BD" w:themeFill="accent1"/>
+      </w:tcPr>
+    </w:tblStylePr>
+    <w:tblStylePr w:type="lastRow">
+      <w:rPr>
+        <w:b/>
+        <w:bCs/>
+      </w:rPr>
+      <w:tblPr/>
+      <w:tcPr>
+        <w:tcBorders>
+          <w:top w:val="double" w:sz="4" w:space="0" w:color="4F81BD" w:themeColor="accent1"/>
+        </w:tcBorders>
+      </w:tcPr>
+    </w:tblStylePr>
+    <w:tblStylePr w:type="firstCol">
+      <w:rPr>
+        <w:b/>
+        <w:bCs/>
+      </w:rPr>
+    </w:tblStylePr>
+    <w:tblStylePr w:type="lastCol">
+      <w:rPr>
+        <w:b/>
+        <w:bCs/>
+      </w:rPr>
+    </w:tblStylePr>
+    <w:tblStylePr w:type="band1Vert">
+      <w:tblPr/>
+      <w:tcPr>
+        <w:shd w:val="clear" w:color="auto" w:fill="DBE5F1" w:themeFill="accent1" w:themeFillTint="33"/>
+      </w:tcPr>
+    </w:tblStylePr>
+    <w:tblStylePr w:type="band1Horz">
+      <w:tblPr/>
+      <w:tcPr>
+        <w:shd w:val="clear" w:color="auto" w:fill="DBE5F1" w:themeFill="accent1" w:themeFillTint="33"/>
+      </w:tcPr>
+    </w:tblStylePr>
+  </w:style>
+  <w:style w:type="table" w:styleId="GridTable2-Accent1">
+    <w:name w:val="Grid Table 2 Accent 1"/>
+    <w:basedOn w:val="TableNormal"/>
+    <w:uiPriority w:val="47"/>
+    <w:rsid w:val="000B1B5B"/>
+    <w:pPr>
+      <w:spacing w:after="0" w:line="240" w:lineRule="auto"/>
+    </w:pPr>
+    <w:tblPr>
+      <w:tblStyleRowBandSize w:val="1"/>
+      <w:tblStyleColBandSize w:val="1"/>
+      <w:tblBorders>
+        <w:top w:val="single" w:sz="2" w:space="0" w:color="95B3D7" w:themeColor="accent1" w:themeTint="99"/>
+        <w:bottom w:val="single" w:sz="2" w:space="0" w:color="95B3D7" w:themeColor="accent1" w:themeTint="99"/>
+        <w:insideH w:val="single" w:sz="2" w:space="0" w:color="95B3D7" w:themeColor="accent1" w:themeTint="99"/>
+        <w:insideV w:val="single" w:sz="2" w:space="0" w:color="95B3D7" w:themeColor="accent1" w:themeTint="99"/>
+      </w:tblBorders>
+    </w:tblPr>
+    <w:tblStylePr w:type="firstRow">
+      <w:rPr>
+        <w:b/>
+        <w:bCs/>
+      </w:rPr>
+      <w:tblPr/>
+      <w:tcPr>
+        <w:tcBorders>
+          <w:top w:val="nil"/>
+          <w:bottom w:val="single" w:sz="12" w:space="0" w:color="95B3D7" w:themeColor="accent1" w:themeTint="99"/>
+          <w:insideH w:val="nil"/>
+          <w:insideV w:val="nil"/>
+        </w:tcBorders>
+        <w:shd w:val="clear" w:color="auto" w:fill="FFFFFF" w:themeFill="background1"/>
+      </w:tcPr>
+    </w:tblStylePr>
+    <w:tblStylePr w:type="lastRow">
+      <w:rPr>
+        <w:b/>
+        <w:bCs/>
+      </w:rPr>
+      <w:tblPr/>
+      <w:tcPr>
+        <w:tcBorders>
+          <w:top w:val="double" w:sz="2" w:space="0" w:color="95B3D7" w:themeColor="accent1" w:themeTint="99"/>
+          <w:bottom w:val="nil"/>
+          <w:insideH w:val="nil"/>
+          <w:insideV w:val="nil"/>
+        </w:tcBorders>
+        <w:shd w:val="clear" w:color="auto" w:fill="FFFFFF" w:themeFill="background1"/>
+      </w:tcPr>
+    </w:tblStylePr>
+    <w:tblStylePr w:type="firstCol">
+      <w:rPr>
+        <w:b/>
+        <w:bCs/>
+      </w:rPr>
+    </w:tblStylePr>
+    <w:tblStylePr w:type="lastCol">
+      <w:rPr>
+        <w:b/>
+        <w:bCs/>
+      </w:rPr>
+    </w:tblStylePr>
+    <w:tblStylePr w:type="band1Vert">
+      <w:tblPr/>
+      <w:tcPr>
+        <w:shd w:val="clear" w:color="auto" w:fill="DBE5F1" w:themeFill="accent1" w:themeFillTint="33"/>
+      </w:tcPr>
+    </w:tblStylePr>
+    <w:tblStylePr w:type="band1Horz">
+      <w:tblPr/>
+      <w:tcPr>
+        <w:shd w:val="clear" w:color="auto" w:fill="DBE5F1" w:themeFill="accent1" w:themeFillTint="33"/>
+      </w:tcPr>
+    </w:tblStylePr>
+  </w:style>
+  <w:style w:type="table" w:styleId="GridTable6Colorful-Accent1">
+    <w:name w:val="Grid Table 6 Colorful Accent 1"/>
+    <w:basedOn w:val="TableNormal"/>
+    <w:uiPriority w:val="51"/>
+    <w:rsid w:val="000B1B5B"/>
+    <w:pPr>
+      <w:spacing w:after="0" w:line="240" w:lineRule="auto"/>
+    </w:pPr>
+    <w:rPr>
+      <w:color w:val="365F91" w:themeColor="accent1" w:themeShade="BF"/>
+    </w:rPr>
+    <w:tblPr>
+      <w:tblStyleRowBandSize w:val="1"/>
+      <w:tblStyleColBandSize w:val="1"/>
+      <w:tblBorders>
+        <w:top w:val="single" w:sz="4" w:space="0" w:color="95B3D7" w:themeColor="accent1" w:themeTint="99"/>
+        <w:left w:val="single" w:sz="4" w:space="0" w:color="95B3D7" w:themeColor="accent1" w:themeTint="99"/>
+        <w:bottom w:val="single" w:sz="4" w:space="0" w:color="95B3D7" w:themeColor="accent1" w:themeTint="99"/>
+        <w:right w:val="single" w:sz="4" w:space="0" w:color="95B3D7" w:themeColor="accent1" w:themeTint="99"/>
+        <w:insideH w:val="single" w:sz="4" w:space="0" w:color="95B3D7" w:themeColor="accent1" w:themeTint="99"/>
+        <w:insideV w:val="single" w:sz="4" w:space="0" w:color="95B3D7" w:themeColor="accent1" w:themeTint="99"/>
+      </w:tblBorders>
+    </w:tblPr>
+    <w:tblStylePr w:type="firstRow">
+      <w:rPr>
+        <w:b/>
+        <w:bCs/>
+      </w:rPr>
+      <w:tblPr/>
+      <w:tcPr>
+        <w:tcBorders>
+          <w:bottom w:val="single" w:sz="12" w:space="0" w:color="95B3D7" w:themeColor="accent1" w:themeTint="99"/>
+        </w:tcBorders>
+      </w:tcPr>
+    </w:tblStylePr>
+    <w:tblStylePr w:type="lastRow">
+      <w:rPr>
+        <w:b/>
+        <w:bCs/>
+      </w:rPr>
+      <w:tblPr/>
+      <w:tcPr>
+        <w:tcBorders>
+          <w:top w:val="double" w:sz="4" w:space="0" w:color="95B3D7" w:themeColor="accent1" w:themeTint="99"/>
+        </w:tcBorders>
+      </w:tcPr>
+    </w:tblStylePr>
+    <w:tblStylePr w:type="firstCol">
+      <w:rPr>
+        <w:b/>
+        <w:bCs/>
+      </w:rPr>
+    </w:tblStylePr>
+    <w:tblStylePr w:type="lastCol">
+      <w:rPr>
+        <w:b/>
+        <w:bCs/>
+      </w:rPr>
+    </w:tblStylePr>
+    <w:tblStylePr w:type="band1Vert">
+      <w:tblPr/>
+      <w:tcPr>
+        <w:shd w:val="clear" w:color="auto" w:fill="DBE5F1" w:themeFill="accent1" w:themeFillTint="33"/>
+      </w:tcPr>
+    </w:tblStylePr>
+    <w:tblStylePr w:type="band1Horz">
+      <w:tblPr/>
+      <w:tcPr>
+        <w:shd w:val="clear" w:color="auto" w:fill="DBE5F1" w:themeFill="accent1" w:themeFillTint="33"/>
+      </w:tcPr>
+    </w:tblStylePr>
+  </w:style>
 </w:styles>
 </file>
 
@@ -10670,7 +13309,7 @@
 </file>
 
 <file path=customXml/itemProps1.xml><?xml version="1.0" encoding="utf-8"?>
-<ds:datastoreItem xmlns:ds="http://schemas.openxmlformats.org/officeDocument/2006/customXml" ds:itemID="{48C74534-1CBF-44FD-B94D-5D4C5F6CE783}">
+<ds:datastoreItem xmlns:ds="http://schemas.openxmlformats.org/officeDocument/2006/customXml" ds:itemID="{E72B6490-9B64-4552-A8EC-8DBE98DFC991}">
   <ds:schemaRefs>
     <ds:schemaRef ds:uri="http://schemas.openxmlformats.org/officeDocument/2006/bibliography"/>
   </ds:schemaRefs>

</xml_diff>